<commit_message>
Added ss of Amazon Q
</commit_message>
<xml_diff>
--- a/ADT Final Project Report.docx
+++ b/ADT Final Project Report.docx
@@ -274,40 +274,169 @@
           <w:numId w:val="8"/>
         </w:numPr>
         <w:rPr>
-          <w:ins w:id="29" w:author="Gabriel Tharp" w:date="2025-07-31T09:05:00Z" w16du:dateUtc="2025-07-31T14:05:00Z"/>
+          <w:ins w:id="29" w:author="Gabriel Tharp" w:date="2025-07-31T11:17:00Z" w16du:dateUtc="2025-07-31T16:17:00Z"/>
           <w:color w:val="000000" w:themeColor="text1"/>
-          <w:rPrChange w:id="30" w:author="Gabriel Tharp" w:date="2025-07-31T09:59:00Z" w16du:dateUtc="2025-07-31T14:59:00Z">
+        </w:rPr>
+      </w:pPr>
+      <w:ins w:id="30" w:author="Gabriel Tharp" w:date="2025-07-31T10:19:00Z" w16du:dateUtc="2025-07-31T15:19:00Z">
+        <w:r>
+          <w:rPr>
+            <w:color w:val="000000" w:themeColor="text1"/>
+          </w:rPr>
+          <w:t xml:space="preserve">Users can utilize </w:t>
+        </w:r>
+        <w:proofErr w:type="spellStart"/>
+        <w:r>
+          <w:rPr>
+            <w:color w:val="000000" w:themeColor="text1"/>
+          </w:rPr>
+          <w:t>genAI</w:t>
+        </w:r>
+        <w:proofErr w:type="spellEnd"/>
+        <w:r>
+          <w:rPr>
+            <w:color w:val="000000" w:themeColor="text1"/>
+          </w:rPr>
+          <w:t xml:space="preserve"> tool ‘Amazon Q’ to ask direct questions about the dataset and generate their own visualizations, tables, and insights based on their question</w:t>
+        </w:r>
+      </w:ins>
+      <w:ins w:id="31" w:author="Gabriel Tharp" w:date="2025-07-31T11:18:00Z" w16du:dateUtc="2025-07-31T16:18:00Z">
+        <w:r>
+          <w:rPr>
+            <w:color w:val="000000" w:themeColor="text1"/>
+          </w:rPr>
+          <w:t xml:space="preserve"> as seen below</w:t>
+        </w:r>
+      </w:ins>
+      <w:ins w:id="32" w:author="Gabriel Tharp" w:date="2025-07-31T13:39:00Z" w16du:dateUtc="2025-07-31T18:39:00Z">
+        <w:r>
+          <w:rPr>
+            <w:color w:val="000000" w:themeColor="text1"/>
+          </w:rPr>
+          <w:t>:</w:t>
+        </w:r>
+      </w:ins>
+    </w:p>
+    <w:p>
+      <w:pPr>
+        <w:pStyle w:val="ListParagraph"/>
+        <w:rPr>
+          <w:ins w:id="33" w:author="Gabriel Tharp" w:date="2025-07-31T13:39:00Z" w16du:dateUtc="2025-07-31T18:39:00Z"/>
+          <w:color w:val="000000" w:themeColor="text1"/>
+        </w:rPr>
+      </w:pPr>
+      <w:ins w:id="34" w:author="Gabriel Tharp" w:date="2025-07-31T11:17:00Z" w16du:dateUtc="2025-07-31T16:17:00Z">
+        <w:r>
+          <w:rPr>
+            <w:color w:val="000000" w:themeColor="text1"/>
+          </w:rPr>
+          <w:drawing>
+            <wp:inline distT="0" distB="0" distL="0" distR="0" wp14:anchorId="6F554907" wp14:editId="0B63D7B8">
+              <wp:extent cx="5098271" cy="3324225"/>
+              <wp:effectExtent l="19050" t="19050" r="26670" b="9525"/>
+              <wp:docPr id="1008338857" name="Picture 1" descr="A screenshot of a computer&#10;&#10;AI-generated content may be incorrect."/>
+              <wp:cNvGraphicFramePr>
+                <a:graphicFrameLocks xmlns:a="http://schemas.openxmlformats.org/drawingml/2006/main" noChangeAspect="1"/>
+              </wp:cNvGraphicFramePr>
+              <a:graphic xmlns:a="http://schemas.openxmlformats.org/drawingml/2006/main">
+                <a:graphicData uri="http://schemas.openxmlformats.org/drawingml/2006/picture">
+                  <pic:pic xmlns:pic="http://schemas.openxmlformats.org/drawingml/2006/picture">
+                    <pic:nvPicPr>
+                      <pic:cNvPr id="1008338857" name="Picture 1" descr="A screenshot of a computer&#10;&#10;AI-generated content may be incorrect."/>
+                      <pic:cNvPicPr/>
+                    </pic:nvPicPr>
+                    <pic:blipFill>
+                      <a:blip r:embed="rId5"/>
+                      <a:stretch>
+                        <a:fillRect/>
+                      </a:stretch>
+                    </pic:blipFill>
+                    <pic:spPr>
+                      <a:xfrm>
+                        <a:off x="0" y="0"/>
+                        <a:ext cx="5119624" cy="3338148"/>
+                      </a:xfrm>
+                      <a:prstGeom prst="rect">
+                        <a:avLst/>
+                      </a:prstGeom>
+                      <a:ln>
+                        <a:solidFill>
+                          <a:schemeClr val="accent1"/>
+                        </a:solidFill>
+                      </a:ln>
+                    </pic:spPr>
+                  </pic:pic>
+                </a:graphicData>
+              </a:graphic>
+            </wp:inline>
+          </w:drawing>
+        </w:r>
+      </w:ins>
+    </w:p>
+    <w:p>
+      <w:pPr>
+        <w:pStyle w:val="ListParagraph"/>
+        <w:rPr>
+          <w:ins w:id="35" w:author="Gabriel Tharp" w:date="2025-07-31T09:05:00Z" w16du:dateUtc="2025-07-31T14:05:00Z"/>
+          <w:color w:val="000000" w:themeColor="text1"/>
+          <w:rPrChange w:id="36" w:author="Gabriel Tharp" w:date="2025-07-31T09:59:00Z" w16du:dateUtc="2025-07-31T14:59:00Z">
             <w:rPr>
-              <w:ins w:id="31" w:author="Gabriel Tharp" w:date="2025-07-31T09:05:00Z" w16du:dateUtc="2025-07-31T14:05:00Z"/>
+              <w:ins w:id="37" w:author="Gabriel Tharp" w:date="2025-07-31T09:05:00Z" w16du:dateUtc="2025-07-31T14:05:00Z"/>
               <w:b/>
               <w:bCs/>
             </w:rPr>
           </w:rPrChange>
         </w:rPr>
-        <w:pPrChange w:id="32" w:author="Gabriel Tharp" w:date="2025-07-31T09:59:00Z" w16du:dateUtc="2025-07-31T14:59:00Z">
+        <w:pPrChange w:id="38" w:author="Gabriel Tharp" w:date="2025-07-31T11:17:00Z" w16du:dateUtc="2025-07-31T16:17:00Z">
           <w:pPr/>
         </w:pPrChange>
       </w:pPr>
-      <w:ins w:id="33" w:author="Gabriel Tharp" w:date="2025-07-31T10:19:00Z" w16du:dateUtc="2025-07-31T15:19:00Z">
+      <w:ins w:id="39" w:author="Gabriel Tharp" w:date="2025-07-31T13:39:00Z" w16du:dateUtc="2025-07-31T18:39:00Z">
         <w:r>
           <w:rPr>
             <w:color w:val="000000" w:themeColor="text1"/>
           </w:rPr>
-          <w:t xml:space="preserve">Users can utilize </w:t>
-        </w:r>
-        <w:proofErr w:type="spellStart"/>
-        <w:r>
-          <w:rPr>
-            <w:color w:val="000000" w:themeColor="text1"/>
-          </w:rPr>
-          <w:t>genAI</w:t>
-        </w:r>
-        <w:proofErr w:type="spellEnd"/>
-        <w:r>
-          <w:rPr>
-            <w:color w:val="000000" w:themeColor="text1"/>
-          </w:rPr>
-          <w:t xml:space="preserve"> tool ‘Amazon Q’ to ask direct questions about the dataset and generate their own visualizations, tables, and insights based on their question. </w:t>
+          <w:lastRenderedPageBreak/>
+          <w:drawing>
+            <wp:inline distT="0" distB="0" distL="0" distR="0" wp14:anchorId="1C7988C0" wp14:editId="14B7965A">
+              <wp:extent cx="5258657" cy="3295650"/>
+              <wp:effectExtent l="19050" t="19050" r="18415" b="19050"/>
+              <wp:docPr id="814944084" name="Picture 1" descr="A screenshot of a computer&#10;&#10;AI-generated content may be incorrect."/>
+              <wp:cNvGraphicFramePr>
+                <a:graphicFrameLocks xmlns:a="http://schemas.openxmlformats.org/drawingml/2006/main" noChangeAspect="1"/>
+              </wp:cNvGraphicFramePr>
+              <a:graphic xmlns:a="http://schemas.openxmlformats.org/drawingml/2006/main">
+                <a:graphicData uri="http://schemas.openxmlformats.org/drawingml/2006/picture">
+                  <pic:pic xmlns:pic="http://schemas.openxmlformats.org/drawingml/2006/picture">
+                    <pic:nvPicPr>
+                      <pic:cNvPr id="814944084" name="Picture 1" descr="A screenshot of a computer&#10;&#10;AI-generated content may be incorrect."/>
+                      <pic:cNvPicPr/>
+                    </pic:nvPicPr>
+                    <pic:blipFill>
+                      <a:blip r:embed="rId6"/>
+                      <a:stretch>
+                        <a:fillRect/>
+                      </a:stretch>
+                    </pic:blipFill>
+                    <pic:spPr>
+                      <a:xfrm>
+                        <a:off x="0" y="0"/>
+                        <a:ext cx="5277632" cy="3307542"/>
+                      </a:xfrm>
+                      <a:prstGeom prst="rect">
+                        <a:avLst/>
+                      </a:prstGeom>
+                      <a:ln>
+                        <a:solidFill>
+                          <a:schemeClr val="accent1"/>
+                        </a:solidFill>
+                      </a:ln>
+                    </pic:spPr>
+                  </pic:pic>
+                </a:graphicData>
+              </a:graphic>
+            </wp:inline>
+          </w:drawing>
         </w:r>
       </w:ins>
     </w:p>
@@ -401,23 +530,10 @@
     </w:p>
     <w:p>
       <w:r>
-        <w:t xml:space="preserve">In the context of a larger data system, it would be used by apps for real-time reads and writes.  For the purposes of this </w:t>
-      </w:r>
-      <w:proofErr w:type="gramStart"/>
-      <w:r>
-        <w:t>project</w:t>
-      </w:r>
-      <w:proofErr w:type="gramEnd"/>
-      <w:r>
-        <w:t xml:space="preserve"> it fits into </w:t>
-      </w:r>
-      <w:proofErr w:type="gramStart"/>
-      <w:r>
-        <w:t>the cloud</w:t>
-      </w:r>
-      <w:proofErr w:type="gramEnd"/>
-      <w:r>
-        <w:t xml:space="preserve"> architecture.</w:t>
+        <w:t>In the context of a larger data system, it would be used by apps for real-time reads and writes.  For the purposes of this project</w:t>
+      </w:r>
+      <w:r>
+        <w:t xml:space="preserve"> it fits into the cloud architecture.</w:t>
       </w:r>
     </w:p>
     <w:p>
@@ -660,40 +776,32 @@
         <w:ind w:firstLine="720"/>
       </w:pPr>
       <w:r>
+        <w:t xml:space="preserve">Aurora Standard </w:t>
+      </w:r>
+      <w:r>
+        <w:t xml:space="preserve">cluster storage </w:t>
+      </w:r>
+      <w:r>
+        <w:t>configuration</w:t>
+      </w:r>
+    </w:p>
+    <w:p>
+      <w:pPr>
+        <w:ind w:firstLine="720"/>
+      </w:pPr>
+      <w:r>
+        <w:t>Instance engine</w:t>
+      </w:r>
+      <w:r>
+        <w:t>: db.</w:t>
+      </w:r>
+      <w:r>
+        <w:t>t3.medium (cost effective for this project), from Burstable classes</w:t>
+      </w:r>
+    </w:p>
+    <w:p>
+      <w:r>
         <w:lastRenderedPageBreak/>
-        <w:t xml:space="preserve">Aurora Standard </w:t>
-      </w:r>
-      <w:r>
-        <w:t xml:space="preserve">cluster storage </w:t>
-      </w:r>
-      <w:r>
-        <w:t>configuration</w:t>
-      </w:r>
-    </w:p>
-    <w:p>
-      <w:pPr>
-        <w:ind w:firstLine="720"/>
-      </w:pPr>
-      <w:r>
-        <w:t>Instance engine</w:t>
-      </w:r>
-      <w:r>
-        <w:t>: db.</w:t>
-      </w:r>
-      <w:r>
-        <w:t>t</w:t>
-      </w:r>
-      <w:proofErr w:type="gramStart"/>
-      <w:r>
-        <w:t>3.medium</w:t>
-      </w:r>
-      <w:proofErr w:type="gramEnd"/>
-      <w:r>
-        <w:t xml:space="preserve"> (cost effective for this project), from Burstable classes</w:t>
-      </w:r>
-    </w:p>
-    <w:p>
-      <w:r>
         <w:t>-Create Virtual Private Cloud (VPC)</w:t>
       </w:r>
       <w:r>
@@ -716,7 +824,6 @@
       <w:r>
         <w:t xml:space="preserve">-Create a new subnet group for the database to </w:t>
       </w:r>
-      <w:proofErr w:type="gramStart"/>
       <w:r>
         <w:t>live</w:t>
       </w:r>
@@ -724,11 +831,7 @@
         <w:t xml:space="preserve"> </w:t>
       </w:r>
       <w:r>
-        <w:t>in</w:t>
-      </w:r>
-      <w:proofErr w:type="gramEnd"/>
-      <w:r>
-        <w:t xml:space="preserve"> </w:t>
+        <w:t xml:space="preserve">in </w:t>
       </w:r>
       <w:r>
         <w:t>inside the VPC</w:t>
@@ -748,15 +851,7 @@
         <w:t>-Allow public access</w:t>
       </w:r>
       <w:r>
-        <w:t xml:space="preserve"> </w:t>
-      </w:r>
-      <w:proofErr w:type="gramStart"/>
-      <w:r>
-        <w:t>for</w:t>
-      </w:r>
-      <w:proofErr w:type="gramEnd"/>
-      <w:r>
-        <w:t xml:space="preserve"> the database.  This assigns a public IP address to the cluster,</w:t>
+        <w:t xml:space="preserve"> for the database.  This assigns a public IP address to the cluster,</w:t>
       </w:r>
       <w:r>
         <w:t xml:space="preserve"> which will allow us to connect MySQL Workbench locally</w:t>
@@ -770,15 +865,7 @@
         <w:t>-</w:t>
       </w:r>
       <w:r>
-        <w:t xml:space="preserve">Create </w:t>
-      </w:r>
-      <w:proofErr w:type="gramStart"/>
-      <w:r>
-        <w:t>new</w:t>
-      </w:r>
-      <w:proofErr w:type="gramEnd"/>
-      <w:r>
-        <w:t xml:space="preserve"> s</w:t>
+        <w:t>Create new s</w:t>
       </w:r>
       <w:r>
         <w:t>ecurity group</w:t>
@@ -798,15 +885,7 @@
         <w:t>an Aurora replica</w:t>
       </w:r>
       <w:r>
-        <w:t xml:space="preserve"> due to </w:t>
-      </w:r>
-      <w:proofErr w:type="gramStart"/>
-      <w:r>
-        <w:t>scope</w:t>
-      </w:r>
-      <w:proofErr w:type="gramEnd"/>
-      <w:r>
-        <w:t xml:space="preserve"> and cost of this project</w:t>
+        <w:t xml:space="preserve"> due to scope and cost of this project</w:t>
       </w:r>
       <w:r>
         <w:t>.  Multi-AZ deployment creates an Aurora replica for fast failover and high availability</w:t>
@@ -826,13 +905,8 @@
         <w:t xml:space="preserve"> connections.  </w:t>
       </w:r>
       <w:r>
-        <w:t xml:space="preserve">This would be a great </w:t>
-      </w:r>
-      <w:proofErr w:type="gramStart"/>
-      <w:r>
-        <w:t>option</w:t>
-      </w:r>
-      <w:proofErr w:type="gramEnd"/>
+        <w:t>This would be a great option</w:t>
+      </w:r>
       <w:r>
         <w:t xml:space="preserve"> to </w:t>
       </w:r>
@@ -861,7 +935,7 @@
                     <pic:cNvPicPr/>
                   </pic:nvPicPr>
                   <pic:blipFill>
-                    <a:blip r:embed="rId5"/>
+                    <a:blip r:embed="rId7"/>
                     <a:stretch>
                       <a:fillRect/>
                     </a:stretch>
@@ -908,18 +982,10 @@
         <w:t>Open MySQL Workbench</w:t>
       </w:r>
       <w:r>
-        <w:t xml:space="preserve">, connection to local MySQL </w:t>
-      </w:r>
-      <w:proofErr w:type="gramStart"/>
-      <w:r>
-        <w:t xml:space="preserve">instance </w:t>
-      </w:r>
-      <w:r>
-        <w:t>,</w:t>
-      </w:r>
-      <w:proofErr w:type="gramEnd"/>
-      <w:r>
-        <w:t xml:space="preserve"> port 3306</w:t>
+        <w:t xml:space="preserve">, connection to local MySQL instance </w:t>
+      </w:r>
+      <w:r>
+        <w:t>, port 3306</w:t>
       </w:r>
     </w:p>
     <w:p>
@@ -927,7 +993,6 @@
         <w:rPr>
           <w:noProof/>
         </w:rPr>
-        <w:lastRenderedPageBreak/>
         <w:drawing>
           <wp:inline distT="0" distB="0" distL="0" distR="0" wp14:anchorId="7C9245AA" wp14:editId="4433BA79">
             <wp:extent cx="5943600" cy="2848610"/>
@@ -944,7 +1009,7 @@
                     <pic:cNvPicPr/>
                   </pic:nvPicPr>
                   <pic:blipFill>
-                    <a:blip r:embed="rId6"/>
+                    <a:blip r:embed="rId8"/>
                     <a:stretch>
                       <a:fillRect/>
                     </a:stretch>
@@ -968,6 +1033,7 @@
     <w:p/>
     <w:p>
       <w:r>
+        <w:lastRenderedPageBreak/>
         <w:t xml:space="preserve">Export </w:t>
       </w:r>
       <w:r>
@@ -1001,7 +1067,7 @@
                     <pic:cNvPicPr/>
                   </pic:nvPicPr>
                   <pic:blipFill>
-                    <a:blip r:embed="rId7"/>
+                    <a:blip r:embed="rId9"/>
                     <a:stretch>
                       <a:fillRect/>
                     </a:stretch>
@@ -1074,7 +1140,7 @@
                     <pic:cNvPicPr/>
                   </pic:nvPicPr>
                   <pic:blipFill>
-                    <a:blip r:embed="rId8"/>
+                    <a:blip r:embed="rId10"/>
                     <a:stretch>
                       <a:fillRect/>
                     </a:stretch>
@@ -1108,7 +1174,6 @@
         <w:rPr>
           <w:noProof/>
         </w:rPr>
-        <w:lastRenderedPageBreak/>
         <w:drawing>
           <wp:inline distT="0" distB="0" distL="0" distR="0" wp14:anchorId="6185E504" wp14:editId="4CC63E74">
             <wp:extent cx="5943600" cy="3953510"/>
@@ -1125,7 +1190,7 @@
                     <pic:cNvPicPr/>
                   </pic:nvPicPr>
                   <pic:blipFill>
-                    <a:blip r:embed="rId9"/>
+                    <a:blip r:embed="rId11"/>
                     <a:stretch>
                       <a:fillRect/>
                     </a:stretch>
@@ -1148,6 +1213,7 @@
     </w:p>
     <w:p>
       <w:r>
+        <w:lastRenderedPageBreak/>
         <w:t xml:space="preserve">Import </w:t>
       </w:r>
       <w:r>
@@ -1183,7 +1249,7 @@
                     <pic:cNvPicPr/>
                   </pic:nvPicPr>
                   <pic:blipFill>
-                    <a:blip r:embed="rId10"/>
+                    <a:blip r:embed="rId12"/>
                     <a:stretch>
                       <a:fillRect/>
                     </a:stretch>
@@ -1206,15 +1272,7 @@
     </w:p>
     <w:p>
       <w:r>
-        <w:t xml:space="preserve">Double Check that the </w:t>
-      </w:r>
-      <w:proofErr w:type="gramStart"/>
-      <w:r>
-        <w:t>schema</w:t>
-      </w:r>
-      <w:proofErr w:type="gramEnd"/>
-      <w:r>
-        <w:t xml:space="preserve"> worked</w:t>
+        <w:t>Double Check that the schema worked</w:t>
       </w:r>
       <w:r>
         <w:t xml:space="preserve"> by entering a query in MySQL Workbench</w:t>
@@ -1223,15 +1281,7 @@
         <w:t>.  What’s happening here is that the query is being done on the Aurora instance, not the local instance</w:t>
       </w:r>
       <w:r>
-        <w:t xml:space="preserve">.  This is </w:t>
-      </w:r>
-      <w:proofErr w:type="gramStart"/>
-      <w:r>
-        <w:t>actually data</w:t>
-      </w:r>
-      <w:proofErr w:type="gramEnd"/>
-      <w:r>
-        <w:t xml:space="preserve"> coming from Aurora now</w:t>
+        <w:t>.  This is actually data coming from Aurora now</w:t>
       </w:r>
       <w:r>
         <w:t>:</w:t>
@@ -1242,7 +1292,6 @@
         <w:rPr>
           <w:noProof/>
         </w:rPr>
-        <w:lastRenderedPageBreak/>
         <w:drawing>
           <wp:inline distT="0" distB="0" distL="0" distR="0" wp14:anchorId="1A690E47" wp14:editId="304B0C53">
             <wp:extent cx="5943600" cy="3209925"/>
@@ -1259,7 +1308,7 @@
                     <pic:cNvPicPr/>
                   </pic:nvPicPr>
                   <pic:blipFill>
-                    <a:blip r:embed="rId11"/>
+                    <a:blip r:embed="rId13"/>
                     <a:stretch>
                       <a:fillRect/>
                     </a:stretch>
@@ -1286,6 +1335,7 @@
         <w:rPr>
           <w:noProof/>
         </w:rPr>
+        <w:lastRenderedPageBreak/>
         <w:drawing>
           <wp:inline distT="0" distB="0" distL="0" distR="0" wp14:anchorId="56DBDF97" wp14:editId="12A372F6">
             <wp:extent cx="5943600" cy="2484755"/>
@@ -1302,7 +1352,7 @@
                     <pic:cNvPicPr/>
                   </pic:nvPicPr>
                   <pic:blipFill>
-                    <a:blip r:embed="rId12"/>
+                    <a:blip r:embed="rId14"/>
                     <a:stretch>
                       <a:fillRect/>
                     </a:stretch>
@@ -1435,7 +1485,6 @@
           <w:b/>
           <w:bCs/>
         </w:rPr>
-        <w:lastRenderedPageBreak/>
         <w:t>S3 Data Lake</w:t>
       </w:r>
     </w:p>
@@ -1468,7 +1517,7 @@
                     <pic:cNvPicPr/>
                   </pic:nvPicPr>
                   <pic:blipFill>
-                    <a:blip r:embed="rId13"/>
+                    <a:blip r:embed="rId15"/>
                     <a:stretch>
                       <a:fillRect/>
                     </a:stretch>
@@ -1563,6 +1612,7 @@
           <w:bCs/>
           <w:noProof/>
         </w:rPr>
+        <w:lastRenderedPageBreak/>
         <w:drawing>
           <wp:inline distT="0" distB="0" distL="0" distR="0" wp14:anchorId="7340530B" wp14:editId="01466C8F">
             <wp:extent cx="5515745" cy="4039164"/>
@@ -1579,7 +1629,7 @@
                     <pic:cNvPicPr/>
                   </pic:nvPicPr>
                   <pic:blipFill>
-                    <a:blip r:embed="rId14"/>
+                    <a:blip r:embed="rId16"/>
                     <a:stretch>
                       <a:fillRect/>
                     </a:stretch>
@@ -1613,36 +1663,15 @@
         <w:t xml:space="preserve"> </w:t>
       </w:r>
       <w:r>
-        <w:t xml:space="preserve">builder and create </w:t>
-      </w:r>
-      <w:proofErr w:type="gramStart"/>
-      <w:r>
-        <w:t>joins</w:t>
-      </w:r>
-      <w:proofErr w:type="gramEnd"/>
-      <w:r>
-        <w:t xml:space="preserve"> to create </w:t>
-      </w:r>
-      <w:proofErr w:type="gramStart"/>
-      <w:r>
-        <w:t>star</w:t>
-      </w:r>
-      <w:proofErr w:type="gramEnd"/>
-      <w:r>
-        <w:t xml:space="preserve"> schema for OLAP</w:t>
-      </w:r>
-    </w:p>
-    <w:p>
-      <w:proofErr w:type="gramStart"/>
+        <w:t>builder and create joins to create star schema for OLAP</w:t>
+      </w:r>
+    </w:p>
+    <w:p>
       <w:r>
         <w:t xml:space="preserve">*  </w:t>
       </w:r>
       <w:r>
-        <w:t>For</w:t>
-      </w:r>
-      <w:proofErr w:type="gramEnd"/>
-      <w:r>
-        <w:t xml:space="preserve"> a production-ready workflow we could add AWS Glue for automated ETL.  </w:t>
+        <w:t xml:space="preserve">For a production-ready workflow we could add AWS Glue for automated ETL.  </w:t>
       </w:r>
       <w:r>
         <w:t>For this project we will include that due to cost and scope</w:t>
@@ -1662,7 +1691,6 @@
           <w:b/>
           <w:bCs/>
         </w:rPr>
-        <w:lastRenderedPageBreak/>
         <w:t>Quicksight</w:t>
       </w:r>
       <w:proofErr w:type="spellEnd"/>
@@ -1689,15 +1717,7 @@
         <w:t xml:space="preserve">.  </w:t>
       </w:r>
       <w:r>
-        <w:t xml:space="preserve">A table with the </w:t>
-      </w:r>
-      <w:proofErr w:type="gramStart"/>
-      <w:r>
-        <w:t>joins</w:t>
-      </w:r>
-      <w:proofErr w:type="gramEnd"/>
-      <w:r>
-        <w:t xml:space="preserve"> can be found in the appendix</w:t>
+        <w:t>A table with the joins can be found in the appendix</w:t>
       </w:r>
       <w:r>
         <w:t xml:space="preserve">.  The </w:t>
@@ -1708,13 +1728,8 @@
       </w:r>
       <w:proofErr w:type="spellEnd"/>
       <w:r>
-        <w:t xml:space="preserve"> GUI allows the user to configure the </w:t>
-      </w:r>
-      <w:proofErr w:type="gramStart"/>
-      <w:r>
-        <w:t>joins</w:t>
-      </w:r>
-      <w:proofErr w:type="gramEnd"/>
+        <w:t xml:space="preserve"> GUI allows the user to configure the joins</w:t>
+      </w:r>
       <w:r>
         <w:t xml:space="preserve"> manually</w:t>
       </w:r>
@@ -1754,7 +1769,7 @@
                     <pic:cNvPicPr/>
                   </pic:nvPicPr>
                   <pic:blipFill>
-                    <a:blip r:embed="rId15"/>
+                    <a:blip r:embed="rId17"/>
                     <a:stretch>
                       <a:fillRect/>
                     </a:stretch>
@@ -1782,7 +1797,6 @@
           <w:bCs/>
         </w:rPr>
       </w:pPr>
-      <w:proofErr w:type="gramStart"/>
       <w:r>
         <w:rPr>
           <w:b/>
@@ -1799,7 +1813,6 @@
         <w:t>QuickSight</w:t>
       </w:r>
       <w:proofErr w:type="spellEnd"/>
-      <w:proofErr w:type="gramEnd"/>
       <w:r>
         <w:rPr>
           <w:b/>
@@ -1815,35 +1828,27 @@
           <w:bCs/>
         </w:rPr>
       </w:pPr>
-      <w:proofErr w:type="gramStart"/>
-      <w:r>
-        <w:rPr>
-          <w:b/>
-          <w:bCs/>
-        </w:rPr>
-        <w:t>  This</w:t>
-      </w:r>
-      <w:proofErr w:type="gramEnd"/>
-      <w:r>
-        <w:rPr>
-          <w:b/>
-          <w:bCs/>
-        </w:rPr>
-        <w:t xml:space="preserve"> reduces storage size drastically compared to raw CSV text files.</w:t>
-      </w:r>
-    </w:p>
-    <w:p>
-      <w:pPr>
-        <w:rPr>
-          <w:b/>
-          <w:bCs/>
-        </w:rPr>
-      </w:pPr>
-      <w:r>
-        <w:rPr>
-          <w:b/>
-          <w:bCs/>
-        </w:rPr>
+      <w:r>
+        <w:rPr>
+          <w:b/>
+          <w:bCs/>
+        </w:rPr>
+        <w:t>  This reduces storage size drastically compared to raw CSV text files.</w:t>
+      </w:r>
+    </w:p>
+    <w:p>
+      <w:pPr>
+        <w:rPr>
+          <w:b/>
+          <w:bCs/>
+        </w:rPr>
+      </w:pPr>
+      <w:r>
+        <w:rPr>
+          <w:b/>
+          <w:bCs/>
+        </w:rPr>
+        <w:lastRenderedPageBreak/>
         <w:t>We started with a 2,253 KB csv file and after normalizing into seven tables,</w:t>
       </w:r>
       <w:r>
@@ -1916,15 +1921,7 @@
         <w:t xml:space="preserve"> Microsoft Power BI and Tableau</w:t>
       </w:r>
       <w:r>
-        <w:t xml:space="preserve"> platforms.  It has a simple drag and </w:t>
-      </w:r>
-      <w:proofErr w:type="gramStart"/>
-      <w:r>
-        <w:t>drop</w:t>
-      </w:r>
-      <w:proofErr w:type="gramEnd"/>
-      <w:r>
-        <w:t xml:space="preserve"> interface with a variety of visualization options. </w:t>
+        <w:t xml:space="preserve"> platforms.  It has a simple drag and drop interface with a variety of visualization options. </w:t>
       </w:r>
     </w:p>
     <w:p>
@@ -1955,7 +1952,7 @@
       </w:r>
     </w:p>
     <w:p>
-      <w:hyperlink r:id="rId16" w:history="1">
+      <w:hyperlink r:id="rId18" w:history="1">
         <w:r>
           <w:rPr>
             <w:rStyle w:val="Hyperlink"/>
@@ -1965,7 +1962,7 @@
       </w:hyperlink>
     </w:p>
     <w:p>
-      <w:hyperlink r:id="rId17" w:history="1">
+      <w:hyperlink r:id="rId19" w:history="1">
         <w:r>
           <w:rPr>
             <w:rStyle w:val="Hyperlink"/>
@@ -1973,41 +1970,39 @@
           <w:t xml:space="preserve">Connect to your Amazon Aurora MySQL DB cluster | AWS </w:t>
         </w:r>
         <w:proofErr w:type="spellStart"/>
-        <w:proofErr w:type="gramStart"/>
         <w:r>
           <w:rPr>
             <w:rStyle w:val="Hyperlink"/>
           </w:rPr>
           <w:t>re:Post</w:t>
-        </w:r>
-        <w:proofErr w:type="spellEnd"/>
-        <w:proofErr w:type="gramEnd"/>
-      </w:hyperlink>
-    </w:p>
-    <w:p>
-      <w:hyperlink r:id="rId18" w:history="1">
-        <w:r>
-          <w:rPr>
-            <w:rStyle w:val="Hyperlink"/>
-          </w:rPr>
-          <w:t xml:space="preserve">Introduction to AWS Simple Storage Service (AWS S3) - </w:t>
-        </w:r>
-        <w:proofErr w:type="spellStart"/>
-        <w:r>
-          <w:rPr>
-            <w:rStyle w:val="Hyperlink"/>
-          </w:rPr>
-          <w:t>GeeksforGeeks</w:t>
         </w:r>
         <w:proofErr w:type="spellEnd"/>
       </w:hyperlink>
     </w:p>
     <w:p>
-      <w:hyperlink r:id="rId19" w:history="1">
+      <w:hyperlink r:id="rId20" w:history="1">
         <w:r>
           <w:rPr>
             <w:rStyle w:val="Hyperlink"/>
           </w:rPr>
+          <w:t xml:space="preserve">Introduction to AWS Simple Storage Service (AWS S3) - </w:t>
+        </w:r>
+        <w:proofErr w:type="spellStart"/>
+        <w:r>
+          <w:rPr>
+            <w:rStyle w:val="Hyperlink"/>
+          </w:rPr>
+          <w:t>GeeksforGeeks</w:t>
+        </w:r>
+        <w:proofErr w:type="spellEnd"/>
+      </w:hyperlink>
+    </w:p>
+    <w:p>
+      <w:hyperlink r:id="rId21" w:history="1">
+        <w:r>
+          <w:rPr>
+            <w:rStyle w:val="Hyperlink"/>
+          </w:rPr>
           <w:t>Overview of Performance Insights on Amazon RDS - Amazon Relational Database Service</w:t>
         </w:r>
       </w:hyperlink>
@@ -2016,42 +2011,42 @@
     <w:p>
       <w:pPr>
         <w:rPr>
-          <w:del w:id="34" w:author="Gabriel Tharp" w:date="2025-07-31T09:40:00Z" w16du:dateUtc="2025-07-31T14:40:00Z"/>
-        </w:rPr>
-      </w:pPr>
-    </w:p>
-    <w:p>
-      <w:pPr>
-        <w:rPr>
-          <w:del w:id="35" w:author="Gabriel Tharp" w:date="2025-07-31T09:40:00Z" w16du:dateUtc="2025-07-31T14:40:00Z"/>
-        </w:rPr>
-      </w:pPr>
-    </w:p>
-    <w:p>
-      <w:pPr>
-        <w:rPr>
-          <w:del w:id="36" w:author="Gabriel Tharp" w:date="2025-07-31T09:40:00Z" w16du:dateUtc="2025-07-31T14:40:00Z"/>
-        </w:rPr>
-      </w:pPr>
-    </w:p>
-    <w:p>
-      <w:pPr>
-        <w:rPr>
-          <w:del w:id="37" w:author="Gabriel Tharp" w:date="2025-07-31T09:40:00Z" w16du:dateUtc="2025-07-31T14:40:00Z"/>
-        </w:rPr>
-      </w:pPr>
-    </w:p>
-    <w:p>
-      <w:pPr>
-        <w:rPr>
-          <w:del w:id="38" w:author="Gabriel Tharp" w:date="2025-07-31T09:40:00Z" w16du:dateUtc="2025-07-31T14:40:00Z"/>
-        </w:rPr>
-      </w:pPr>
-    </w:p>
-    <w:p>
-      <w:pPr>
-        <w:rPr>
-          <w:del w:id="39" w:author="Gabriel Tharp" w:date="2025-07-31T09:40:00Z" w16du:dateUtc="2025-07-31T14:40:00Z"/>
+          <w:del w:id="40" w:author="Gabriel Tharp" w:date="2025-07-31T09:40:00Z" w16du:dateUtc="2025-07-31T14:40:00Z"/>
+        </w:rPr>
+      </w:pPr>
+    </w:p>
+    <w:p>
+      <w:pPr>
+        <w:rPr>
+          <w:del w:id="41" w:author="Gabriel Tharp" w:date="2025-07-31T09:40:00Z" w16du:dateUtc="2025-07-31T14:40:00Z"/>
+        </w:rPr>
+      </w:pPr>
+    </w:p>
+    <w:p>
+      <w:pPr>
+        <w:rPr>
+          <w:del w:id="42" w:author="Gabriel Tharp" w:date="2025-07-31T09:40:00Z" w16du:dateUtc="2025-07-31T14:40:00Z"/>
+        </w:rPr>
+      </w:pPr>
+    </w:p>
+    <w:p>
+      <w:pPr>
+        <w:rPr>
+          <w:del w:id="43" w:author="Gabriel Tharp" w:date="2025-07-31T09:40:00Z" w16du:dateUtc="2025-07-31T14:40:00Z"/>
+        </w:rPr>
+      </w:pPr>
+    </w:p>
+    <w:p>
+      <w:pPr>
+        <w:rPr>
+          <w:del w:id="44" w:author="Gabriel Tharp" w:date="2025-07-31T09:40:00Z" w16du:dateUtc="2025-07-31T14:40:00Z"/>
+        </w:rPr>
+      </w:pPr>
+    </w:p>
+    <w:p>
+      <w:pPr>
+        <w:rPr>
+          <w:del w:id="45" w:author="Gabriel Tharp" w:date="2025-07-31T09:40:00Z" w16du:dateUtc="2025-07-31T14:40:00Z"/>
         </w:rPr>
       </w:pPr>
     </w:p>
@@ -2139,7 +2134,6 @@
                 <w:szCs w:val="22"/>
                 <w14:ligatures w14:val="none"/>
               </w:rPr>
-              <w:lastRenderedPageBreak/>
               <w:t>Fact Table</w:t>
             </w:r>
           </w:p>
@@ -3300,7 +3294,7 @@
     <w:p>
       <w:pPr>
         <w:rPr>
-          <w:del w:id="40" w:author="Gabriel Tharp" w:date="2025-07-31T09:37:00Z" w16du:dateUtc="2025-07-31T14:37:00Z"/>
+          <w:del w:id="46" w:author="Gabriel Tharp" w:date="2025-07-31T09:37:00Z" w16du:dateUtc="2025-07-31T14:37:00Z"/>
           <w:b/>
           <w:bCs/>
           <w:u w:val="single"/>
@@ -3310,7 +3304,7 @@
     <w:p>
       <w:pPr>
         <w:rPr>
-          <w:ins w:id="41" w:author="Gabriel Tharp" w:date="2025-07-31T10:00:00Z" w16du:dateUtc="2025-07-31T15:00:00Z"/>
+          <w:ins w:id="47" w:author="Gabriel Tharp" w:date="2025-07-31T10:00:00Z" w16du:dateUtc="2025-07-31T15:00:00Z"/>
           <w:b/>
           <w:bCs/>
           <w:u w:val="single"/>
@@ -3320,7 +3314,7 @@
     <w:p>
       <w:pPr>
         <w:rPr>
-          <w:ins w:id="42" w:author="Gabriel Tharp" w:date="2025-07-31T10:00:00Z" w16du:dateUtc="2025-07-31T15:00:00Z"/>
+          <w:ins w:id="48" w:author="Gabriel Tharp" w:date="2025-07-31T10:00:00Z" w16du:dateUtc="2025-07-31T15:00:00Z"/>
           <w:b/>
           <w:bCs/>
           <w:u w:val="single"/>
@@ -3330,13 +3324,13 @@
     <w:p>
       <w:pPr>
         <w:rPr>
-          <w:ins w:id="43" w:author="Gabriel Tharp" w:date="2025-07-31T10:00:00Z" w16du:dateUtc="2025-07-31T15:00:00Z"/>
+          <w:ins w:id="49" w:author="Gabriel Tharp" w:date="2025-07-31T10:00:00Z" w16du:dateUtc="2025-07-31T15:00:00Z"/>
           <w:b/>
           <w:bCs/>
           <w:u w:val="single"/>
-          <w:rPrChange w:id="44" w:author="Gabriel Tharp" w:date="2025-07-31T09:44:00Z" w16du:dateUtc="2025-07-31T14:44:00Z">
+          <w:rPrChange w:id="50" w:author="Gabriel Tharp" w:date="2025-07-31T09:44:00Z" w16du:dateUtc="2025-07-31T14:44:00Z">
             <w:rPr>
-              <w:ins w:id="45" w:author="Gabriel Tharp" w:date="2025-07-31T10:00:00Z" w16du:dateUtc="2025-07-31T15:00:00Z"/>
+              <w:ins w:id="51" w:author="Gabriel Tharp" w:date="2025-07-31T10:00:00Z" w16du:dateUtc="2025-07-31T15:00:00Z"/>
             </w:rPr>
           </w:rPrChange>
         </w:rPr>
@@ -3345,17 +3339,17 @@
     <w:p>
       <w:pPr>
         <w:rPr>
-          <w:del w:id="46" w:author="Gabriel Tharp" w:date="2025-07-31T09:44:00Z" w16du:dateUtc="2025-07-31T14:44:00Z"/>
+          <w:del w:id="52" w:author="Gabriel Tharp" w:date="2025-07-31T09:44:00Z" w16du:dateUtc="2025-07-31T14:44:00Z"/>
           <w:b/>
           <w:bCs/>
           <w:u w:val="single"/>
-          <w:rPrChange w:id="47" w:author="Gabriel Tharp" w:date="2025-07-31T09:44:00Z" w16du:dateUtc="2025-07-31T14:44:00Z">
+          <w:rPrChange w:id="53" w:author="Gabriel Tharp" w:date="2025-07-31T09:44:00Z" w16du:dateUtc="2025-07-31T14:44:00Z">
             <w:rPr>
-              <w:del w:id="48" w:author="Gabriel Tharp" w:date="2025-07-31T09:44:00Z" w16du:dateUtc="2025-07-31T14:44:00Z"/>
+              <w:del w:id="54" w:author="Gabriel Tharp" w:date="2025-07-31T09:44:00Z" w16du:dateUtc="2025-07-31T14:44:00Z"/>
             </w:rPr>
           </w:rPrChange>
         </w:rPr>
-        <w:pPrChange w:id="49" w:author="Gabriel Tharp" w:date="2025-07-31T09:37:00Z" w16du:dateUtc="2025-07-31T14:37:00Z">
+        <w:pPrChange w:id="55" w:author="Gabriel Tharp" w:date="2025-07-31T09:37:00Z" w16du:dateUtc="2025-07-31T14:37:00Z">
           <w:pPr>
             <w:pStyle w:val="ListParagraph"/>
           </w:pPr>
@@ -3365,24 +3359,24 @@
     <w:p>
       <w:pPr>
         <w:rPr>
-          <w:ins w:id="50" w:author="Gabriel Tharp" w:date="2025-07-31T09:30:00Z" w16du:dateUtc="2025-07-31T14:30:00Z"/>
+          <w:ins w:id="56" w:author="Gabriel Tharp" w:date="2025-07-31T09:30:00Z" w16du:dateUtc="2025-07-31T14:30:00Z"/>
           <w:b/>
           <w:bCs/>
           <w:u w:val="single"/>
-          <w:rPrChange w:id="51" w:author="Gabriel Tharp" w:date="2025-07-31T09:44:00Z" w16du:dateUtc="2025-07-31T14:44:00Z">
+          <w:rPrChange w:id="57" w:author="Gabriel Tharp" w:date="2025-07-31T09:44:00Z" w16du:dateUtc="2025-07-31T14:44:00Z">
             <w:rPr>
-              <w:ins w:id="52" w:author="Gabriel Tharp" w:date="2025-07-31T09:30:00Z" w16du:dateUtc="2025-07-31T14:30:00Z"/>
+              <w:ins w:id="58" w:author="Gabriel Tharp" w:date="2025-07-31T09:30:00Z" w16du:dateUtc="2025-07-31T14:30:00Z"/>
             </w:rPr>
           </w:rPrChange>
         </w:rPr>
       </w:pPr>
-      <w:ins w:id="53" w:author="Gabriel Tharp" w:date="2025-07-31T09:18:00Z" w16du:dateUtc="2025-07-31T14:18:00Z">
+      <w:ins w:id="59" w:author="Gabriel Tharp" w:date="2025-07-31T09:18:00Z" w16du:dateUtc="2025-07-31T14:18:00Z">
         <w:r>
           <w:rPr>
             <w:b/>
             <w:bCs/>
             <w:u w:val="single"/>
-            <w:rPrChange w:id="54" w:author="Gabriel Tharp" w:date="2025-07-31T09:44:00Z" w16du:dateUtc="2025-07-31T14:44:00Z">
+            <w:rPrChange w:id="60" w:author="Gabriel Tharp" w:date="2025-07-31T09:44:00Z" w16du:dateUtc="2025-07-31T14:44:00Z">
               <w:rPr/>
             </w:rPrChange>
           </w:rPr>
@@ -3394,55 +3388,24 @@
       <w:pPr>
         <w:contextualSpacing/>
         <w:rPr>
-          <w:ins w:id="55" w:author="Gabriel Tharp" w:date="2025-07-31T09:18:00Z" w16du:dateUtc="2025-07-31T14:18:00Z"/>
+          <w:ins w:id="61" w:author="Gabriel Tharp" w:date="2025-07-31T09:18:00Z" w16du:dateUtc="2025-07-31T14:18:00Z"/>
           <w:u w:val="single"/>
-          <w:rPrChange w:id="56" w:author="Gabriel Tharp" w:date="2025-07-31T09:30:00Z" w16du:dateUtc="2025-07-31T14:30:00Z">
+          <w:rPrChange w:id="62" w:author="Gabriel Tharp" w:date="2025-07-31T09:30:00Z" w16du:dateUtc="2025-07-31T14:30:00Z">
             <w:rPr>
-              <w:ins w:id="57" w:author="Gabriel Tharp" w:date="2025-07-31T09:18:00Z" w16du:dateUtc="2025-07-31T14:18:00Z"/>
+              <w:ins w:id="63" w:author="Gabriel Tharp" w:date="2025-07-31T09:18:00Z" w16du:dateUtc="2025-07-31T14:18:00Z"/>
             </w:rPr>
           </w:rPrChange>
         </w:rPr>
       </w:pPr>
-      <w:ins w:id="58" w:author="Gabriel Tharp" w:date="2025-07-31T09:30:00Z" w16du:dateUtc="2025-07-31T14:30:00Z">
+      <w:ins w:id="64" w:author="Gabriel Tharp" w:date="2025-07-31T09:30:00Z" w16du:dateUtc="2025-07-31T14:30:00Z">
         <w:r>
           <w:rPr>
             <w:u w:val="single"/>
-            <w:rPrChange w:id="59" w:author="Gabriel Tharp" w:date="2025-07-31T09:30:00Z" w16du:dateUtc="2025-07-31T14:30:00Z">
-              <w:rPr/>
-            </w:rPrChange>
-          </w:rPr>
-          <w:t>Top 10 Most Ordered Products</w:t>
-        </w:r>
-      </w:ins>
-    </w:p>
-    <w:p>
-      <w:pPr>
-        <w:spacing w:line="240" w:lineRule="auto"/>
-        <w:contextualSpacing/>
-        <w:rPr>
-          <w:ins w:id="60" w:author="Gabriel Tharp" w:date="2025-07-31T09:18:00Z" w16du:dateUtc="2025-07-31T14:18:00Z"/>
-          <w:sz w:val="18"/>
-          <w:szCs w:val="22"/>
-          <w:rPrChange w:id="61" w:author="Gabriel Tharp" w:date="2025-07-31T09:30:00Z" w16du:dateUtc="2025-07-31T14:30:00Z">
-            <w:rPr>
-              <w:ins w:id="62" w:author="Gabriel Tharp" w:date="2025-07-31T09:18:00Z" w16du:dateUtc="2025-07-31T14:18:00Z"/>
-            </w:rPr>
-          </w:rPrChange>
-        </w:rPr>
-        <w:pPrChange w:id="63" w:author="Gabriel Tharp" w:date="2025-07-31T09:28:00Z" w16du:dateUtc="2025-07-31T14:28:00Z">
-          <w:pPr/>
-        </w:pPrChange>
-      </w:pPr>
-      <w:ins w:id="64" w:author="Gabriel Tharp" w:date="2025-07-31T09:18:00Z" w16du:dateUtc="2025-07-31T14:18:00Z">
-        <w:r>
-          <w:rPr>
-            <w:sz w:val="18"/>
-            <w:szCs w:val="22"/>
             <w:rPrChange w:id="65" w:author="Gabriel Tharp" w:date="2025-07-31T09:30:00Z" w16du:dateUtc="2025-07-31T14:30:00Z">
               <w:rPr/>
             </w:rPrChange>
           </w:rPr>
-          <w:t xml:space="preserve">USE ecommerce </w:t>
+          <w:t>Top 10 Most Ordered Products</w:t>
         </w:r>
       </w:ins>
     </w:p>
@@ -3451,12 +3414,12 @@
         <w:spacing w:line="240" w:lineRule="auto"/>
         <w:contextualSpacing/>
         <w:rPr>
-          <w:ins w:id="66" w:author="Gabriel Tharp" w:date="2025-07-31T09:23:00Z" w16du:dateUtc="2025-07-31T14:23:00Z"/>
+          <w:ins w:id="66" w:author="Gabriel Tharp" w:date="2025-07-31T09:18:00Z" w16du:dateUtc="2025-07-31T14:18:00Z"/>
           <w:sz w:val="18"/>
           <w:szCs w:val="22"/>
           <w:rPrChange w:id="67" w:author="Gabriel Tharp" w:date="2025-07-31T09:30:00Z" w16du:dateUtc="2025-07-31T14:30:00Z">
             <w:rPr>
-              <w:ins w:id="68" w:author="Gabriel Tharp" w:date="2025-07-31T09:23:00Z" w16du:dateUtc="2025-07-31T14:23:00Z"/>
+              <w:ins w:id="68" w:author="Gabriel Tharp" w:date="2025-07-31T09:18:00Z" w16du:dateUtc="2025-07-31T14:18:00Z"/>
             </w:rPr>
           </w:rPrChange>
         </w:rPr>
@@ -3464,7 +3427,7 @@
           <w:pPr/>
         </w:pPrChange>
       </w:pPr>
-      <w:ins w:id="70" w:author="Gabriel Tharp" w:date="2025-07-31T09:23:00Z" w16du:dateUtc="2025-07-31T14:23:00Z">
+      <w:ins w:id="70" w:author="Gabriel Tharp" w:date="2025-07-31T09:18:00Z" w16du:dateUtc="2025-07-31T14:18:00Z">
         <w:r>
           <w:rPr>
             <w:sz w:val="18"/>
@@ -3473,7 +3436,7 @@
               <w:rPr/>
             </w:rPrChange>
           </w:rPr>
-          <w:t xml:space="preserve">SELECT </w:t>
+          <w:t xml:space="preserve">USE ecommerce </w:t>
         </w:r>
       </w:ins>
     </w:p>
@@ -3482,12 +3445,12 @@
         <w:spacing w:line="240" w:lineRule="auto"/>
         <w:contextualSpacing/>
         <w:rPr>
-          <w:ins w:id="72" w:author="Gabriel Tharp" w:date="2025-07-31T09:24:00Z" w16du:dateUtc="2025-07-31T14:24:00Z"/>
+          <w:ins w:id="72" w:author="Gabriel Tharp" w:date="2025-07-31T09:23:00Z" w16du:dateUtc="2025-07-31T14:23:00Z"/>
           <w:sz w:val="18"/>
           <w:szCs w:val="22"/>
           <w:rPrChange w:id="73" w:author="Gabriel Tharp" w:date="2025-07-31T09:30:00Z" w16du:dateUtc="2025-07-31T14:30:00Z">
             <w:rPr>
-              <w:ins w:id="74" w:author="Gabriel Tharp" w:date="2025-07-31T09:24:00Z" w16du:dateUtc="2025-07-31T14:24:00Z"/>
+              <w:ins w:id="74" w:author="Gabriel Tharp" w:date="2025-07-31T09:23:00Z" w16du:dateUtc="2025-07-31T14:23:00Z"/>
             </w:rPr>
           </w:rPrChange>
         </w:rPr>
@@ -3504,49 +3467,29 @@
               <w:rPr/>
             </w:rPrChange>
           </w:rPr>
-          <w:t>COUNT(</w:t>
-        </w:r>
-      </w:ins>
-      <w:proofErr w:type="spellStart"/>
-      <w:proofErr w:type="gramStart"/>
-      <w:ins w:id="78" w:author="Gabriel Tharp" w:date="2025-07-31T09:29:00Z" w16du:dateUtc="2025-07-31T14:29:00Z">
-        <w:r>
-          <w:rPr>
-            <w:sz w:val="18"/>
-            <w:szCs w:val="22"/>
-            <w:rPrChange w:id="79" w:author="Gabriel Tharp" w:date="2025-07-31T09:30:00Z" w16du:dateUtc="2025-07-31T14:30:00Z">
-              <w:rPr>
-                <w:sz w:val="20"/>
-                <w:szCs w:val="24"/>
-              </w:rPr>
-            </w:rPrChange>
-          </w:rPr>
-          <w:t>o.</w:t>
-        </w:r>
-      </w:ins>
-      <w:ins w:id="80" w:author="Gabriel Tharp" w:date="2025-07-31T09:24:00Z" w16du:dateUtc="2025-07-31T14:24:00Z">
-        <w:r>
-          <w:rPr>
-            <w:sz w:val="18"/>
-            <w:szCs w:val="22"/>
-            <w:rPrChange w:id="81" w:author="Gabriel Tharp" w:date="2025-07-31T09:30:00Z" w16du:dateUtc="2025-07-31T14:30:00Z">
-              <w:rPr/>
-            </w:rPrChange>
-          </w:rPr>
-          <w:t>Order</w:t>
-        </w:r>
-        <w:proofErr w:type="gramEnd"/>
-        <w:r>
-          <w:rPr>
-            <w:sz w:val="18"/>
-            <w:szCs w:val="22"/>
-            <w:rPrChange w:id="82" w:author="Gabriel Tharp" w:date="2025-07-31T09:30:00Z" w16du:dateUtc="2025-07-31T14:30:00Z">
-              <w:rPr/>
-            </w:rPrChange>
-          </w:rPr>
-          <w:t>_ID</w:t>
-        </w:r>
-        <w:proofErr w:type="spellEnd"/>
+          <w:t xml:space="preserve">SELECT </w:t>
+        </w:r>
+      </w:ins>
+    </w:p>
+    <w:p>
+      <w:pPr>
+        <w:spacing w:line="240" w:lineRule="auto"/>
+        <w:contextualSpacing/>
+        <w:rPr>
+          <w:ins w:id="78" w:author="Gabriel Tharp" w:date="2025-07-31T09:24:00Z" w16du:dateUtc="2025-07-31T14:24:00Z"/>
+          <w:sz w:val="18"/>
+          <w:szCs w:val="22"/>
+          <w:rPrChange w:id="79" w:author="Gabriel Tharp" w:date="2025-07-31T09:30:00Z" w16du:dateUtc="2025-07-31T14:30:00Z">
+            <w:rPr>
+              <w:ins w:id="80" w:author="Gabriel Tharp" w:date="2025-07-31T09:24:00Z" w16du:dateUtc="2025-07-31T14:24:00Z"/>
+            </w:rPr>
+          </w:rPrChange>
+        </w:rPr>
+        <w:pPrChange w:id="81" w:author="Gabriel Tharp" w:date="2025-07-31T09:28:00Z" w16du:dateUtc="2025-07-31T14:28:00Z">
+          <w:pPr/>
+        </w:pPrChange>
+      </w:pPr>
+      <w:ins w:id="82" w:author="Gabriel Tharp" w:date="2025-07-31T09:23:00Z" w16du:dateUtc="2025-07-31T14:23:00Z">
         <w:r>
           <w:rPr>
             <w:sz w:val="18"/>
@@ -3555,9 +3498,10 @@
               <w:rPr/>
             </w:rPrChange>
           </w:rPr>
-          <w:t>)</w:t>
-        </w:r>
-      </w:ins>
+          <w:t>COUNT(</w:t>
+        </w:r>
+      </w:ins>
+      <w:proofErr w:type="spellStart"/>
       <w:ins w:id="84" w:author="Gabriel Tharp" w:date="2025-07-31T09:29:00Z" w16du:dateUtc="2025-07-31T14:29:00Z">
         <w:r>
           <w:rPr>
@@ -3570,25 +3514,21 @@
               </w:rPr>
             </w:rPrChange>
           </w:rPr>
-          <w:t xml:space="preserve"> AS </w:t>
-        </w:r>
-        <w:proofErr w:type="spellStart"/>
-        <w:r>
-          <w:rPr>
-            <w:sz w:val="18"/>
-            <w:szCs w:val="22"/>
-            <w:rPrChange w:id="86" w:author="Gabriel Tharp" w:date="2025-07-31T09:30:00Z" w16du:dateUtc="2025-07-31T14:30:00Z">
-              <w:rPr>
-                <w:sz w:val="20"/>
-                <w:szCs w:val="24"/>
-              </w:rPr>
+          <w:t>o.</w:t>
+        </w:r>
+      </w:ins>
+      <w:ins w:id="86" w:author="Gabriel Tharp" w:date="2025-07-31T09:24:00Z" w16du:dateUtc="2025-07-31T14:24:00Z">
+        <w:r>
+          <w:rPr>
+            <w:sz w:val="18"/>
+            <w:szCs w:val="22"/>
+            <w:rPrChange w:id="87" w:author="Gabriel Tharp" w:date="2025-07-31T09:30:00Z" w16du:dateUtc="2025-07-31T14:30:00Z">
+              <w:rPr/>
             </w:rPrChange>
           </w:rPr>
-          <w:t>NumberofOrders</w:t>
-        </w:r>
-      </w:ins>
-      <w:proofErr w:type="spellEnd"/>
-      <w:ins w:id="87" w:author="Gabriel Tharp" w:date="2025-07-31T09:24:00Z" w16du:dateUtc="2025-07-31T14:24:00Z">
+          <w:t>Order_ID</w:t>
+        </w:r>
+        <w:proofErr w:type="spellEnd"/>
         <w:r>
           <w:rPr>
             <w:sz w:val="18"/>
@@ -3597,6 +3537,48 @@
               <w:rPr/>
             </w:rPrChange>
           </w:rPr>
+          <w:t>)</w:t>
+        </w:r>
+      </w:ins>
+      <w:ins w:id="89" w:author="Gabriel Tharp" w:date="2025-07-31T09:29:00Z" w16du:dateUtc="2025-07-31T14:29:00Z">
+        <w:r>
+          <w:rPr>
+            <w:sz w:val="18"/>
+            <w:szCs w:val="22"/>
+            <w:rPrChange w:id="90" w:author="Gabriel Tharp" w:date="2025-07-31T09:30:00Z" w16du:dateUtc="2025-07-31T14:30:00Z">
+              <w:rPr>
+                <w:sz w:val="20"/>
+                <w:szCs w:val="24"/>
+              </w:rPr>
+            </w:rPrChange>
+          </w:rPr>
+          <w:t xml:space="preserve"> AS </w:t>
+        </w:r>
+        <w:proofErr w:type="spellStart"/>
+        <w:r>
+          <w:rPr>
+            <w:sz w:val="18"/>
+            <w:szCs w:val="22"/>
+            <w:rPrChange w:id="91" w:author="Gabriel Tharp" w:date="2025-07-31T09:30:00Z" w16du:dateUtc="2025-07-31T14:30:00Z">
+              <w:rPr>
+                <w:sz w:val="20"/>
+                <w:szCs w:val="24"/>
+              </w:rPr>
+            </w:rPrChange>
+          </w:rPr>
+          <w:t>NumberofOrders</w:t>
+        </w:r>
+      </w:ins>
+      <w:proofErr w:type="spellEnd"/>
+      <w:ins w:id="92" w:author="Gabriel Tharp" w:date="2025-07-31T09:24:00Z" w16du:dateUtc="2025-07-31T14:24:00Z">
+        <w:r>
+          <w:rPr>
+            <w:sz w:val="18"/>
+            <w:szCs w:val="22"/>
+            <w:rPrChange w:id="93" w:author="Gabriel Tharp" w:date="2025-07-31T09:30:00Z" w16du:dateUtc="2025-07-31T14:30:00Z">
+              <w:rPr/>
+            </w:rPrChange>
+          </w:rPr>
           <w:t>,</w:t>
         </w:r>
       </w:ins>
@@ -3606,56 +3588,97 @@
         <w:spacing w:line="240" w:lineRule="auto"/>
         <w:contextualSpacing/>
         <w:rPr>
-          <w:ins w:id="89" w:author="Gabriel Tharp" w:date="2025-07-31T09:24:00Z" w16du:dateUtc="2025-07-31T14:24:00Z"/>
+          <w:ins w:id="94" w:author="Gabriel Tharp" w:date="2025-07-31T09:24:00Z" w16du:dateUtc="2025-07-31T14:24:00Z"/>
           <w:sz w:val="18"/>
           <w:szCs w:val="22"/>
-          <w:rPrChange w:id="90" w:author="Gabriel Tharp" w:date="2025-07-31T09:30:00Z" w16du:dateUtc="2025-07-31T14:30:00Z">
+          <w:rPrChange w:id="95" w:author="Gabriel Tharp" w:date="2025-07-31T09:30:00Z" w16du:dateUtc="2025-07-31T14:30:00Z">
             <w:rPr>
-              <w:ins w:id="91" w:author="Gabriel Tharp" w:date="2025-07-31T09:24:00Z" w16du:dateUtc="2025-07-31T14:24:00Z"/>
+              <w:ins w:id="96" w:author="Gabriel Tharp" w:date="2025-07-31T09:24:00Z" w16du:dateUtc="2025-07-31T14:24:00Z"/>
             </w:rPr>
           </w:rPrChange>
         </w:rPr>
-        <w:pPrChange w:id="92" w:author="Gabriel Tharp" w:date="2025-07-31T09:28:00Z" w16du:dateUtc="2025-07-31T14:28:00Z">
+        <w:pPrChange w:id="97" w:author="Gabriel Tharp" w:date="2025-07-31T09:28:00Z" w16du:dateUtc="2025-07-31T14:28:00Z">
           <w:pPr/>
         </w:pPrChange>
       </w:pPr>
       <w:proofErr w:type="spellStart"/>
-      <w:proofErr w:type="gramStart"/>
-      <w:ins w:id="93" w:author="Gabriel Tharp" w:date="2025-07-31T09:28:00Z" w16du:dateUtc="2025-07-31T14:28:00Z">
-        <w:r>
-          <w:rPr>
-            <w:sz w:val="18"/>
-            <w:szCs w:val="22"/>
-            <w:rPrChange w:id="94" w:author="Gabriel Tharp" w:date="2025-07-31T09:30:00Z" w16du:dateUtc="2025-07-31T14:30:00Z">
+      <w:ins w:id="98" w:author="Gabriel Tharp" w:date="2025-07-31T09:28:00Z" w16du:dateUtc="2025-07-31T14:28:00Z">
+        <w:r>
+          <w:rPr>
+            <w:sz w:val="18"/>
+            <w:szCs w:val="22"/>
+            <w:rPrChange w:id="99" w:author="Gabriel Tharp" w:date="2025-07-31T09:30:00Z" w16du:dateUtc="2025-07-31T14:30:00Z">
               <w:rPr/>
             </w:rPrChange>
           </w:rPr>
           <w:t>p.</w:t>
         </w:r>
       </w:ins>
-      <w:ins w:id="95" w:author="Gabriel Tharp" w:date="2025-07-31T09:24:00Z" w16du:dateUtc="2025-07-31T14:24:00Z">
-        <w:r>
-          <w:rPr>
-            <w:sz w:val="18"/>
-            <w:szCs w:val="22"/>
-            <w:rPrChange w:id="96" w:author="Gabriel Tharp" w:date="2025-07-31T09:30:00Z" w16du:dateUtc="2025-07-31T14:30:00Z">
+      <w:ins w:id="100" w:author="Gabriel Tharp" w:date="2025-07-31T09:24:00Z" w16du:dateUtc="2025-07-31T14:24:00Z">
+        <w:r>
+          <w:rPr>
+            <w:sz w:val="18"/>
+            <w:szCs w:val="22"/>
+            <w:rPrChange w:id="101" w:author="Gabriel Tharp" w:date="2025-07-31T09:30:00Z" w16du:dateUtc="2025-07-31T14:30:00Z">
               <w:rPr/>
             </w:rPrChange>
           </w:rPr>
-          <w:t>Product</w:t>
-        </w:r>
-        <w:proofErr w:type="gramEnd"/>
-        <w:r>
-          <w:rPr>
-            <w:sz w:val="18"/>
-            <w:szCs w:val="22"/>
-            <w:rPrChange w:id="97" w:author="Gabriel Tharp" w:date="2025-07-31T09:30:00Z" w16du:dateUtc="2025-07-31T14:30:00Z">
+          <w:t>Product_Name</w:t>
+        </w:r>
+        <w:proofErr w:type="spellEnd"/>
+      </w:ins>
+    </w:p>
+    <w:p>
+      <w:pPr>
+        <w:spacing w:line="240" w:lineRule="auto"/>
+        <w:contextualSpacing/>
+        <w:rPr>
+          <w:ins w:id="102" w:author="Gabriel Tharp" w:date="2025-07-31T09:27:00Z" w16du:dateUtc="2025-07-31T14:27:00Z"/>
+          <w:sz w:val="18"/>
+          <w:szCs w:val="22"/>
+          <w:rPrChange w:id="103" w:author="Gabriel Tharp" w:date="2025-07-31T09:30:00Z" w16du:dateUtc="2025-07-31T14:30:00Z">
+            <w:rPr>
+              <w:ins w:id="104" w:author="Gabriel Tharp" w:date="2025-07-31T09:27:00Z" w16du:dateUtc="2025-07-31T14:27:00Z"/>
+            </w:rPr>
+          </w:rPrChange>
+        </w:rPr>
+        <w:pPrChange w:id="105" w:author="Gabriel Tharp" w:date="2025-07-31T09:28:00Z" w16du:dateUtc="2025-07-31T14:28:00Z">
+          <w:pPr/>
+        </w:pPrChange>
+      </w:pPr>
+      <w:ins w:id="106" w:author="Gabriel Tharp" w:date="2025-07-31T09:27:00Z" w16du:dateUtc="2025-07-31T14:27:00Z">
+        <w:r>
+          <w:rPr>
+            <w:sz w:val="18"/>
+            <w:szCs w:val="22"/>
+            <w:rPrChange w:id="107" w:author="Gabriel Tharp" w:date="2025-07-31T09:30:00Z" w16du:dateUtc="2025-07-31T14:30:00Z">
               <w:rPr/>
             </w:rPrChange>
           </w:rPr>
-          <w:t>_Name</w:t>
+          <w:t xml:space="preserve">FROM </w:t>
+        </w:r>
+        <w:proofErr w:type="spellStart"/>
+        <w:r>
+          <w:rPr>
+            <w:sz w:val="18"/>
+            <w:szCs w:val="22"/>
+            <w:rPrChange w:id="108" w:author="Gabriel Tharp" w:date="2025-07-31T09:30:00Z" w16du:dateUtc="2025-07-31T14:30:00Z">
+              <w:rPr/>
+            </w:rPrChange>
+          </w:rPr>
+          <w:t>Order_Details</w:t>
         </w:r>
         <w:proofErr w:type="spellEnd"/>
+        <w:r>
+          <w:rPr>
+            <w:sz w:val="18"/>
+            <w:szCs w:val="22"/>
+            <w:rPrChange w:id="109" w:author="Gabriel Tharp" w:date="2025-07-31T09:30:00Z" w16du:dateUtc="2025-07-31T14:30:00Z">
+              <w:rPr/>
+            </w:rPrChange>
+          </w:rPr>
+          <w:t xml:space="preserve"> o</w:t>
+        </w:r>
       </w:ins>
     </w:p>
     <w:p>
@@ -3663,51 +3686,29 @@
         <w:spacing w:line="240" w:lineRule="auto"/>
         <w:contextualSpacing/>
         <w:rPr>
-          <w:ins w:id="98" w:author="Gabriel Tharp" w:date="2025-07-31T09:27:00Z" w16du:dateUtc="2025-07-31T14:27:00Z"/>
+          <w:ins w:id="110" w:author="Gabriel Tharp" w:date="2025-07-31T09:27:00Z" w16du:dateUtc="2025-07-31T14:27:00Z"/>
           <w:sz w:val="18"/>
           <w:szCs w:val="22"/>
-          <w:rPrChange w:id="99" w:author="Gabriel Tharp" w:date="2025-07-31T09:30:00Z" w16du:dateUtc="2025-07-31T14:30:00Z">
+          <w:rPrChange w:id="111" w:author="Gabriel Tharp" w:date="2025-07-31T09:30:00Z" w16du:dateUtc="2025-07-31T14:30:00Z">
             <w:rPr>
-              <w:ins w:id="100" w:author="Gabriel Tharp" w:date="2025-07-31T09:27:00Z" w16du:dateUtc="2025-07-31T14:27:00Z"/>
+              <w:ins w:id="112" w:author="Gabriel Tharp" w:date="2025-07-31T09:27:00Z" w16du:dateUtc="2025-07-31T14:27:00Z"/>
             </w:rPr>
           </w:rPrChange>
         </w:rPr>
-        <w:pPrChange w:id="101" w:author="Gabriel Tharp" w:date="2025-07-31T09:28:00Z" w16du:dateUtc="2025-07-31T14:28:00Z">
+        <w:pPrChange w:id="113" w:author="Gabriel Tharp" w:date="2025-07-31T09:28:00Z" w16du:dateUtc="2025-07-31T14:28:00Z">
           <w:pPr/>
         </w:pPrChange>
       </w:pPr>
-      <w:ins w:id="102" w:author="Gabriel Tharp" w:date="2025-07-31T09:27:00Z" w16du:dateUtc="2025-07-31T14:27:00Z">
-        <w:r>
-          <w:rPr>
-            <w:sz w:val="18"/>
-            <w:szCs w:val="22"/>
-            <w:rPrChange w:id="103" w:author="Gabriel Tharp" w:date="2025-07-31T09:30:00Z" w16du:dateUtc="2025-07-31T14:30:00Z">
+      <w:ins w:id="114" w:author="Gabriel Tharp" w:date="2025-07-31T09:27:00Z" w16du:dateUtc="2025-07-31T14:27:00Z">
+        <w:r>
+          <w:rPr>
+            <w:sz w:val="18"/>
+            <w:szCs w:val="22"/>
+            <w:rPrChange w:id="115" w:author="Gabriel Tharp" w:date="2025-07-31T09:30:00Z" w16du:dateUtc="2025-07-31T14:30:00Z">
               <w:rPr/>
             </w:rPrChange>
           </w:rPr>
-          <w:t xml:space="preserve">FROM </w:t>
-        </w:r>
-        <w:proofErr w:type="spellStart"/>
-        <w:r>
-          <w:rPr>
-            <w:sz w:val="18"/>
-            <w:szCs w:val="22"/>
-            <w:rPrChange w:id="104" w:author="Gabriel Tharp" w:date="2025-07-31T09:30:00Z" w16du:dateUtc="2025-07-31T14:30:00Z">
-              <w:rPr/>
-            </w:rPrChange>
-          </w:rPr>
-          <w:t>Order_Details</w:t>
-        </w:r>
-        <w:proofErr w:type="spellEnd"/>
-        <w:r>
-          <w:rPr>
-            <w:sz w:val="18"/>
-            <w:szCs w:val="22"/>
-            <w:rPrChange w:id="105" w:author="Gabriel Tharp" w:date="2025-07-31T09:30:00Z" w16du:dateUtc="2025-07-31T14:30:00Z">
-              <w:rPr/>
-            </w:rPrChange>
-          </w:rPr>
-          <w:t xml:space="preserve"> o</w:t>
+          <w:t>LEFT JOIN Products p</w:t>
         </w:r>
       </w:ins>
     </w:p>
@@ -3716,96 +3717,19 @@
         <w:spacing w:line="240" w:lineRule="auto"/>
         <w:contextualSpacing/>
         <w:rPr>
-          <w:ins w:id="106" w:author="Gabriel Tharp" w:date="2025-07-31T09:27:00Z" w16du:dateUtc="2025-07-31T14:27:00Z"/>
+          <w:ins w:id="116" w:author="Gabriel Tharp" w:date="2025-07-31T09:29:00Z" w16du:dateUtc="2025-07-31T14:29:00Z"/>
           <w:sz w:val="18"/>
           <w:szCs w:val="22"/>
-          <w:rPrChange w:id="107" w:author="Gabriel Tharp" w:date="2025-07-31T09:30:00Z" w16du:dateUtc="2025-07-31T14:30:00Z">
+          <w:rPrChange w:id="117" w:author="Gabriel Tharp" w:date="2025-07-31T09:30:00Z" w16du:dateUtc="2025-07-31T14:30:00Z">
             <w:rPr>
-              <w:ins w:id="108" w:author="Gabriel Tharp" w:date="2025-07-31T09:27:00Z" w16du:dateUtc="2025-07-31T14:27:00Z"/>
-            </w:rPr>
-          </w:rPrChange>
-        </w:rPr>
-        <w:pPrChange w:id="109" w:author="Gabriel Tharp" w:date="2025-07-31T09:28:00Z" w16du:dateUtc="2025-07-31T14:28:00Z">
-          <w:pPr/>
-        </w:pPrChange>
-      </w:pPr>
-      <w:ins w:id="110" w:author="Gabriel Tharp" w:date="2025-07-31T09:27:00Z" w16du:dateUtc="2025-07-31T14:27:00Z">
-        <w:r>
-          <w:rPr>
-            <w:sz w:val="18"/>
-            <w:szCs w:val="22"/>
-            <w:rPrChange w:id="111" w:author="Gabriel Tharp" w:date="2025-07-31T09:30:00Z" w16du:dateUtc="2025-07-31T14:30:00Z">
-              <w:rPr/>
-            </w:rPrChange>
-          </w:rPr>
-          <w:t>LEFT JOIN Products p</w:t>
-        </w:r>
-      </w:ins>
-    </w:p>
-    <w:p>
-      <w:pPr>
-        <w:spacing w:line="240" w:lineRule="auto"/>
-        <w:contextualSpacing/>
-        <w:rPr>
-          <w:ins w:id="112" w:author="Gabriel Tharp" w:date="2025-07-31T09:29:00Z" w16du:dateUtc="2025-07-31T14:29:00Z"/>
-          <w:sz w:val="18"/>
-          <w:szCs w:val="22"/>
-          <w:rPrChange w:id="113" w:author="Gabriel Tharp" w:date="2025-07-31T09:30:00Z" w16du:dateUtc="2025-07-31T14:30:00Z">
-            <w:rPr>
-              <w:ins w:id="114" w:author="Gabriel Tharp" w:date="2025-07-31T09:29:00Z" w16du:dateUtc="2025-07-31T14:29:00Z"/>
+              <w:ins w:id="118" w:author="Gabriel Tharp" w:date="2025-07-31T09:29:00Z" w16du:dateUtc="2025-07-31T14:29:00Z"/>
               <w:sz w:val="20"/>
               <w:szCs w:val="24"/>
             </w:rPr>
           </w:rPrChange>
         </w:rPr>
       </w:pPr>
-      <w:ins w:id="115" w:author="Gabriel Tharp" w:date="2025-07-31T09:27:00Z" w16du:dateUtc="2025-07-31T14:27:00Z">
-        <w:r>
-          <w:rPr>
-            <w:sz w:val="18"/>
-            <w:szCs w:val="22"/>
-            <w:rPrChange w:id="116" w:author="Gabriel Tharp" w:date="2025-07-31T09:30:00Z" w16du:dateUtc="2025-07-31T14:30:00Z">
-              <w:rPr/>
-            </w:rPrChange>
-          </w:rPr>
-          <w:t xml:space="preserve">ON </w:t>
-        </w:r>
-        <w:proofErr w:type="spellStart"/>
-        <w:proofErr w:type="gramStart"/>
-        <w:r>
-          <w:rPr>
-            <w:sz w:val="18"/>
-            <w:szCs w:val="22"/>
-            <w:rPrChange w:id="117" w:author="Gabriel Tharp" w:date="2025-07-31T09:30:00Z" w16du:dateUtc="2025-07-31T14:30:00Z">
-              <w:rPr/>
-            </w:rPrChange>
-          </w:rPr>
-          <w:t>o.Product</w:t>
-        </w:r>
-        <w:proofErr w:type="gramEnd"/>
-        <w:r>
-          <w:rPr>
-            <w:sz w:val="18"/>
-            <w:szCs w:val="22"/>
-            <w:rPrChange w:id="118" w:author="Gabriel Tharp" w:date="2025-07-31T09:30:00Z" w16du:dateUtc="2025-07-31T14:30:00Z">
-              <w:rPr/>
-            </w:rPrChange>
-          </w:rPr>
-          <w:t>_ID</w:t>
-        </w:r>
-        <w:proofErr w:type="spellEnd"/>
-        <w:r>
-          <w:rPr>
-            <w:sz w:val="18"/>
-            <w:szCs w:val="22"/>
-            <w:rPrChange w:id="119" w:author="Gabriel Tharp" w:date="2025-07-31T09:30:00Z" w16du:dateUtc="2025-07-31T14:30:00Z">
-              <w:rPr/>
-            </w:rPrChange>
-          </w:rPr>
-          <w:t xml:space="preserve"> = </w:t>
-        </w:r>
-        <w:proofErr w:type="spellStart"/>
-        <w:proofErr w:type="gramStart"/>
+      <w:ins w:id="119" w:author="Gabriel Tharp" w:date="2025-07-31T09:27:00Z" w16du:dateUtc="2025-07-31T14:27:00Z">
         <w:r>
           <w:rPr>
             <w:sz w:val="18"/>
@@ -3814,10 +3738,20 @@
               <w:rPr/>
             </w:rPrChange>
           </w:rPr>
-          <w:t>p.</w:t>
-        </w:r>
-      </w:ins>
-      <w:ins w:id="121" w:author="Gabriel Tharp" w:date="2025-07-31T09:28:00Z" w16du:dateUtc="2025-07-31T14:28:00Z">
+          <w:t xml:space="preserve">ON </w:t>
+        </w:r>
+        <w:proofErr w:type="spellStart"/>
+        <w:r>
+          <w:rPr>
+            <w:sz w:val="18"/>
+            <w:szCs w:val="22"/>
+            <w:rPrChange w:id="121" w:author="Gabriel Tharp" w:date="2025-07-31T09:30:00Z" w16du:dateUtc="2025-07-31T14:30:00Z">
+              <w:rPr/>
+            </w:rPrChange>
+          </w:rPr>
+          <w:t>o.Product_ID</w:t>
+        </w:r>
+        <w:proofErr w:type="spellEnd"/>
         <w:r>
           <w:rPr>
             <w:sz w:val="18"/>
@@ -3826,9 +3760,9 @@
               <w:rPr/>
             </w:rPrChange>
           </w:rPr>
-          <w:t>Product</w:t>
-        </w:r>
-        <w:proofErr w:type="gramEnd"/>
+          <w:t xml:space="preserve"> = </w:t>
+        </w:r>
+        <w:proofErr w:type="spellStart"/>
         <w:r>
           <w:rPr>
             <w:sz w:val="18"/>
@@ -3837,7 +3771,19 @@
               <w:rPr/>
             </w:rPrChange>
           </w:rPr>
-          <w:t>_ID</w:t>
+          <w:t>p.</w:t>
+        </w:r>
+      </w:ins>
+      <w:ins w:id="124" w:author="Gabriel Tharp" w:date="2025-07-31T09:28:00Z" w16du:dateUtc="2025-07-31T14:28:00Z">
+        <w:r>
+          <w:rPr>
+            <w:sz w:val="18"/>
+            <w:szCs w:val="22"/>
+            <w:rPrChange w:id="125" w:author="Gabriel Tharp" w:date="2025-07-31T09:30:00Z" w16du:dateUtc="2025-07-31T14:30:00Z">
+              <w:rPr/>
+            </w:rPrChange>
+          </w:rPr>
+          <w:t>Product_ID</w:t>
         </w:r>
       </w:ins>
       <w:proofErr w:type="spellEnd"/>
@@ -3847,24 +3793,24 @@
         <w:spacing w:line="240" w:lineRule="auto"/>
         <w:contextualSpacing/>
         <w:rPr>
-          <w:ins w:id="124" w:author="Gabriel Tharp" w:date="2025-07-31T09:29:00Z" w16du:dateUtc="2025-07-31T14:29:00Z"/>
+          <w:ins w:id="126" w:author="Gabriel Tharp" w:date="2025-07-31T09:29:00Z" w16du:dateUtc="2025-07-31T14:29:00Z"/>
           <w:sz w:val="18"/>
           <w:szCs w:val="22"/>
-          <w:rPrChange w:id="125" w:author="Gabriel Tharp" w:date="2025-07-31T09:30:00Z" w16du:dateUtc="2025-07-31T14:30:00Z">
+          <w:rPrChange w:id="127" w:author="Gabriel Tharp" w:date="2025-07-31T09:30:00Z" w16du:dateUtc="2025-07-31T14:30:00Z">
             <w:rPr>
-              <w:ins w:id="126" w:author="Gabriel Tharp" w:date="2025-07-31T09:29:00Z" w16du:dateUtc="2025-07-31T14:29:00Z"/>
+              <w:ins w:id="128" w:author="Gabriel Tharp" w:date="2025-07-31T09:29:00Z" w16du:dateUtc="2025-07-31T14:29:00Z"/>
               <w:sz w:val="20"/>
               <w:szCs w:val="24"/>
             </w:rPr>
           </w:rPrChange>
         </w:rPr>
       </w:pPr>
-      <w:ins w:id="127" w:author="Gabriel Tharp" w:date="2025-07-31T09:29:00Z" w16du:dateUtc="2025-07-31T14:29:00Z">
-        <w:r>
-          <w:rPr>
-            <w:sz w:val="18"/>
-            <w:szCs w:val="22"/>
-            <w:rPrChange w:id="128" w:author="Gabriel Tharp" w:date="2025-07-31T09:30:00Z" w16du:dateUtc="2025-07-31T14:30:00Z">
+      <w:ins w:id="129" w:author="Gabriel Tharp" w:date="2025-07-31T09:29:00Z" w16du:dateUtc="2025-07-31T14:29:00Z">
+        <w:r>
+          <w:rPr>
+            <w:sz w:val="18"/>
+            <w:szCs w:val="22"/>
+            <w:rPrChange w:id="130" w:author="Gabriel Tharp" w:date="2025-07-31T09:30:00Z" w16du:dateUtc="2025-07-31T14:30:00Z">
               <w:rPr>
                 <w:sz w:val="20"/>
                 <w:szCs w:val="24"/>
@@ -3874,46 +3820,31 @@
           <w:t xml:space="preserve">GROUP BY </w:t>
         </w:r>
         <w:proofErr w:type="spellStart"/>
-        <w:proofErr w:type="gramStart"/>
-        <w:r>
-          <w:rPr>
-            <w:sz w:val="18"/>
-            <w:szCs w:val="22"/>
-            <w:rPrChange w:id="129" w:author="Gabriel Tharp" w:date="2025-07-31T09:30:00Z" w16du:dateUtc="2025-07-31T14:30:00Z">
+        <w:r>
+          <w:rPr>
+            <w:sz w:val="18"/>
+            <w:szCs w:val="22"/>
+            <w:rPrChange w:id="131" w:author="Gabriel Tharp" w:date="2025-07-31T09:30:00Z" w16du:dateUtc="2025-07-31T14:30:00Z">
               <w:rPr>
                 <w:sz w:val="20"/>
                 <w:szCs w:val="24"/>
               </w:rPr>
             </w:rPrChange>
           </w:rPr>
-          <w:t>p.Product</w:t>
-        </w:r>
-        <w:proofErr w:type="gramEnd"/>
-        <w:r>
-          <w:rPr>
-            <w:sz w:val="18"/>
-            <w:szCs w:val="22"/>
-            <w:rPrChange w:id="130" w:author="Gabriel Tharp" w:date="2025-07-31T09:30:00Z" w16du:dateUtc="2025-07-31T14:30:00Z">
+          <w:t>p.Product_Name</w:t>
+        </w:r>
+        <w:proofErr w:type="spellEnd"/>
+        <w:r>
+          <w:rPr>
+            <w:sz w:val="18"/>
+            <w:szCs w:val="22"/>
+            <w:rPrChange w:id="132" w:author="Gabriel Tharp" w:date="2025-07-31T09:30:00Z" w16du:dateUtc="2025-07-31T14:30:00Z">
               <w:rPr>
                 <w:sz w:val="20"/>
                 <w:szCs w:val="24"/>
               </w:rPr>
             </w:rPrChange>
           </w:rPr>
-          <w:t>_Name</w:t>
-        </w:r>
-        <w:proofErr w:type="spellEnd"/>
-        <w:r>
-          <w:rPr>
-            <w:sz w:val="18"/>
-            <w:szCs w:val="22"/>
-            <w:rPrChange w:id="131" w:author="Gabriel Tharp" w:date="2025-07-31T09:30:00Z" w16du:dateUtc="2025-07-31T14:30:00Z">
-              <w:rPr>
-                <w:sz w:val="20"/>
-                <w:szCs w:val="24"/>
-              </w:rPr>
-            </w:rPrChange>
-          </w:rPr>
           <w:t xml:space="preserve"> </w:t>
         </w:r>
       </w:ins>
@@ -3923,24 +3854,24 @@
         <w:spacing w:line="240" w:lineRule="auto"/>
         <w:contextualSpacing/>
         <w:rPr>
-          <w:ins w:id="132" w:author="Gabriel Tharp" w:date="2025-07-31T09:29:00Z" w16du:dateUtc="2025-07-31T14:29:00Z"/>
+          <w:ins w:id="133" w:author="Gabriel Tharp" w:date="2025-07-31T09:29:00Z" w16du:dateUtc="2025-07-31T14:29:00Z"/>
           <w:sz w:val="18"/>
           <w:szCs w:val="22"/>
-          <w:rPrChange w:id="133" w:author="Gabriel Tharp" w:date="2025-07-31T09:30:00Z" w16du:dateUtc="2025-07-31T14:30:00Z">
+          <w:rPrChange w:id="134" w:author="Gabriel Tharp" w:date="2025-07-31T09:30:00Z" w16du:dateUtc="2025-07-31T14:30:00Z">
             <w:rPr>
-              <w:ins w:id="134" w:author="Gabriel Tharp" w:date="2025-07-31T09:29:00Z" w16du:dateUtc="2025-07-31T14:29:00Z"/>
+              <w:ins w:id="135" w:author="Gabriel Tharp" w:date="2025-07-31T09:29:00Z" w16du:dateUtc="2025-07-31T14:29:00Z"/>
               <w:sz w:val="20"/>
               <w:szCs w:val="24"/>
             </w:rPr>
           </w:rPrChange>
         </w:rPr>
       </w:pPr>
-      <w:ins w:id="135" w:author="Gabriel Tharp" w:date="2025-07-31T09:29:00Z" w16du:dateUtc="2025-07-31T14:29:00Z">
-        <w:r>
-          <w:rPr>
-            <w:sz w:val="18"/>
-            <w:szCs w:val="22"/>
-            <w:rPrChange w:id="136" w:author="Gabriel Tharp" w:date="2025-07-31T09:30:00Z" w16du:dateUtc="2025-07-31T14:30:00Z">
+      <w:ins w:id="136" w:author="Gabriel Tharp" w:date="2025-07-31T09:29:00Z" w16du:dateUtc="2025-07-31T14:29:00Z">
+        <w:r>
+          <w:rPr>
+            <w:sz w:val="18"/>
+            <w:szCs w:val="22"/>
+            <w:rPrChange w:id="137" w:author="Gabriel Tharp" w:date="2025-07-31T09:30:00Z" w16du:dateUtc="2025-07-31T14:30:00Z">
               <w:rPr>
                 <w:sz w:val="20"/>
                 <w:szCs w:val="24"/>
@@ -3954,7 +3885,7 @@
           <w:rPr>
             <w:sz w:val="18"/>
             <w:szCs w:val="22"/>
-            <w:rPrChange w:id="137" w:author="Gabriel Tharp" w:date="2025-07-31T09:30:00Z" w16du:dateUtc="2025-07-31T14:30:00Z">
+            <w:rPrChange w:id="138" w:author="Gabriel Tharp" w:date="2025-07-31T09:30:00Z" w16du:dateUtc="2025-07-31T14:30:00Z">
               <w:rPr>
                 <w:sz w:val="20"/>
                 <w:szCs w:val="24"/>
@@ -3968,7 +3899,7 @@
           <w:rPr>
             <w:sz w:val="18"/>
             <w:szCs w:val="22"/>
-            <w:rPrChange w:id="138" w:author="Gabriel Tharp" w:date="2025-07-31T09:30:00Z" w16du:dateUtc="2025-07-31T14:30:00Z">
+            <w:rPrChange w:id="139" w:author="Gabriel Tharp" w:date="2025-07-31T09:30:00Z" w16du:dateUtc="2025-07-31T14:30:00Z">
               <w:rPr>
                 <w:sz w:val="20"/>
                 <w:szCs w:val="24"/>
@@ -3984,24 +3915,24 @@
         <w:spacing w:line="240" w:lineRule="auto"/>
         <w:contextualSpacing/>
         <w:rPr>
-          <w:ins w:id="139" w:author="Gabriel Tharp" w:date="2025-07-31T09:29:00Z" w16du:dateUtc="2025-07-31T14:29:00Z"/>
+          <w:ins w:id="140" w:author="Gabriel Tharp" w:date="2025-07-31T09:29:00Z" w16du:dateUtc="2025-07-31T14:29:00Z"/>
           <w:sz w:val="18"/>
           <w:szCs w:val="22"/>
-          <w:rPrChange w:id="140" w:author="Gabriel Tharp" w:date="2025-07-31T09:30:00Z" w16du:dateUtc="2025-07-31T14:30:00Z">
+          <w:rPrChange w:id="141" w:author="Gabriel Tharp" w:date="2025-07-31T09:30:00Z" w16du:dateUtc="2025-07-31T14:30:00Z">
             <w:rPr>
-              <w:ins w:id="141" w:author="Gabriel Tharp" w:date="2025-07-31T09:29:00Z" w16du:dateUtc="2025-07-31T14:29:00Z"/>
+              <w:ins w:id="142" w:author="Gabriel Tharp" w:date="2025-07-31T09:29:00Z" w16du:dateUtc="2025-07-31T14:29:00Z"/>
               <w:sz w:val="20"/>
               <w:szCs w:val="24"/>
             </w:rPr>
           </w:rPrChange>
         </w:rPr>
       </w:pPr>
-      <w:ins w:id="142" w:author="Gabriel Tharp" w:date="2025-07-31T09:29:00Z" w16du:dateUtc="2025-07-31T14:29:00Z">
-        <w:r>
-          <w:rPr>
-            <w:sz w:val="18"/>
-            <w:szCs w:val="22"/>
-            <w:rPrChange w:id="143" w:author="Gabriel Tharp" w:date="2025-07-31T09:30:00Z" w16du:dateUtc="2025-07-31T14:30:00Z">
+      <w:ins w:id="143" w:author="Gabriel Tharp" w:date="2025-07-31T09:29:00Z" w16du:dateUtc="2025-07-31T14:29:00Z">
+        <w:r>
+          <w:rPr>
+            <w:sz w:val="18"/>
+            <w:szCs w:val="22"/>
+            <w:rPrChange w:id="144" w:author="Gabriel Tharp" w:date="2025-07-31T09:30:00Z" w16du:dateUtc="2025-07-31T14:30:00Z">
               <w:rPr>
                 <w:sz w:val="20"/>
                 <w:szCs w:val="24"/>
@@ -4011,50 +3942,35 @@
           <w:t>L</w:t>
         </w:r>
       </w:ins>
-      <w:ins w:id="144" w:author="Gabriel Tharp" w:date="2025-07-31T09:30:00Z" w16du:dateUtc="2025-07-31T14:30:00Z">
-        <w:r>
-          <w:rPr>
-            <w:sz w:val="18"/>
-            <w:szCs w:val="22"/>
-            <w:rPrChange w:id="145" w:author="Gabriel Tharp" w:date="2025-07-31T09:30:00Z" w16du:dateUtc="2025-07-31T14:30:00Z">
+      <w:ins w:id="145" w:author="Gabriel Tharp" w:date="2025-07-31T09:30:00Z" w16du:dateUtc="2025-07-31T14:30:00Z">
+        <w:r>
+          <w:rPr>
+            <w:sz w:val="18"/>
+            <w:szCs w:val="22"/>
+            <w:rPrChange w:id="146" w:author="Gabriel Tharp" w:date="2025-07-31T09:30:00Z" w16du:dateUtc="2025-07-31T14:30:00Z">
               <w:rPr>
                 <w:sz w:val="20"/>
                 <w:szCs w:val="24"/>
               </w:rPr>
             </w:rPrChange>
           </w:rPr>
-          <w:t xml:space="preserve">IMIT </w:t>
-        </w:r>
-        <w:proofErr w:type="gramStart"/>
-        <w:r>
-          <w:rPr>
-            <w:sz w:val="18"/>
-            <w:szCs w:val="22"/>
-            <w:rPrChange w:id="146" w:author="Gabriel Tharp" w:date="2025-07-31T09:30:00Z" w16du:dateUtc="2025-07-31T14:30:00Z">
+          <w:t>IMIT 10</w:t>
+        </w:r>
+      </w:ins>
+      <w:ins w:id="147" w:author="Gabriel Tharp" w:date="2025-07-31T09:29:00Z" w16du:dateUtc="2025-07-31T14:29:00Z">
+        <w:r>
+          <w:rPr>
+            <w:sz w:val="18"/>
+            <w:szCs w:val="22"/>
+            <w:rPrChange w:id="148" w:author="Gabriel Tharp" w:date="2025-07-31T09:30:00Z" w16du:dateUtc="2025-07-31T14:30:00Z">
               <w:rPr>
                 <w:sz w:val="20"/>
                 <w:szCs w:val="24"/>
               </w:rPr>
             </w:rPrChange>
           </w:rPr>
-          <w:t>10</w:t>
-        </w:r>
-      </w:ins>
-      <w:ins w:id="147" w:author="Gabriel Tharp" w:date="2025-07-31T09:29:00Z" w16du:dateUtc="2025-07-31T14:29:00Z">
-        <w:r>
-          <w:rPr>
-            <w:sz w:val="18"/>
-            <w:szCs w:val="22"/>
-            <w:rPrChange w:id="148" w:author="Gabriel Tharp" w:date="2025-07-31T09:30:00Z" w16du:dateUtc="2025-07-31T14:30:00Z">
-              <w:rPr>
-                <w:sz w:val="20"/>
-                <w:szCs w:val="24"/>
-              </w:rPr>
-            </w:rPrChange>
-          </w:rPr>
           <w:t>;</w:t>
         </w:r>
-        <w:proofErr w:type="gramEnd"/>
       </w:ins>
     </w:p>
     <w:p>
@@ -4125,22 +4041,13 @@
         </w:rPr>
       </w:pPr>
       <w:proofErr w:type="spellStart"/>
-      <w:proofErr w:type="gramStart"/>
       <w:ins w:id="158" w:author="Gabriel Tharp" w:date="2025-07-31T09:36:00Z" w16du:dateUtc="2025-07-31T14:36:00Z">
         <w:r>
           <w:rPr>
             <w:sz w:val="18"/>
             <w:szCs w:val="22"/>
           </w:rPr>
-          <w:t>s.SubCategory</w:t>
-        </w:r>
-        <w:proofErr w:type="gramEnd"/>
-        <w:r>
-          <w:rPr>
-            <w:sz w:val="18"/>
-            <w:szCs w:val="22"/>
-          </w:rPr>
-          <w:t>_Name</w:t>
+          <w:t>s.SubCategory_Name</w:t>
         </w:r>
         <w:proofErr w:type="spellEnd"/>
         <w:r>
@@ -4162,7 +4069,6 @@
           <w:szCs w:val="22"/>
         </w:rPr>
       </w:pPr>
-      <w:proofErr w:type="gramStart"/>
       <w:ins w:id="160" w:author="Gabriel Tharp" w:date="2025-07-31T09:37:00Z" w16du:dateUtc="2025-07-31T14:37:00Z">
         <w:r>
           <w:rPr>
@@ -4180,7 +4086,6 @@
           <w:t>od.Profit</w:t>
         </w:r>
         <w:proofErr w:type="spellEnd"/>
-        <w:proofErr w:type="gramEnd"/>
         <w:r>
           <w:rPr>
             <w:sz w:val="18"/>
@@ -4275,22 +4180,13 @@
         </w:r>
       </w:ins>
       <w:proofErr w:type="spellStart"/>
-      <w:proofErr w:type="gramStart"/>
       <w:ins w:id="167" w:author="Gabriel Tharp" w:date="2025-07-31T09:38:00Z" w16du:dateUtc="2025-07-31T14:38:00Z">
         <w:r>
           <w:rPr>
             <w:sz w:val="18"/>
             <w:szCs w:val="22"/>
           </w:rPr>
-          <w:t>od.Product</w:t>
-        </w:r>
-        <w:proofErr w:type="gramEnd"/>
-        <w:r>
-          <w:rPr>
-            <w:sz w:val="18"/>
-            <w:szCs w:val="22"/>
-          </w:rPr>
-          <w:t>_ID</w:t>
+          <w:t>od.Product_ID</w:t>
         </w:r>
         <w:proofErr w:type="spellEnd"/>
         <w:r>
@@ -4301,21 +4197,12 @@
           <w:t xml:space="preserve"> = </w:t>
         </w:r>
         <w:proofErr w:type="spellStart"/>
-        <w:proofErr w:type="gramStart"/>
-        <w:r>
-          <w:rPr>
-            <w:sz w:val="18"/>
-            <w:szCs w:val="22"/>
-          </w:rPr>
-          <w:t>p.Product</w:t>
-        </w:r>
-        <w:proofErr w:type="gramEnd"/>
-        <w:r>
-          <w:rPr>
-            <w:sz w:val="18"/>
-            <w:szCs w:val="22"/>
-          </w:rPr>
-          <w:t>_ID</w:t>
+        <w:r>
+          <w:rPr>
+            <w:sz w:val="18"/>
+            <w:szCs w:val="22"/>
+          </w:rPr>
+          <w:t>p.Product_ID</w:t>
         </w:r>
         <w:proofErr w:type="spellEnd"/>
       </w:ins>
@@ -4359,21 +4246,12 @@
           <w:t xml:space="preserve">ON </w:t>
         </w:r>
         <w:proofErr w:type="spellStart"/>
-        <w:proofErr w:type="gramStart"/>
-        <w:r>
-          <w:rPr>
-            <w:sz w:val="18"/>
-            <w:szCs w:val="22"/>
-          </w:rPr>
-          <w:t>p.SubCategory</w:t>
-        </w:r>
-        <w:proofErr w:type="gramEnd"/>
-        <w:r>
-          <w:rPr>
-            <w:sz w:val="18"/>
-            <w:szCs w:val="22"/>
-          </w:rPr>
-          <w:t>_ID</w:t>
+        <w:r>
+          <w:rPr>
+            <w:sz w:val="18"/>
+            <w:szCs w:val="22"/>
+          </w:rPr>
+          <w:t>p.SubCategory_ID</w:t>
         </w:r>
         <w:proofErr w:type="spellEnd"/>
         <w:r>
@@ -4384,21 +4262,12 @@
           <w:t xml:space="preserve"> = </w:t>
         </w:r>
         <w:proofErr w:type="spellStart"/>
-        <w:proofErr w:type="gramStart"/>
-        <w:r>
-          <w:rPr>
-            <w:sz w:val="18"/>
-            <w:szCs w:val="22"/>
-          </w:rPr>
-          <w:t>s.SubCategory</w:t>
-        </w:r>
-        <w:proofErr w:type="gramEnd"/>
-        <w:r>
-          <w:rPr>
-            <w:sz w:val="18"/>
-            <w:szCs w:val="22"/>
-          </w:rPr>
-          <w:t>_ID</w:t>
+        <w:r>
+          <w:rPr>
+            <w:sz w:val="18"/>
+            <w:szCs w:val="22"/>
+          </w:rPr>
+          <w:t>s.SubCategory_ID</w:t>
         </w:r>
         <w:proofErr w:type="spellEnd"/>
       </w:ins>
@@ -4422,21 +4291,12 @@
           <w:t xml:space="preserve">GROUP BY </w:t>
         </w:r>
         <w:proofErr w:type="spellStart"/>
-        <w:proofErr w:type="gramStart"/>
-        <w:r>
-          <w:rPr>
-            <w:sz w:val="18"/>
-            <w:szCs w:val="22"/>
-          </w:rPr>
-          <w:t>s.SubCategory</w:t>
-        </w:r>
-        <w:proofErr w:type="gramEnd"/>
-        <w:r>
-          <w:rPr>
-            <w:sz w:val="18"/>
-            <w:szCs w:val="22"/>
-          </w:rPr>
-          <w:t>_Name</w:t>
+        <w:r>
+          <w:rPr>
+            <w:sz w:val="18"/>
+            <w:szCs w:val="22"/>
+          </w:rPr>
+          <w:t>s.SubCategory_Name</w:t>
         </w:r>
         <w:proofErr w:type="spellEnd"/>
       </w:ins>
@@ -4482,18 +4342,9 @@
             <w:sz w:val="18"/>
             <w:szCs w:val="22"/>
           </w:rPr>
-          <w:t xml:space="preserve"> </w:t>
-        </w:r>
-        <w:proofErr w:type="gramStart"/>
-        <w:r>
-          <w:rPr>
-            <w:sz w:val="18"/>
-            <w:szCs w:val="22"/>
-          </w:rPr>
-          <w:t>DESC;</w:t>
-        </w:r>
-      </w:ins>
-      <w:proofErr w:type="gramEnd"/>
+          <w:t xml:space="preserve"> DESC;</w:t>
+        </w:r>
+      </w:ins>
     </w:p>
     <w:p>
       <w:pPr>
@@ -4592,7 +4443,6 @@
           <w:szCs w:val="22"/>
         </w:rPr>
       </w:pPr>
-      <w:proofErr w:type="gramStart"/>
       <w:ins w:id="186" w:author="Gabriel Tharp" w:date="2025-07-31T09:43:00Z">
         <w:r>
           <w:rPr>
@@ -4610,7 +4460,6 @@
           <w:t>od.Profit</w:t>
         </w:r>
         <w:proofErr w:type="spellEnd"/>
-        <w:proofErr w:type="gramEnd"/>
         <w:r>
           <w:rPr>
             <w:sz w:val="18"/>
@@ -4674,18 +4523,9 @@
             <w:sz w:val="18"/>
             <w:szCs w:val="22"/>
           </w:rPr>
-          <w:t xml:space="preserve"> </w:t>
-        </w:r>
-        <w:proofErr w:type="gramStart"/>
-        <w:r>
-          <w:rPr>
-            <w:sz w:val="18"/>
-            <w:szCs w:val="22"/>
-          </w:rPr>
-          <w:t>od</w:t>
-        </w:r>
-      </w:ins>
-      <w:proofErr w:type="gramEnd"/>
+          <w:t xml:space="preserve"> od</w:t>
+        </w:r>
+      </w:ins>
     </w:p>
     <w:p>
       <w:pPr>
@@ -4726,21 +4566,12 @@
           <w:t xml:space="preserve">ON </w:t>
         </w:r>
         <w:proofErr w:type="spellStart"/>
-        <w:proofErr w:type="gramStart"/>
-        <w:r>
-          <w:rPr>
-            <w:sz w:val="18"/>
-            <w:szCs w:val="22"/>
-          </w:rPr>
-          <w:t>od.Order</w:t>
-        </w:r>
-        <w:proofErr w:type="gramEnd"/>
-        <w:r>
-          <w:rPr>
-            <w:sz w:val="18"/>
-            <w:szCs w:val="22"/>
-          </w:rPr>
-          <w:t>_ID</w:t>
+        <w:r>
+          <w:rPr>
+            <w:sz w:val="18"/>
+            <w:szCs w:val="22"/>
+          </w:rPr>
+          <w:t>od.Order_ID</w:t>
         </w:r>
         <w:proofErr w:type="spellEnd"/>
         <w:r>
@@ -4751,21 +4582,12 @@
           <w:t xml:space="preserve"> = </w:t>
         </w:r>
         <w:proofErr w:type="spellStart"/>
-        <w:proofErr w:type="gramStart"/>
-        <w:r>
-          <w:rPr>
-            <w:sz w:val="18"/>
-            <w:szCs w:val="22"/>
-          </w:rPr>
-          <w:t>o.Order</w:t>
-        </w:r>
-        <w:proofErr w:type="gramEnd"/>
-        <w:r>
-          <w:rPr>
-            <w:sz w:val="18"/>
-            <w:szCs w:val="22"/>
-          </w:rPr>
-          <w:t>_ID</w:t>
+        <w:r>
+          <w:rPr>
+            <w:sz w:val="18"/>
+            <w:szCs w:val="22"/>
+          </w:rPr>
+          <w:t>o.Order_ID</w:t>
         </w:r>
         <w:proofErr w:type="spellEnd"/>
         <w:r>
@@ -4816,21 +4638,12 @@
           <w:t xml:space="preserve">ON </w:t>
         </w:r>
         <w:proofErr w:type="spellStart"/>
-        <w:proofErr w:type="gramStart"/>
-        <w:r>
-          <w:rPr>
-            <w:sz w:val="18"/>
-            <w:szCs w:val="22"/>
-          </w:rPr>
-          <w:t>o.Customer</w:t>
-        </w:r>
-        <w:proofErr w:type="gramEnd"/>
-        <w:r>
-          <w:rPr>
-            <w:sz w:val="18"/>
-            <w:szCs w:val="22"/>
-          </w:rPr>
-          <w:t>_ID</w:t>
+        <w:r>
+          <w:rPr>
+            <w:sz w:val="18"/>
+            <w:szCs w:val="22"/>
+          </w:rPr>
+          <w:t>o.Customer_ID</w:t>
         </w:r>
         <w:proofErr w:type="spellEnd"/>
         <w:r>
@@ -4841,21 +4654,12 @@
           <w:t xml:space="preserve"> = </w:t>
         </w:r>
         <w:proofErr w:type="spellStart"/>
-        <w:proofErr w:type="gramStart"/>
-        <w:r>
-          <w:rPr>
-            <w:sz w:val="18"/>
-            <w:szCs w:val="22"/>
-          </w:rPr>
-          <w:t>c.Customer</w:t>
-        </w:r>
-        <w:proofErr w:type="gramEnd"/>
-        <w:r>
-          <w:rPr>
-            <w:sz w:val="18"/>
-            <w:szCs w:val="22"/>
-          </w:rPr>
-          <w:t>_ID</w:t>
+        <w:r>
+          <w:rPr>
+            <w:sz w:val="18"/>
+            <w:szCs w:val="22"/>
+          </w:rPr>
+          <w:t>c.Customer_ID</w:t>
         </w:r>
         <w:proofErr w:type="spellEnd"/>
         <w:r>
@@ -4886,7 +4690,6 @@
           <w:t xml:space="preserve">GROUP BY </w:t>
         </w:r>
         <w:proofErr w:type="spellStart"/>
-        <w:proofErr w:type="gramStart"/>
         <w:r>
           <w:rPr>
             <w:sz w:val="18"/>
@@ -4895,7 +4698,6 @@
           <w:t>c.Segment</w:t>
         </w:r>
         <w:proofErr w:type="spellEnd"/>
-        <w:proofErr w:type="gramEnd"/>
         <w:r>
           <w:rPr>
             <w:sz w:val="18"/>
@@ -4937,18 +4739,9 @@
             <w:sz w:val="18"/>
             <w:szCs w:val="22"/>
           </w:rPr>
-          <w:t xml:space="preserve"> </w:t>
-        </w:r>
-        <w:proofErr w:type="gramStart"/>
-        <w:r>
-          <w:rPr>
-            <w:sz w:val="18"/>
-            <w:szCs w:val="22"/>
-          </w:rPr>
-          <w:t>DESC;</w:t>
-        </w:r>
-      </w:ins>
-      <w:proofErr w:type="gramEnd"/>
+          <w:t xml:space="preserve"> DESC;</w:t>
+        </w:r>
+      </w:ins>
     </w:p>
     <w:p>
       <w:pPr>
@@ -4976,7 +4769,6 @@
               </w:rPr>
             </w:rPrChange>
           </w:rPr>
-          <w:lastRenderedPageBreak/>
           <w:t>Reflections</w:t>
         </w:r>
         <w:r>
@@ -6635,6 +6427,7 @@
   <w:style w:type="character" w:default="1" w:styleId="DefaultParagraphFont">
     <w:name w:val="Default Paragraph Font"/>
     <w:uiPriority w:val="1"/>
+    <w:semiHidden/>
     <w:unhideWhenUsed/>
   </w:style>
   <w:style w:type="table" w:default="1" w:styleId="TableNormal">

</xml_diff>

<commit_message>
Adding contribution details and expanding on the reflections
</commit_message>
<xml_diff>
--- a/ADT Final Project Report.docx
+++ b/ADT Final Project Report.docx
@@ -117,278 +117,166 @@
     <w:p>
       <w:pPr>
         <w:rPr>
-          <w:ins w:id="0" w:author="Gabriel Tharp" w:date="2025-07-31T09:05:00Z" w16du:dateUtc="2025-07-31T14:05:00Z"/>
-          <w:b/>
-          <w:bCs/>
-          <w:color w:val="000000" w:themeColor="text1"/>
-        </w:rPr>
-      </w:pPr>
-      <w:ins w:id="1" w:author="Gabriel Tharp" w:date="2025-07-31T09:05:00Z" w16du:dateUtc="2025-07-31T14:05:00Z">
-        <w:r>
-          <w:rPr>
-            <w:b/>
-            <w:bCs/>
-            <w:color w:val="000000" w:themeColor="text1"/>
-            <w:rPrChange w:id="2" w:author="Gabriel Tharp" w:date="2025-07-31T09:05:00Z" w16du:dateUtc="2025-07-31T14:05:00Z">
-              <w:rPr>
-                <w:b/>
-                <w:bCs/>
-              </w:rPr>
-            </w:rPrChange>
-          </w:rPr>
-          <w:t>Purpose</w:t>
-        </w:r>
-        <w:r>
-          <w:rPr>
-            <w:b/>
-            <w:bCs/>
-            <w:color w:val="000000" w:themeColor="text1"/>
-          </w:rPr>
-          <w:t xml:space="preserve"> and Audience</w:t>
-        </w:r>
-      </w:ins>
-    </w:p>
-    <w:p>
-      <w:pPr>
-        <w:rPr>
-          <w:ins w:id="3" w:author="Gabriel Tharp" w:date="2025-07-31T09:50:00Z" w16du:dateUtc="2025-07-31T14:50:00Z"/>
-          <w:color w:val="000000" w:themeColor="text1"/>
-        </w:rPr>
-      </w:pPr>
-      <w:ins w:id="4" w:author="Gabriel Tharp" w:date="2025-07-31T09:06:00Z" w16du:dateUtc="2025-07-31T14:06:00Z">
-        <w:r>
-          <w:rPr>
-            <w:color w:val="000000" w:themeColor="text1"/>
-          </w:rPr>
-          <w:t>Visualizing and accessing organized e</w:t>
-        </w:r>
-      </w:ins>
+          <w:b/>
+          <w:bCs/>
+          <w:color w:val="000000" w:themeColor="text1"/>
+        </w:rPr>
+      </w:pPr>
+      <w:r>
+        <w:rPr>
+          <w:b/>
+          <w:bCs/>
+          <w:color w:val="000000" w:themeColor="text1"/>
+        </w:rPr>
+        <w:t>Purpose</w:t>
+      </w:r>
+      <w:r>
+        <w:rPr>
+          <w:b/>
+          <w:bCs/>
+          <w:color w:val="000000" w:themeColor="text1"/>
+        </w:rPr>
+        <w:t xml:space="preserve"> and Audience</w:t>
+      </w:r>
+    </w:p>
+    <w:p>
+      <w:pPr>
+        <w:rPr>
+          <w:color w:val="000000" w:themeColor="text1"/>
+        </w:rPr>
+      </w:pPr>
+      <w:r>
+        <w:rPr>
+          <w:color w:val="000000" w:themeColor="text1"/>
+        </w:rPr>
+        <w:t>Visualizing and accessing organized e</w:t>
+      </w:r>
       <w:r>
         <w:rPr>
           <w:color w:val="000000" w:themeColor="text1"/>
         </w:rPr>
         <w:t>-</w:t>
       </w:r>
-      <w:ins w:id="5" w:author="Gabriel Tharp" w:date="2025-07-31T09:06:00Z" w16du:dateUtc="2025-07-31T14:06:00Z">
-        <w:r>
-          <w:rPr>
-            <w:color w:val="000000" w:themeColor="text1"/>
-          </w:rPr>
-          <w:t>commerce data</w:t>
-        </w:r>
-      </w:ins>
-      <w:ins w:id="6" w:author="Gabriel Tharp" w:date="2025-07-31T09:07:00Z" w16du:dateUtc="2025-07-31T14:07:00Z">
-        <w:r>
-          <w:rPr>
-            <w:color w:val="000000" w:themeColor="text1"/>
-          </w:rPr>
-          <w:t xml:space="preserve"> in an insightful way to identify strengths </w:t>
-        </w:r>
-      </w:ins>
-      <w:ins w:id="7" w:author="Gabriel Tharp" w:date="2025-07-31T09:09:00Z" w16du:dateUtc="2025-07-31T14:09:00Z">
-        <w:r>
-          <w:rPr>
-            <w:color w:val="000000" w:themeColor="text1"/>
-          </w:rPr>
-          <w:t xml:space="preserve">and weaknesses in </w:t>
-        </w:r>
-      </w:ins>
+      <w:r>
+        <w:rPr>
+          <w:color w:val="000000" w:themeColor="text1"/>
+        </w:rPr>
+        <w:t xml:space="preserve">commerce data in an insightful way to identify strengths and weaknesses in </w:t>
+      </w:r>
       <w:r>
         <w:rPr>
           <w:color w:val="000000" w:themeColor="text1"/>
         </w:rPr>
         <w:t>various business domains</w:t>
       </w:r>
-      <w:ins w:id="8" w:author="Gabriel Tharp" w:date="2025-07-31T09:09:00Z" w16du:dateUtc="2025-07-31T14:09:00Z">
-        <w:r>
-          <w:rPr>
-            <w:color w:val="000000" w:themeColor="text1"/>
-          </w:rPr>
-          <w:t xml:space="preserve">. </w:t>
-        </w:r>
-      </w:ins>
-      <w:ins w:id="9" w:author="Gabriel Tharp" w:date="2025-07-31T09:10:00Z" w16du:dateUtc="2025-07-31T14:10:00Z">
-        <w:r>
-          <w:rPr>
-            <w:color w:val="000000" w:themeColor="text1"/>
-          </w:rPr>
-          <w:t>E</w:t>
-        </w:r>
-      </w:ins>
+      <w:r>
+        <w:rPr>
+          <w:color w:val="000000" w:themeColor="text1"/>
+        </w:rPr>
+        <w:t>. E</w:t>
+      </w:r>
       <w:r>
         <w:rPr>
           <w:color w:val="000000" w:themeColor="text1"/>
         </w:rPr>
         <w:t>-</w:t>
       </w:r>
-      <w:ins w:id="10" w:author="Gabriel Tharp" w:date="2025-07-31T09:10:00Z" w16du:dateUtc="2025-07-31T14:10:00Z">
-        <w:r>
-          <w:rPr>
-            <w:color w:val="000000" w:themeColor="text1"/>
-          </w:rPr>
-          <w:t>commerce data is a constantly updating p</w:t>
-        </w:r>
-      </w:ins>
-      <w:ins w:id="11" w:author="Gabriel Tharp" w:date="2025-07-31T09:11:00Z" w16du:dateUtc="2025-07-31T14:11:00Z">
-        <w:r>
-          <w:rPr>
-            <w:color w:val="000000" w:themeColor="text1"/>
-          </w:rPr>
-          <w:t xml:space="preserve">ool of information that is essential to capture, store, and interpret. Our team’s dashboard, along with our deployment </w:t>
-        </w:r>
-        <w:r>
-          <w:rPr>
-            <w:color w:val="000000" w:themeColor="text1"/>
-          </w:rPr>
-          <w:t xml:space="preserve">of a MySQL Amazon Aurora </w:t>
-        </w:r>
-      </w:ins>
-      <w:ins w:id="12" w:author="Gabriel Tharp" w:date="2025-07-31T09:12:00Z" w16du:dateUtc="2025-07-31T14:12:00Z">
-        <w:r>
-          <w:rPr>
-            <w:color w:val="000000" w:themeColor="text1"/>
-          </w:rPr>
-          <w:t>database, is intended for use by internal stakeholders of an e</w:t>
-        </w:r>
-      </w:ins>
+      <w:r>
+        <w:rPr>
+          <w:color w:val="000000" w:themeColor="text1"/>
+        </w:rPr>
+        <w:t xml:space="preserve">commerce data is a constantly updating pool of information that is essential to capture, store, and interpret. Our team’s dashboard, along with our deployment </w:t>
+      </w:r>
+      <w:r>
+        <w:rPr>
+          <w:color w:val="000000" w:themeColor="text1"/>
+        </w:rPr>
+        <w:t>of a MySQL Amazon Aurora database, is intended for use by internal stakeholders of an e</w:t>
+      </w:r>
       <w:r>
         <w:rPr>
           <w:color w:val="000000" w:themeColor="text1"/>
         </w:rPr>
         <w:t>-</w:t>
       </w:r>
-      <w:ins w:id="13" w:author="Gabriel Tharp" w:date="2025-07-31T09:12:00Z" w16du:dateUtc="2025-07-31T14:12:00Z">
-        <w:r>
-          <w:rPr>
-            <w:color w:val="000000" w:themeColor="text1"/>
-          </w:rPr>
-          <w:t>commerce organization. Specifically, it is i</w:t>
-        </w:r>
-      </w:ins>
-      <w:ins w:id="14" w:author="Gabriel Tharp" w:date="2025-07-31T09:13:00Z" w16du:dateUtc="2025-07-31T14:13:00Z">
-        <w:r>
-          <w:rPr>
-            <w:color w:val="000000" w:themeColor="text1"/>
-          </w:rPr>
-          <w:t xml:space="preserve">ntended to highlight where products are being shipped, which products are profitable, and where improvements to the supply chain can be made. </w:t>
-        </w:r>
-      </w:ins>
-      <w:ins w:id="15" w:author="Gabriel Tharp" w:date="2025-07-31T09:14:00Z" w16du:dateUtc="2025-07-31T14:14:00Z">
-        <w:r>
-          <w:rPr>
-            <w:color w:val="000000" w:themeColor="text1"/>
-          </w:rPr>
-          <w:t xml:space="preserve">Secure and robust storage and informative visuals are essential steps to </w:t>
-        </w:r>
-      </w:ins>
-      <w:ins w:id="16" w:author="Gabriel Tharp" w:date="2025-07-31T09:15:00Z" w16du:dateUtc="2025-07-31T14:15:00Z">
-        <w:r>
-          <w:rPr>
-            <w:color w:val="000000" w:themeColor="text1"/>
-          </w:rPr>
-          <w:t xml:space="preserve">understanding these core concepts. </w:t>
-        </w:r>
-      </w:ins>
-    </w:p>
-    <w:p>
-      <w:pPr>
-        <w:rPr>
-          <w:ins w:id="17" w:author="Gabriel Tharp" w:date="2025-07-31T09:50:00Z" w16du:dateUtc="2025-07-31T14:50:00Z"/>
-          <w:b/>
-          <w:bCs/>
-        </w:rPr>
-      </w:pPr>
-      <w:ins w:id="18" w:author="Gabriel Tharp" w:date="2025-07-31T09:50:00Z" w16du:dateUtc="2025-07-31T14:50:00Z">
-        <w:r>
-          <w:rPr>
-            <w:b/>
-            <w:bCs/>
-          </w:rPr>
-          <w:t>App Functionality</w:t>
-        </w:r>
-      </w:ins>
-    </w:p>
-    <w:p>
-      <w:pPr>
-        <w:rPr>
-          <w:ins w:id="19" w:author="Gabriel Tharp" w:date="2025-07-31T09:53:00Z" w16du:dateUtc="2025-07-31T14:53:00Z"/>
-          <w:color w:val="000000" w:themeColor="text1"/>
-        </w:rPr>
-      </w:pPr>
-      <w:ins w:id="20" w:author="Gabriel Tharp" w:date="2025-07-31T09:50:00Z" w16du:dateUtc="2025-07-31T14:50:00Z">
-        <w:r>
-          <w:rPr>
-            <w:color w:val="000000" w:themeColor="text1"/>
-          </w:rPr>
-          <w:t>Our e</w:t>
-        </w:r>
-      </w:ins>
+      <w:r>
+        <w:rPr>
+          <w:color w:val="000000" w:themeColor="text1"/>
+        </w:rPr>
+        <w:t xml:space="preserve">commerce organization. Specifically, it is intended to highlight where products are being shipped, which products are profitable, and where improvements to the supply chain can be made. Secure and robust storage and informative visuals are essential steps to understanding these core concepts. </w:t>
+      </w:r>
+    </w:p>
+    <w:p>
+      <w:pPr>
+        <w:rPr>
+          <w:b/>
+          <w:bCs/>
+        </w:rPr>
+      </w:pPr>
+      <w:r>
+        <w:rPr>
+          <w:b/>
+          <w:bCs/>
+        </w:rPr>
+        <w:t>App Functionality</w:t>
+      </w:r>
+    </w:p>
+    <w:p>
+      <w:pPr>
+        <w:rPr>
+          <w:color w:val="000000" w:themeColor="text1"/>
+        </w:rPr>
+      </w:pPr>
+      <w:r>
+        <w:rPr>
+          <w:color w:val="000000" w:themeColor="text1"/>
+        </w:rPr>
+        <w:t>Our e</w:t>
+      </w:r>
       <w:r>
         <w:rPr>
           <w:color w:val="000000" w:themeColor="text1"/>
         </w:rPr>
         <w:t>-</w:t>
       </w:r>
-      <w:ins w:id="21" w:author="Gabriel Tharp" w:date="2025-07-31T09:50:00Z" w16du:dateUtc="2025-07-31T14:50:00Z">
-        <w:r>
-          <w:rPr>
-            <w:color w:val="000000" w:themeColor="text1"/>
-          </w:rPr>
-          <w:t xml:space="preserve">commerce dashboard </w:t>
-        </w:r>
-      </w:ins>
-      <w:ins w:id="22" w:author="Gabriel Tharp" w:date="2025-07-31T09:51:00Z" w16du:dateUtc="2025-07-31T14:51:00Z">
-        <w:r>
-          <w:rPr>
-            <w:color w:val="000000" w:themeColor="text1"/>
-          </w:rPr>
-          <w:t xml:space="preserve">has simple functionality with an easy-to-use </w:t>
-        </w:r>
-      </w:ins>
-      <w:ins w:id="23" w:author="Gabriel Tharp" w:date="2025-07-31T09:52:00Z" w16du:dateUtc="2025-07-31T14:52:00Z">
-        <w:r>
-          <w:rPr>
-            <w:color w:val="000000" w:themeColor="text1"/>
-          </w:rPr>
-          <w:t xml:space="preserve">Amazon </w:t>
-        </w:r>
-        <w:proofErr w:type="spellStart"/>
-        <w:r>
-          <w:rPr>
-            <w:color w:val="000000" w:themeColor="text1"/>
-          </w:rPr>
-          <w:t>Quick</w:t>
-        </w:r>
-      </w:ins>
+      <w:r>
+        <w:rPr>
+          <w:color w:val="000000" w:themeColor="text1"/>
+        </w:rPr>
+        <w:t xml:space="preserve">commerce dashboard has simple functionality with an easy-to-use Amazon </w:t>
+      </w:r>
+      <w:proofErr w:type="spellStart"/>
+      <w:r>
+        <w:rPr>
+          <w:color w:val="000000" w:themeColor="text1"/>
+        </w:rPr>
+        <w:t>Quick</w:t>
+      </w:r>
       <w:r>
         <w:rPr>
           <w:color w:val="000000" w:themeColor="text1"/>
         </w:rPr>
         <w:t>S</w:t>
       </w:r>
-      <w:ins w:id="24" w:author="Gabriel Tharp" w:date="2025-07-31T09:52:00Z" w16du:dateUtc="2025-07-31T14:52:00Z">
-        <w:r>
-          <w:rPr>
-            <w:color w:val="000000" w:themeColor="text1"/>
-          </w:rPr>
-          <w:t>ight</w:t>
-        </w:r>
-        <w:proofErr w:type="spellEnd"/>
-        <w:r>
-          <w:rPr>
-            <w:color w:val="000000" w:themeColor="text1"/>
-          </w:rPr>
-          <w:t xml:space="preserve"> interface</w:t>
-        </w:r>
-      </w:ins>
-      <w:ins w:id="25" w:author="Gabriel Tharp" w:date="2025-07-31T09:59:00Z" w16du:dateUtc="2025-07-31T14:59:00Z">
-        <w:r>
-          <w:rPr>
-            <w:color w:val="000000" w:themeColor="text1"/>
-          </w:rPr>
-          <w:t>:</w:t>
-        </w:r>
-      </w:ins>
+      <w:r>
+        <w:rPr>
+          <w:color w:val="000000" w:themeColor="text1"/>
+        </w:rPr>
+        <w:t>ight</w:t>
+      </w:r>
+      <w:proofErr w:type="spellEnd"/>
+      <w:r>
+        <w:rPr>
+          <w:color w:val="000000" w:themeColor="text1"/>
+        </w:rPr>
+        <w:t xml:space="preserve"> interface</w:t>
+      </w:r>
+      <w:r>
+        <w:rPr>
+          <w:color w:val="000000" w:themeColor="text1"/>
+        </w:rPr>
+        <w:t>:</w:t>
+      </w:r>
     </w:p>
     <w:p>
       <w:pPr>
@@ -426,6 +314,7 @@
       </w:pPr>
       <w:r>
         <w:rPr>
+          <w:noProof/>
           <w:color w:val="000000" w:themeColor="text1"/>
         </w:rPr>
         <w:drawing>
@@ -524,21 +413,7 @@
         <w:rPr>
           <w:color w:val="000000" w:themeColor="text1"/>
         </w:rPr>
-        <w:t xml:space="preserve">The tree map shows users which sub-categories contribute </w:t>
-      </w:r>
-      <w:proofErr w:type="gramStart"/>
-      <w:r>
-        <w:rPr>
-          <w:color w:val="000000" w:themeColor="text1"/>
-        </w:rPr>
-        <w:t>most</w:t>
-      </w:r>
-      <w:proofErr w:type="gramEnd"/>
-      <w:r>
-        <w:rPr>
-          <w:color w:val="000000" w:themeColor="text1"/>
-        </w:rPr>
-        <w:t xml:space="preserve"> volume and profit, guiding decisions on scaling production or focusing on promotional efforts</w:t>
+        <w:t>The tree map shows users which sub-categories contribute most volume and profit, guiding decisions on scaling production or focusing on promotional efforts</w:t>
       </w:r>
     </w:p>
     <w:p>
@@ -643,6 +518,7 @@
       </w:pPr>
       <w:r>
         <w:rPr>
+          <w:noProof/>
           <w:color w:val="000000" w:themeColor="text1"/>
         </w:rPr>
         <w:drawing>
@@ -788,21 +664,7 @@
         <w:rPr>
           <w:color w:val="000000" w:themeColor="text1"/>
         </w:rPr>
-        <w:t xml:space="preserve">rovides at-a-glance insight into categorical performance and trends by region, supporting strategic decisions like where to allocate resources or </w:t>
-      </w:r>
-      <w:proofErr w:type="gramStart"/>
-      <w:r>
-        <w:rPr>
-          <w:color w:val="000000" w:themeColor="text1"/>
-        </w:rPr>
-        <w:t>open</w:t>
-      </w:r>
-      <w:proofErr w:type="gramEnd"/>
-      <w:r>
-        <w:rPr>
-          <w:color w:val="000000" w:themeColor="text1"/>
-        </w:rPr>
-        <w:t xml:space="preserve"> new distribution centers</w:t>
+        <w:t>rovides at-a-glance insight into categorical performance and trends by region, supporting strategic decisions like where to allocate resources or open new distribution centers</w:t>
       </w:r>
     </w:p>
     <w:p>
@@ -824,56 +686,35 @@
           <w:color w:val="000000" w:themeColor="text1"/>
         </w:rPr>
       </w:pPr>
-      <w:ins w:id="26" w:author="Gabriel Tharp" w:date="2025-07-31T09:52:00Z" w16du:dateUtc="2025-07-31T14:52:00Z">
-        <w:r>
-          <w:rPr>
-            <w:color w:val="000000" w:themeColor="text1"/>
-            <w:rPrChange w:id="27" w:author="Gabriel Tharp" w:date="2025-07-31T09:53:00Z" w16du:dateUtc="2025-07-31T14:53:00Z">
-              <w:rPr/>
-            </w:rPrChange>
-          </w:rPr>
-          <w:t>Users can filter visualizations by order date, region, product category, and minimum total profit</w:t>
-        </w:r>
-      </w:ins>
+      <w:r>
+        <w:rPr>
+          <w:color w:val="000000" w:themeColor="text1"/>
+        </w:rPr>
+        <w:t>Users can filter visualizations by order date, region, product category, and minimum total profit</w:t>
+      </w:r>
       <w:r>
         <w:rPr>
           <w:color w:val="000000" w:themeColor="text1"/>
         </w:rPr>
         <w:t xml:space="preserve"> ($500 increments)</w:t>
       </w:r>
-      <w:ins w:id="28" w:author="Gabriel Tharp" w:date="2025-07-31T09:52:00Z" w16du:dateUtc="2025-07-31T14:52:00Z">
-        <w:r>
-          <w:rPr>
-            <w:color w:val="000000" w:themeColor="text1"/>
-            <w:rPrChange w:id="29" w:author="Gabriel Tharp" w:date="2025-07-31T09:53:00Z" w16du:dateUtc="2025-07-31T14:53:00Z">
-              <w:rPr/>
-            </w:rPrChange>
-          </w:rPr>
-          <w:t xml:space="preserve"> using the cont</w:t>
-        </w:r>
-      </w:ins>
-      <w:ins w:id="30" w:author="Gabriel Tharp" w:date="2025-07-31T09:53:00Z" w16du:dateUtc="2025-07-31T14:53:00Z">
-        <w:r>
-          <w:rPr>
-            <w:color w:val="000000" w:themeColor="text1"/>
-            <w:rPrChange w:id="31" w:author="Gabriel Tharp" w:date="2025-07-31T09:53:00Z" w16du:dateUtc="2025-07-31T14:53:00Z">
-              <w:rPr/>
-            </w:rPrChange>
-          </w:rPr>
-          <w:t>rol slicer located at the top of the dashboard</w:t>
-        </w:r>
-      </w:ins>
+      <w:r>
+        <w:rPr>
+          <w:color w:val="000000" w:themeColor="text1"/>
+        </w:rPr>
+        <w:t xml:space="preserve"> using the control slicer located at the top of the dashboard</w:t>
+      </w:r>
     </w:p>
     <w:p>
       <w:pPr>
         <w:jc w:val="center"/>
         <w:rPr>
-          <w:ins w:id="32" w:author="Gabriel Tharp" w:date="2025-07-31T09:53:00Z" w16du:dateUtc="2025-07-31T14:53:00Z"/>
-          <w:color w:val="000000" w:themeColor="text1"/>
-        </w:rPr>
-      </w:pPr>
-      <w:r>
-        <w:rPr>
+          <w:color w:val="000000" w:themeColor="text1"/>
+        </w:rPr>
+      </w:pPr>
+      <w:r>
+        <w:rPr>
+          <w:noProof/>
           <w:color w:val="000000" w:themeColor="text1"/>
         </w:rPr>
         <w:drawing>
@@ -924,58 +765,36 @@
           <w:color w:val="000000" w:themeColor="text1"/>
         </w:rPr>
       </w:pPr>
-      <w:ins w:id="33" w:author="Gabriel Tharp" w:date="2025-07-31T09:53:00Z" w16du:dateUtc="2025-07-31T14:53:00Z">
-        <w:r>
-          <w:rPr>
-            <w:color w:val="000000" w:themeColor="text1"/>
-          </w:rPr>
-          <w:t xml:space="preserve">In each of the visualizations, users can select individual datapoints to ‘break out’ and highlight specific </w:t>
-        </w:r>
-      </w:ins>
-      <w:ins w:id="34" w:author="Gabriel Tharp" w:date="2025-07-31T09:54:00Z" w16du:dateUtc="2025-07-31T14:54:00Z">
-        <w:r>
-          <w:rPr>
-            <w:color w:val="000000" w:themeColor="text1"/>
-          </w:rPr>
-          <w:t>data. (e.g. a user can highlight ‘</w:t>
-        </w:r>
-      </w:ins>
+      <w:r>
+        <w:rPr>
+          <w:color w:val="000000" w:themeColor="text1"/>
+        </w:rPr>
+        <w:t>In each of the visualizations, users can select individual datapoints to ‘break out’ and highlight specific data. (e.g. a user can highlight ‘</w:t>
+      </w:r>
       <w:r>
         <w:rPr>
           <w:color w:val="000000" w:themeColor="text1"/>
         </w:rPr>
         <w:t>Furnishings</w:t>
       </w:r>
-      <w:ins w:id="35" w:author="Gabriel Tharp" w:date="2025-07-31T09:54:00Z" w16du:dateUtc="2025-07-31T14:54:00Z">
-        <w:r>
-          <w:rPr>
-            <w:color w:val="000000" w:themeColor="text1"/>
-          </w:rPr>
-          <w:t>’</w:t>
-        </w:r>
-      </w:ins>
+      <w:r>
+        <w:rPr>
+          <w:color w:val="000000" w:themeColor="text1"/>
+        </w:rPr>
+        <w:t>’</w:t>
+      </w:r>
       <w:r>
         <w:rPr>
           <w:color w:val="000000" w:themeColor="text1"/>
         </w:rPr>
         <w:t xml:space="preserve"> -&gt; ‘West” bar</w:t>
       </w:r>
-      <w:ins w:id="36" w:author="Gabriel Tharp" w:date="2025-07-31T09:54:00Z" w16du:dateUtc="2025-07-31T14:54:00Z">
-        <w:r>
-          <w:rPr>
-            <w:color w:val="000000" w:themeColor="text1"/>
-          </w:rPr>
-          <w:t xml:space="preserve"> in the Sankey diagram</w:t>
-        </w:r>
-      </w:ins>
-      <w:ins w:id="37" w:author="Gabriel Tharp" w:date="2025-07-31T09:55:00Z" w16du:dateUtc="2025-07-31T14:55:00Z">
-        <w:r>
-          <w:rPr>
-            <w:color w:val="000000" w:themeColor="text1"/>
-          </w:rPr>
-          <w:t xml:space="preserve"> </w:t>
-        </w:r>
-      </w:ins>
+      <w:r>
+        <w:rPr>
+          <w:color w:val="000000" w:themeColor="text1"/>
+        </w:rPr>
+        <w:t xml:space="preserve"> in the Sankey diagram </w:t>
+      </w:r>
       <w:r>
         <w:rPr>
           <w:color w:val="000000" w:themeColor="text1"/>
@@ -992,6 +811,7 @@
       </w:pPr>
       <w:r>
         <w:rPr>
+          <w:noProof/>
           <w:color w:val="000000" w:themeColor="text1"/>
         </w:rPr>
         <w:drawing>
@@ -1039,120 +859,100 @@
           <w:numId w:val="8"/>
         </w:numPr>
         <w:rPr>
-          <w:ins w:id="38" w:author="Gabriel Tharp" w:date="2025-07-31T11:17:00Z" w16du:dateUtc="2025-07-31T16:17:00Z"/>
-          <w:color w:val="000000" w:themeColor="text1"/>
-        </w:rPr>
-      </w:pPr>
-      <w:ins w:id="39" w:author="Gabriel Tharp" w:date="2025-07-31T10:19:00Z" w16du:dateUtc="2025-07-31T15:19:00Z">
-        <w:r>
-          <w:rPr>
-            <w:color w:val="000000" w:themeColor="text1"/>
-          </w:rPr>
-          <w:t xml:space="preserve">Users can utilize </w:t>
-        </w:r>
-      </w:ins>
+          <w:color w:val="000000" w:themeColor="text1"/>
+        </w:rPr>
+      </w:pPr>
+      <w:r>
+        <w:rPr>
+          <w:color w:val="000000" w:themeColor="text1"/>
+        </w:rPr>
+        <w:t xml:space="preserve">Users can utilize </w:t>
+      </w:r>
       <w:r>
         <w:rPr>
           <w:color w:val="000000" w:themeColor="text1"/>
         </w:rPr>
         <w:t xml:space="preserve">AWS Amazon Q as a </w:t>
       </w:r>
-      <w:ins w:id="40" w:author="Gabriel Tharp" w:date="2025-07-31T10:19:00Z" w16du:dateUtc="2025-07-31T15:19:00Z">
-        <w:r>
-          <w:rPr>
-            <w:color w:val="000000" w:themeColor="text1"/>
-          </w:rPr>
-          <w:t>gen</w:t>
-        </w:r>
-      </w:ins>
+      <w:r>
+        <w:rPr>
+          <w:color w:val="000000" w:themeColor="text1"/>
+        </w:rPr>
+        <w:t>gen</w:t>
+      </w:r>
       <w:r>
         <w:rPr>
           <w:color w:val="000000" w:themeColor="text1"/>
         </w:rPr>
         <w:t xml:space="preserve">erative </w:t>
       </w:r>
-      <w:ins w:id="41" w:author="Gabriel Tharp" w:date="2025-07-31T10:19:00Z" w16du:dateUtc="2025-07-31T15:19:00Z">
-        <w:r>
-          <w:rPr>
-            <w:color w:val="000000" w:themeColor="text1"/>
-          </w:rPr>
-          <w:t xml:space="preserve">AI tool to ask direct questions about the dataset and generate their own visualizations, tables, and insights based on their </w:t>
-        </w:r>
-        <w:proofErr w:type="gramStart"/>
-        <w:r>
-          <w:rPr>
-            <w:color w:val="000000" w:themeColor="text1"/>
-          </w:rPr>
-          <w:t>question</w:t>
-        </w:r>
-      </w:ins>
-      <w:proofErr w:type="gramEnd"/>
-      <w:ins w:id="42" w:author="Gabriel Tharp" w:date="2025-07-31T11:18:00Z" w16du:dateUtc="2025-07-31T16:18:00Z">
-        <w:r>
-          <w:rPr>
-            <w:color w:val="000000" w:themeColor="text1"/>
-          </w:rPr>
-          <w:t xml:space="preserve"> as seen below</w:t>
-        </w:r>
-      </w:ins>
+      <w:r>
+        <w:rPr>
+          <w:color w:val="000000" w:themeColor="text1"/>
+        </w:rPr>
+        <w:t>AI tool to ask direct questions about the dataset and generate their own visualizations, tables, and insights based on their question</w:t>
+      </w:r>
+      <w:r>
+        <w:rPr>
+          <w:color w:val="000000" w:themeColor="text1"/>
+        </w:rPr>
+        <w:t xml:space="preserve"> as seen below</w:t>
+      </w:r>
     </w:p>
     <w:p>
       <w:pPr>
         <w:pStyle w:val="ListParagraph"/>
         <w:rPr>
-          <w:ins w:id="43" w:author="Gabriel Tharp" w:date="2025-07-31T13:39:00Z" w16du:dateUtc="2025-07-31T18:39:00Z"/>
-          <w:color w:val="000000" w:themeColor="text1"/>
-        </w:rPr>
-      </w:pPr>
-      <w:ins w:id="44" w:author="Gabriel Tharp" w:date="2025-07-31T11:17:00Z" w16du:dateUtc="2025-07-31T16:17:00Z">
-        <w:r>
-          <w:rPr>
-            <w:noProof/>
-            <w:color w:val="000000" w:themeColor="text1"/>
-          </w:rPr>
-          <w:lastRenderedPageBreak/>
-          <w:drawing>
-            <wp:inline distT="0" distB="0" distL="0" distR="0" wp14:anchorId="6F554907" wp14:editId="3279B280">
-              <wp:extent cx="5278755" cy="3441906"/>
-              <wp:effectExtent l="19050" t="19050" r="17145" b="25400"/>
-              <wp:docPr id="1008338857" name="Picture 1" descr="A screenshot of a computer&#10;&#10;AI-generated content may be incorrect."/>
-              <wp:cNvGraphicFramePr>
-                <a:graphicFrameLocks xmlns:a="http://schemas.openxmlformats.org/drawingml/2006/main" noChangeAspect="1"/>
-              </wp:cNvGraphicFramePr>
-              <a:graphic xmlns:a="http://schemas.openxmlformats.org/drawingml/2006/main">
-                <a:graphicData uri="http://schemas.openxmlformats.org/drawingml/2006/picture">
-                  <pic:pic xmlns:pic="http://schemas.openxmlformats.org/drawingml/2006/picture">
-                    <pic:nvPicPr>
-                      <pic:cNvPr id="1008338857" name="Picture 1" descr="A screenshot of a computer&#10;&#10;AI-generated content may be incorrect."/>
-                      <pic:cNvPicPr/>
-                    </pic:nvPicPr>
-                    <pic:blipFill>
-                      <a:blip r:embed="rId9"/>
-                      <a:stretch>
-                        <a:fillRect/>
-                      </a:stretch>
-                    </pic:blipFill>
-                    <pic:spPr>
-                      <a:xfrm>
-                        <a:off x="0" y="0"/>
-                        <a:ext cx="5328802" cy="3474538"/>
-                      </a:xfrm>
-                      <a:prstGeom prst="rect">
-                        <a:avLst/>
-                      </a:prstGeom>
-                      <a:ln>
-                        <a:solidFill>
-                          <a:schemeClr val="accent1"/>
-                        </a:solidFill>
-                      </a:ln>
-                    </pic:spPr>
-                  </pic:pic>
-                </a:graphicData>
-              </a:graphic>
-            </wp:inline>
-          </w:drawing>
-        </w:r>
-      </w:ins>
+          <w:color w:val="000000" w:themeColor="text1"/>
+        </w:rPr>
+      </w:pPr>
+      <w:r>
+        <w:rPr>
+          <w:noProof/>
+          <w:color w:val="000000" w:themeColor="text1"/>
+        </w:rPr>
+        <w:lastRenderedPageBreak/>
+        <w:drawing>
+          <wp:inline distT="0" distB="0" distL="0" distR="0" wp14:anchorId="6F554907" wp14:editId="3279B280">
+            <wp:extent cx="5278755" cy="3441906"/>
+            <wp:effectExtent l="19050" t="19050" r="17145" b="25400"/>
+            <wp:docPr id="1008338857" name="Picture 1" descr="A screenshot of a computer&#10;&#10;AI-generated content may be incorrect."/>
+            <wp:cNvGraphicFramePr>
+              <a:graphicFrameLocks xmlns:a="http://schemas.openxmlformats.org/drawingml/2006/main" noChangeAspect="1"/>
+            </wp:cNvGraphicFramePr>
+            <a:graphic xmlns:a="http://schemas.openxmlformats.org/drawingml/2006/main">
+              <a:graphicData uri="http://schemas.openxmlformats.org/drawingml/2006/picture">
+                <pic:pic xmlns:pic="http://schemas.openxmlformats.org/drawingml/2006/picture">
+                  <pic:nvPicPr>
+                    <pic:cNvPr id="1008338857" name="Picture 1" descr="A screenshot of a computer&#10;&#10;AI-generated content may be incorrect."/>
+                    <pic:cNvPicPr/>
+                  </pic:nvPicPr>
+                  <pic:blipFill>
+                    <a:blip r:embed="rId9"/>
+                    <a:stretch>
+                      <a:fillRect/>
+                    </a:stretch>
+                  </pic:blipFill>
+                  <pic:spPr>
+                    <a:xfrm>
+                      <a:off x="0" y="0"/>
+                      <a:ext cx="5328802" cy="3474538"/>
+                    </a:xfrm>
+                    <a:prstGeom prst="rect">
+                      <a:avLst/>
+                    </a:prstGeom>
+                    <a:ln>
+                      <a:solidFill>
+                        <a:schemeClr val="accent1"/>
+                      </a:solidFill>
+                    </a:ln>
+                  </pic:spPr>
+                </pic:pic>
+              </a:graphicData>
+            </a:graphic>
+          </wp:inline>
+        </w:drawing>
+      </w:r>
     </w:p>
     <w:p>
       <w:pPr>
@@ -1161,70 +961,61 @@
           <w:color w:val="000000" w:themeColor="text1"/>
         </w:rPr>
       </w:pPr>
-      <w:ins w:id="45" w:author="Gabriel Tharp" w:date="2025-07-31T13:39:00Z" w16du:dateUtc="2025-07-31T18:39:00Z">
-        <w:r>
-          <w:rPr>
-            <w:noProof/>
-            <w:color w:val="000000" w:themeColor="text1"/>
-          </w:rPr>
-          <w:drawing>
-            <wp:inline distT="0" distB="0" distL="0" distR="0" wp14:anchorId="1C7988C0" wp14:editId="1576D02A">
-              <wp:extent cx="5273633" cy="3305036"/>
-              <wp:effectExtent l="19050" t="19050" r="22860" b="10160"/>
-              <wp:docPr id="814944084" name="Picture 1" descr="A screenshot of a computer&#10;&#10;AI-generated content may be incorrect."/>
-              <wp:cNvGraphicFramePr>
-                <a:graphicFrameLocks xmlns:a="http://schemas.openxmlformats.org/drawingml/2006/main" noChangeAspect="1"/>
-              </wp:cNvGraphicFramePr>
-              <a:graphic xmlns:a="http://schemas.openxmlformats.org/drawingml/2006/main">
-                <a:graphicData uri="http://schemas.openxmlformats.org/drawingml/2006/picture">
-                  <pic:pic xmlns:pic="http://schemas.openxmlformats.org/drawingml/2006/picture">
-                    <pic:nvPicPr>
-                      <pic:cNvPr id="814944084" name="Picture 1" descr="A screenshot of a computer&#10;&#10;AI-generated content may be incorrect."/>
-                      <pic:cNvPicPr/>
-                    </pic:nvPicPr>
-                    <pic:blipFill>
-                      <a:blip r:embed="rId10"/>
-                      <a:stretch>
-                        <a:fillRect/>
-                      </a:stretch>
-                    </pic:blipFill>
-                    <pic:spPr>
-                      <a:xfrm>
-                        <a:off x="0" y="0"/>
-                        <a:ext cx="5305496" cy="3325005"/>
-                      </a:xfrm>
-                      <a:prstGeom prst="rect">
-                        <a:avLst/>
-                      </a:prstGeom>
-                      <a:ln>
-                        <a:solidFill>
-                          <a:schemeClr val="accent1"/>
-                        </a:solidFill>
-                      </a:ln>
-                    </pic:spPr>
-                  </pic:pic>
-                </a:graphicData>
-              </a:graphic>
-            </wp:inline>
-          </w:drawing>
-        </w:r>
-      </w:ins>
+      <w:r>
+        <w:rPr>
+          <w:noProof/>
+          <w:color w:val="000000" w:themeColor="text1"/>
+        </w:rPr>
+        <w:drawing>
+          <wp:inline distT="0" distB="0" distL="0" distR="0" wp14:anchorId="1C7988C0" wp14:editId="1576D02A">
+            <wp:extent cx="5273633" cy="3305036"/>
+            <wp:effectExtent l="19050" t="19050" r="22860" b="10160"/>
+            <wp:docPr id="814944084" name="Picture 1" descr="A screenshot of a computer&#10;&#10;AI-generated content may be incorrect."/>
+            <wp:cNvGraphicFramePr>
+              <a:graphicFrameLocks xmlns:a="http://schemas.openxmlformats.org/drawingml/2006/main" noChangeAspect="1"/>
+            </wp:cNvGraphicFramePr>
+            <a:graphic xmlns:a="http://schemas.openxmlformats.org/drawingml/2006/main">
+              <a:graphicData uri="http://schemas.openxmlformats.org/drawingml/2006/picture">
+                <pic:pic xmlns:pic="http://schemas.openxmlformats.org/drawingml/2006/picture">
+                  <pic:nvPicPr>
+                    <pic:cNvPr id="814944084" name="Picture 1" descr="A screenshot of a computer&#10;&#10;AI-generated content may be incorrect."/>
+                    <pic:cNvPicPr/>
+                  </pic:nvPicPr>
+                  <pic:blipFill>
+                    <a:blip r:embed="rId10"/>
+                    <a:stretch>
+                      <a:fillRect/>
+                    </a:stretch>
+                  </pic:blipFill>
+                  <pic:spPr>
+                    <a:xfrm>
+                      <a:off x="0" y="0"/>
+                      <a:ext cx="5305496" cy="3325005"/>
+                    </a:xfrm>
+                    <a:prstGeom prst="rect">
+                      <a:avLst/>
+                    </a:prstGeom>
+                    <a:ln>
+                      <a:solidFill>
+                        <a:schemeClr val="accent1"/>
+                      </a:solidFill>
+                    </a:ln>
+                  </pic:spPr>
+                </pic:pic>
+              </a:graphicData>
+            </a:graphic>
+          </wp:inline>
+        </w:drawing>
+      </w:r>
     </w:p>
     <w:p>
       <w:pPr>
         <w:pStyle w:val="ListParagraph"/>
         <w:rPr>
-          <w:ins w:id="46" w:author="Gabriel Tharp" w:date="2025-07-31T09:05:00Z" w16du:dateUtc="2025-07-31T14:05:00Z"/>
+          <w:ins w:id="0" w:author="Gabriel Tharp" w:date="2025-07-31T09:05:00Z" w16du:dateUtc="2025-07-31T14:05:00Z"/>
           <w:color w:val="000000" w:themeColor="text1"/>
           <w:sz w:val="16"/>
           <w:szCs w:val="20"/>
-          <w:rPrChange w:id="47" w:author="Gabriel Tharp" w:date="2025-07-31T09:59:00Z" w16du:dateUtc="2025-07-31T14:59:00Z">
-            <w:rPr>
-              <w:ins w:id="48" w:author="Gabriel Tharp" w:date="2025-07-31T09:05:00Z" w16du:dateUtc="2025-07-31T14:05:00Z"/>
-              <w:b/>
-              <w:bCs/>
-            </w:rPr>
-          </w:rPrChange>
         </w:rPr>
       </w:pPr>
       <w:r>
@@ -1283,6 +1074,43 @@
           <w:szCs w:val="36"/>
         </w:rPr>
         <w:lastRenderedPageBreak/>
+        <w:t>Technical Development</w:t>
+      </w:r>
+      <w:r>
+        <w:rPr>
+          <w:b/>
+          <w:bCs/>
+          <w:sz w:val="28"/>
+          <w:szCs w:val="36"/>
+        </w:rPr>
+        <w:t xml:space="preserve"> &amp; </w:t>
+      </w:r>
+      <w:r>
+        <w:rPr>
+          <w:b/>
+          <w:bCs/>
+          <w:sz w:val="28"/>
+          <w:szCs w:val="36"/>
+        </w:rPr>
+        <w:t>Contributions</w:t>
+      </w:r>
+    </w:p>
+    <w:p>
+      <w:pPr>
+        <w:rPr>
+          <w:b/>
+          <w:bCs/>
+          <w:sz w:val="24"/>
+          <w:szCs w:val="24"/>
+        </w:rPr>
+      </w:pPr>
+      <w:r>
+        <w:rPr>
+          <w:b/>
+          <w:bCs/>
+          <w:sz w:val="24"/>
+          <w:szCs w:val="24"/>
+        </w:rPr>
         <w:t>Project Build Process</w:t>
       </w:r>
     </w:p>
@@ -1343,7 +1171,6 @@
         </w:rPr>
         <w:t>Part 1</w:t>
       </w:r>
-      <w:proofErr w:type="gramStart"/>
       <w:r>
         <w:rPr>
           <w:b/>
@@ -1363,15 +1190,7 @@
           <w:b/>
           <w:bCs/>
         </w:rPr>
-        <w:t>Amazon</w:t>
-      </w:r>
-      <w:proofErr w:type="gramEnd"/>
-      <w:r>
-        <w:rPr>
-          <w:b/>
-          <w:bCs/>
-        </w:rPr>
-        <w:t xml:space="preserve"> Aurora </w:t>
+        <w:t xml:space="preserve">Amazon Aurora </w:t>
       </w:r>
       <w:r>
         <w:rPr>
@@ -1739,15 +1558,7 @@
         <w:t>: db.</w:t>
       </w:r>
       <w:r>
-        <w:t>t</w:t>
-      </w:r>
-      <w:proofErr w:type="gramStart"/>
-      <w:r>
-        <w:t>3.medium</w:t>
-      </w:r>
-      <w:proofErr w:type="gramEnd"/>
-      <w:r>
-        <w:t xml:space="preserve"> (cost effective for this project), from Burstable classes</w:t>
+        <w:t>t3.medium (cost effective for this project), from Burstable classes</w:t>
       </w:r>
     </w:p>
     <w:p>
@@ -1774,7 +1585,6 @@
       <w:r>
         <w:t xml:space="preserve">Create a new subnet group for the database to </w:t>
       </w:r>
-      <w:proofErr w:type="gramStart"/>
       <w:r>
         <w:t>live</w:t>
       </w:r>
@@ -1782,11 +1592,7 @@
         <w:t xml:space="preserve"> </w:t>
       </w:r>
       <w:r>
-        <w:t>in</w:t>
-      </w:r>
-      <w:proofErr w:type="gramEnd"/>
-      <w:r>
-        <w:t xml:space="preserve"> </w:t>
+        <w:t xml:space="preserve">in </w:t>
       </w:r>
       <w:r>
         <w:t>inside the VPC</w:t>
@@ -1806,15 +1612,7 @@
         <w:t>Allow public access</w:t>
       </w:r>
       <w:r>
-        <w:t xml:space="preserve"> </w:t>
-      </w:r>
-      <w:proofErr w:type="gramStart"/>
-      <w:r>
-        <w:t>for</w:t>
-      </w:r>
-      <w:proofErr w:type="gramEnd"/>
-      <w:r>
-        <w:t xml:space="preserve"> the database.  This assigns a public IP address to the cluster,</w:t>
+        <w:t xml:space="preserve"> for the database.  This assigns a public IP address to the cluster,</w:t>
       </w:r>
       <w:r>
         <w:t xml:space="preserve"> which will allow us to connect MySQL Workbench locally</w:t>
@@ -1825,15 +1623,7 @@
     </w:p>
     <w:p>
       <w:r>
-        <w:t xml:space="preserve">Create </w:t>
-      </w:r>
-      <w:proofErr w:type="gramStart"/>
-      <w:r>
-        <w:t>new</w:t>
-      </w:r>
-      <w:proofErr w:type="gramEnd"/>
-      <w:r>
-        <w:t xml:space="preserve"> s</w:t>
+        <w:t>Create new s</w:t>
       </w:r>
       <w:r>
         <w:t>ecurity group</w:t>
@@ -1853,15 +1643,7 @@
         <w:t>an Aurora replica</w:t>
       </w:r>
       <w:r>
-        <w:t xml:space="preserve"> due to </w:t>
-      </w:r>
-      <w:proofErr w:type="gramStart"/>
-      <w:r>
-        <w:t>scope</w:t>
-      </w:r>
-      <w:proofErr w:type="gramEnd"/>
-      <w:r>
-        <w:t xml:space="preserve"> and cost of this project</w:t>
+        <w:t xml:space="preserve"> due to scope and cost of this project</w:t>
       </w:r>
       <w:r>
         <w:t>.  Multi-AZ deployment creates an Aurora replica for fast failover and high availability</w:t>
@@ -1881,13 +1663,8 @@
         <w:t xml:space="preserve"> connections.  </w:t>
       </w:r>
       <w:r>
-        <w:t xml:space="preserve">This would be a great </w:t>
-      </w:r>
-      <w:proofErr w:type="gramStart"/>
-      <w:r>
-        <w:t>option</w:t>
-      </w:r>
-      <w:proofErr w:type="gramEnd"/>
+        <w:t>This would be a great option</w:t>
+      </w:r>
       <w:r>
         <w:t xml:space="preserve"> to </w:t>
       </w:r>
@@ -1964,18 +1741,10 @@
         <w:t>Open MySQL Workbench</w:t>
       </w:r>
       <w:r>
-        <w:t xml:space="preserve">, connection to local MySQL </w:t>
-      </w:r>
-      <w:proofErr w:type="gramStart"/>
-      <w:r>
-        <w:t xml:space="preserve">instance </w:t>
-      </w:r>
-      <w:r>
-        <w:t>,</w:t>
-      </w:r>
-      <w:proofErr w:type="gramEnd"/>
-      <w:r>
-        <w:t xml:space="preserve"> port 3306</w:t>
+        <w:t xml:space="preserve">, connection to local MySQL instance </w:t>
+      </w:r>
+      <w:r>
+        <w:t>, port 3306</w:t>
       </w:r>
     </w:p>
     <w:p>
@@ -2261,15 +2030,7 @@
     </w:p>
     <w:p>
       <w:r>
-        <w:t xml:space="preserve">Double Check that the </w:t>
-      </w:r>
-      <w:proofErr w:type="gramStart"/>
-      <w:r>
-        <w:t>schema</w:t>
-      </w:r>
-      <w:proofErr w:type="gramEnd"/>
-      <w:r>
-        <w:t xml:space="preserve"> worked</w:t>
+        <w:t>Double Check that the schema worked</w:t>
       </w:r>
       <w:r>
         <w:t xml:space="preserve"> by entering a query in MySQL Workbench</w:t>
@@ -2278,15 +2039,7 @@
         <w:t>.  What’s happening here is that the query is being done on the Aurora instance, not the local instance</w:t>
       </w:r>
       <w:r>
-        <w:t xml:space="preserve">.  This is </w:t>
-      </w:r>
-      <w:proofErr w:type="gramStart"/>
-      <w:r>
-        <w:t>actually data</w:t>
-      </w:r>
-      <w:proofErr w:type="gramEnd"/>
-      <w:r>
-        <w:t xml:space="preserve"> coming from Aurora now</w:t>
+        <w:t>.  This is actually data coming from Aurora now</w:t>
       </w:r>
       <w:r>
         <w:t>:</w:t>
@@ -2712,28 +2465,15 @@
         <w:t xml:space="preserve"> </w:t>
       </w:r>
       <w:r>
-        <w:t xml:space="preserve">builder and create </w:t>
-      </w:r>
-      <w:proofErr w:type="gramStart"/>
-      <w:r>
-        <w:t>joins</w:t>
-      </w:r>
-      <w:proofErr w:type="gramEnd"/>
-      <w:r>
-        <w:t xml:space="preserve"> to create star schema for OLAP</w:t>
-      </w:r>
-    </w:p>
-    <w:p>
-      <w:proofErr w:type="gramStart"/>
+        <w:t>builder and create joins to create star schema for OLAP</w:t>
+      </w:r>
+    </w:p>
+    <w:p>
       <w:r>
         <w:t xml:space="preserve">*  </w:t>
       </w:r>
       <w:r>
-        <w:t>For</w:t>
-      </w:r>
-      <w:proofErr w:type="gramEnd"/>
-      <w:r>
-        <w:t xml:space="preserve"> a production-ready workflow we could add AWS Glue for automated ETL.  </w:t>
+        <w:t xml:space="preserve">For a production-ready workflow we could add AWS Glue for automated ETL.  </w:t>
       </w:r>
       <w:r>
         <w:t>For this project we will include that due to cost and scope</w:t>
@@ -2794,15 +2534,7 @@
         <w:t xml:space="preserve">.  </w:t>
       </w:r>
       <w:r>
-        <w:t xml:space="preserve">A table with the </w:t>
-      </w:r>
-      <w:proofErr w:type="gramStart"/>
-      <w:r>
-        <w:t>joins</w:t>
-      </w:r>
-      <w:proofErr w:type="gramEnd"/>
-      <w:r>
-        <w:t xml:space="preserve"> can be found in the appendix</w:t>
+        <w:t>A table with the joins can be found in the appendix</w:t>
       </w:r>
       <w:r>
         <w:t xml:space="preserve">.  The </w:t>
@@ -2819,13 +2551,8 @@
       </w:r>
       <w:proofErr w:type="spellEnd"/>
       <w:r>
-        <w:t xml:space="preserve"> GUI allows the user to configure the </w:t>
-      </w:r>
-      <w:proofErr w:type="gramStart"/>
-      <w:r>
-        <w:t>joins</w:t>
-      </w:r>
-      <w:proofErr w:type="gramEnd"/>
+        <w:t xml:space="preserve"> GUI allows the user to configure the joins</w:t>
+      </w:r>
       <w:r>
         <w:t xml:space="preserve"> manually</w:t>
       </w:r>
@@ -3001,6 +2728,9 @@
     </w:p>
     <w:p>
       <w:r>
+        <w:rPr>
+          <w:noProof/>
+        </w:rPr>
         <w:drawing>
           <wp:inline distT="0" distB="0" distL="0" distR="0" wp14:anchorId="0AA32A2C" wp14:editId="32A4A43D">
             <wp:extent cx="5943600" cy="2864485"/>
@@ -3142,19 +2872,14 @@
     <w:p>
       <w:pPr>
         <w:rPr>
-          <w:del w:id="49" w:author="Gabriel Tharp" w:date="2025-07-31T09:44:00Z" w16du:dateUtc="2025-07-31T14:44:00Z"/>
-          <w:b/>
-          <w:rPrChange w:id="50" w:author="Gabriel Tharp" w:date="2025-07-31T09:44:00Z" w16du:dateUtc="2025-07-31T14:44:00Z">
+          <w:del w:id="1" w:author="Gabriel Tharp" w:date="2025-07-31T09:44:00Z" w16du:dateUtc="2025-07-31T14:44:00Z"/>
+          <w:b/>
+          <w:rPrChange w:id="2" w:author="Gabriel Tharp" w:date="2025-07-31T09:44:00Z" w16du:dateUtc="2025-07-31T14:44:00Z">
             <w:rPr>
-              <w:del w:id="51" w:author="Gabriel Tharp" w:date="2025-07-31T09:44:00Z" w16du:dateUtc="2025-07-31T14:44:00Z"/>
+              <w:del w:id="3" w:author="Gabriel Tharp" w:date="2025-07-31T09:44:00Z" w16du:dateUtc="2025-07-31T14:44:00Z"/>
             </w:rPr>
           </w:rPrChange>
         </w:rPr>
-        <w:pPrChange w:id="52" w:author="Gabriel Tharp" w:date="2025-07-31T09:37:00Z" w16du:dateUtc="2025-07-31T14:37:00Z">
-          <w:pPr>
-            <w:pStyle w:val="ListParagraph"/>
-          </w:pPr>
-        </w:pPrChange>
       </w:pPr>
       <w:r>
         <w:rPr>
@@ -3166,45 +2891,29 @@
     <w:p>
       <w:pPr>
         <w:rPr>
-          <w:ins w:id="53" w:author="Gabriel Tharp" w:date="2025-07-31T09:30:00Z" w16du:dateUtc="2025-07-31T14:30:00Z"/>
-          <w:b/>
-          <w:rPrChange w:id="54" w:author="Gabriel Tharp" w:date="2025-07-31T09:44:00Z" w16du:dateUtc="2025-07-31T14:44:00Z">
-            <w:rPr>
-              <w:ins w:id="55" w:author="Gabriel Tharp" w:date="2025-07-31T09:30:00Z" w16du:dateUtc="2025-07-31T14:30:00Z"/>
-            </w:rPr>
+          <w:b/>
+        </w:rPr>
+      </w:pPr>
+      <w:r>
+        <w:rPr>
+          <w:b/>
+          <w:rPrChange w:id="4" w:author="Gabriel Tharp" w:date="2025-07-31T09:44:00Z" w16du:dateUtc="2025-07-31T14:44:00Z">
+            <w:rPr/>
           </w:rPrChange>
         </w:rPr>
-      </w:pPr>
-      <w:ins w:id="56" w:author="Gabriel Tharp" w:date="2025-07-31T09:18:00Z" w16du:dateUtc="2025-07-31T14:18:00Z">
-        <w:r>
-          <w:rPr>
-            <w:b/>
-            <w:rPrChange w:id="57" w:author="Gabriel Tharp" w:date="2025-07-31T09:44:00Z" w16du:dateUtc="2025-07-31T14:44:00Z">
-              <w:rPr/>
-            </w:rPrChange>
-          </w:rPr>
-          <w:t>Queries</w:t>
-        </w:r>
-      </w:ins>
+        <w:t>Queries</w:t>
+      </w:r>
       <w:r>
         <w:rPr>
           <w:b/>
         </w:rPr>
         <w:t xml:space="preserve"> For MySQL Normalized </w:t>
       </w:r>
-      <w:proofErr w:type="gramStart"/>
-      <w:r>
-        <w:rPr>
-          <w:b/>
-        </w:rPr>
-        <w:t>ecommerce</w:t>
-      </w:r>
-      <w:proofErr w:type="gramEnd"/>
-      <w:r>
-        <w:rPr>
-          <w:b/>
-        </w:rPr>
-        <w:t xml:space="preserve"> </w:t>
+      <w:r>
+        <w:rPr>
+          <w:b/>
+        </w:rPr>
+        <w:t xml:space="preserve">ecommerce </w:t>
       </w:r>
       <w:r>
         <w:rPr>
@@ -3212,468 +2921,219 @@
         </w:rPr>
         <w:t>Database</w:t>
       </w:r>
-      <w:ins w:id="58" w:author="Gabriel Tharp" w:date="2025-07-31T09:18:00Z" w16du:dateUtc="2025-07-31T14:18:00Z">
-        <w:r>
-          <w:rPr>
-            <w:b/>
-            <w:rPrChange w:id="59" w:author="Gabriel Tharp" w:date="2025-07-31T09:44:00Z" w16du:dateUtc="2025-07-31T14:44:00Z">
-              <w:rPr/>
-            </w:rPrChange>
-          </w:rPr>
-          <w:t>:</w:t>
-        </w:r>
-      </w:ins>
+      <w:r>
+        <w:rPr>
+          <w:b/>
+        </w:rPr>
+        <w:t>:</w:t>
+      </w:r>
     </w:p>
     <w:p>
       <w:pPr>
         <w:contextualSpacing/>
         <w:rPr>
-          <w:ins w:id="60" w:author="Gabriel Tharp" w:date="2025-07-31T09:18:00Z" w16du:dateUtc="2025-07-31T14:18:00Z"/>
           <w:u w:val="single"/>
-          <w:rPrChange w:id="61" w:author="Gabriel Tharp" w:date="2025-07-31T09:30:00Z" w16du:dateUtc="2025-07-31T14:30:00Z">
-            <w:rPr>
-              <w:ins w:id="62" w:author="Gabriel Tharp" w:date="2025-07-31T09:18:00Z" w16du:dateUtc="2025-07-31T14:18:00Z"/>
-            </w:rPr>
-          </w:rPrChange>
-        </w:rPr>
-      </w:pPr>
-      <w:ins w:id="63" w:author="Gabriel Tharp" w:date="2025-07-31T09:30:00Z" w16du:dateUtc="2025-07-31T14:30:00Z">
-        <w:r>
-          <w:rPr>
-            <w:u w:val="single"/>
-            <w:rPrChange w:id="64" w:author="Gabriel Tharp" w:date="2025-07-31T09:30:00Z" w16du:dateUtc="2025-07-31T14:30:00Z">
-              <w:rPr/>
-            </w:rPrChange>
-          </w:rPr>
-          <w:t>Top 10 Most Ordered Products</w:t>
-        </w:r>
-      </w:ins>
+        </w:rPr>
+      </w:pPr>
+      <w:r>
+        <w:rPr>
+          <w:u w:val="single"/>
+        </w:rPr>
+        <w:t>Top 10 Most Ordered Products</w:t>
+      </w:r>
     </w:p>
     <w:p>
       <w:pPr>
         <w:spacing w:line="240" w:lineRule="auto"/>
         <w:contextualSpacing/>
         <w:rPr>
-          <w:ins w:id="65" w:author="Gabriel Tharp" w:date="2025-07-31T09:18:00Z" w16du:dateUtc="2025-07-31T14:18:00Z"/>
-          <w:sz w:val="18"/>
-          <w:szCs w:val="22"/>
-          <w:rPrChange w:id="66" w:author="Gabriel Tharp" w:date="2025-07-31T09:30:00Z" w16du:dateUtc="2025-07-31T14:30:00Z">
-            <w:rPr>
-              <w:ins w:id="67" w:author="Gabriel Tharp" w:date="2025-07-31T09:18:00Z" w16du:dateUtc="2025-07-31T14:18:00Z"/>
-            </w:rPr>
-          </w:rPrChange>
-        </w:rPr>
-        <w:pPrChange w:id="68" w:author="Gabriel Tharp" w:date="2025-07-31T09:28:00Z" w16du:dateUtc="2025-07-31T14:28:00Z">
-          <w:pPr/>
-        </w:pPrChange>
-      </w:pPr>
-      <w:ins w:id="69" w:author="Gabriel Tharp" w:date="2025-07-31T09:18:00Z" w16du:dateUtc="2025-07-31T14:18:00Z">
-        <w:r>
-          <w:rPr>
-            <w:sz w:val="18"/>
-            <w:szCs w:val="22"/>
-            <w:rPrChange w:id="70" w:author="Gabriel Tharp" w:date="2025-07-31T09:30:00Z" w16du:dateUtc="2025-07-31T14:30:00Z">
-              <w:rPr/>
-            </w:rPrChange>
-          </w:rPr>
-          <w:t xml:space="preserve">USE ecommerce </w:t>
-        </w:r>
-      </w:ins>
+          <w:sz w:val="18"/>
+          <w:szCs w:val="22"/>
+        </w:rPr>
+      </w:pPr>
+      <w:r>
+        <w:rPr>
+          <w:sz w:val="18"/>
+          <w:szCs w:val="22"/>
+        </w:rPr>
+        <w:t xml:space="preserve">USE ecommerce </w:t>
+      </w:r>
     </w:p>
     <w:p>
       <w:pPr>
         <w:spacing w:line="240" w:lineRule="auto"/>
         <w:contextualSpacing/>
         <w:rPr>
-          <w:ins w:id="71" w:author="Gabriel Tharp" w:date="2025-07-31T09:23:00Z" w16du:dateUtc="2025-07-31T14:23:00Z"/>
-          <w:sz w:val="18"/>
-          <w:szCs w:val="22"/>
-          <w:rPrChange w:id="72" w:author="Gabriel Tharp" w:date="2025-07-31T09:30:00Z" w16du:dateUtc="2025-07-31T14:30:00Z">
-            <w:rPr>
-              <w:ins w:id="73" w:author="Gabriel Tharp" w:date="2025-07-31T09:23:00Z" w16du:dateUtc="2025-07-31T14:23:00Z"/>
-            </w:rPr>
-          </w:rPrChange>
-        </w:rPr>
-        <w:pPrChange w:id="74" w:author="Gabriel Tharp" w:date="2025-07-31T09:28:00Z" w16du:dateUtc="2025-07-31T14:28:00Z">
-          <w:pPr/>
-        </w:pPrChange>
-      </w:pPr>
-      <w:ins w:id="75" w:author="Gabriel Tharp" w:date="2025-07-31T09:23:00Z" w16du:dateUtc="2025-07-31T14:23:00Z">
-        <w:r>
-          <w:rPr>
-            <w:sz w:val="18"/>
-            <w:szCs w:val="22"/>
-            <w:rPrChange w:id="76" w:author="Gabriel Tharp" w:date="2025-07-31T09:30:00Z" w16du:dateUtc="2025-07-31T14:30:00Z">
-              <w:rPr/>
-            </w:rPrChange>
-          </w:rPr>
-          <w:t xml:space="preserve">SELECT </w:t>
-        </w:r>
-      </w:ins>
+          <w:sz w:val="18"/>
+          <w:szCs w:val="22"/>
+        </w:rPr>
+      </w:pPr>
+      <w:r>
+        <w:rPr>
+          <w:sz w:val="18"/>
+          <w:szCs w:val="22"/>
+        </w:rPr>
+        <w:t xml:space="preserve">SELECT </w:t>
+      </w:r>
     </w:p>
     <w:p>
       <w:pPr>
         <w:spacing w:line="240" w:lineRule="auto"/>
         <w:contextualSpacing/>
         <w:rPr>
-          <w:ins w:id="77" w:author="Gabriel Tharp" w:date="2025-07-31T09:24:00Z" w16du:dateUtc="2025-07-31T14:24:00Z"/>
-          <w:sz w:val="18"/>
-          <w:szCs w:val="22"/>
-          <w:rPrChange w:id="78" w:author="Gabriel Tharp" w:date="2025-07-31T09:30:00Z" w16du:dateUtc="2025-07-31T14:30:00Z">
-            <w:rPr>
-              <w:ins w:id="79" w:author="Gabriel Tharp" w:date="2025-07-31T09:24:00Z" w16du:dateUtc="2025-07-31T14:24:00Z"/>
-            </w:rPr>
-          </w:rPrChange>
-        </w:rPr>
-        <w:pPrChange w:id="80" w:author="Gabriel Tharp" w:date="2025-07-31T09:28:00Z" w16du:dateUtc="2025-07-31T14:28:00Z">
-          <w:pPr/>
-        </w:pPrChange>
-      </w:pPr>
-      <w:ins w:id="81" w:author="Gabriel Tharp" w:date="2025-07-31T09:23:00Z" w16du:dateUtc="2025-07-31T14:23:00Z">
-        <w:r>
-          <w:rPr>
-            <w:sz w:val="18"/>
-            <w:szCs w:val="22"/>
-            <w:rPrChange w:id="82" w:author="Gabriel Tharp" w:date="2025-07-31T09:30:00Z" w16du:dateUtc="2025-07-31T14:30:00Z">
-              <w:rPr/>
-            </w:rPrChange>
-          </w:rPr>
-          <w:t>COUNT(</w:t>
-        </w:r>
-      </w:ins>
+          <w:sz w:val="18"/>
+          <w:szCs w:val="22"/>
+        </w:rPr>
+      </w:pPr>
+      <w:r>
+        <w:rPr>
+          <w:sz w:val="18"/>
+          <w:szCs w:val="22"/>
+        </w:rPr>
+        <w:t>COUNT(</w:t>
+      </w:r>
       <w:proofErr w:type="spellStart"/>
-      <w:proofErr w:type="gramStart"/>
-      <w:ins w:id="83" w:author="Gabriel Tharp" w:date="2025-07-31T09:29:00Z" w16du:dateUtc="2025-07-31T14:29:00Z">
-        <w:r>
-          <w:rPr>
-            <w:sz w:val="18"/>
-            <w:szCs w:val="22"/>
-            <w:rPrChange w:id="84" w:author="Gabriel Tharp" w:date="2025-07-31T09:30:00Z" w16du:dateUtc="2025-07-31T14:30:00Z">
-              <w:rPr>
-                <w:sz w:val="20"/>
-                <w:szCs w:val="24"/>
-              </w:rPr>
-            </w:rPrChange>
-          </w:rPr>
-          <w:t>o.</w:t>
-        </w:r>
-      </w:ins>
-      <w:ins w:id="85" w:author="Gabriel Tharp" w:date="2025-07-31T09:24:00Z" w16du:dateUtc="2025-07-31T14:24:00Z">
-        <w:r>
-          <w:rPr>
-            <w:sz w:val="18"/>
-            <w:szCs w:val="22"/>
-            <w:rPrChange w:id="86" w:author="Gabriel Tharp" w:date="2025-07-31T09:30:00Z" w16du:dateUtc="2025-07-31T14:30:00Z">
-              <w:rPr/>
-            </w:rPrChange>
-          </w:rPr>
-          <w:t>Order</w:t>
-        </w:r>
-        <w:proofErr w:type="gramEnd"/>
-        <w:r>
-          <w:rPr>
-            <w:sz w:val="18"/>
-            <w:szCs w:val="22"/>
-            <w:rPrChange w:id="87" w:author="Gabriel Tharp" w:date="2025-07-31T09:30:00Z" w16du:dateUtc="2025-07-31T14:30:00Z">
-              <w:rPr/>
-            </w:rPrChange>
-          </w:rPr>
-          <w:t>_ID</w:t>
-        </w:r>
-        <w:proofErr w:type="spellEnd"/>
-        <w:r>
-          <w:rPr>
-            <w:sz w:val="18"/>
-            <w:szCs w:val="22"/>
-            <w:rPrChange w:id="88" w:author="Gabriel Tharp" w:date="2025-07-31T09:30:00Z" w16du:dateUtc="2025-07-31T14:30:00Z">
-              <w:rPr/>
-            </w:rPrChange>
-          </w:rPr>
-          <w:t>)</w:t>
-        </w:r>
-      </w:ins>
-      <w:ins w:id="89" w:author="Gabriel Tharp" w:date="2025-07-31T09:29:00Z" w16du:dateUtc="2025-07-31T14:29:00Z">
-        <w:r>
-          <w:rPr>
-            <w:sz w:val="18"/>
-            <w:szCs w:val="22"/>
-            <w:rPrChange w:id="90" w:author="Gabriel Tharp" w:date="2025-07-31T09:30:00Z" w16du:dateUtc="2025-07-31T14:30:00Z">
-              <w:rPr>
-                <w:sz w:val="20"/>
-                <w:szCs w:val="24"/>
-              </w:rPr>
-            </w:rPrChange>
-          </w:rPr>
-          <w:t xml:space="preserve"> AS </w:t>
-        </w:r>
-        <w:proofErr w:type="spellStart"/>
-        <w:r>
-          <w:rPr>
-            <w:sz w:val="18"/>
-            <w:szCs w:val="22"/>
-            <w:rPrChange w:id="91" w:author="Gabriel Tharp" w:date="2025-07-31T09:30:00Z" w16du:dateUtc="2025-07-31T14:30:00Z">
-              <w:rPr>
-                <w:sz w:val="20"/>
-                <w:szCs w:val="24"/>
-              </w:rPr>
-            </w:rPrChange>
-          </w:rPr>
-          <w:t>NumberofOrders</w:t>
-        </w:r>
-      </w:ins>
+      <w:r>
+        <w:rPr>
+          <w:sz w:val="18"/>
+          <w:szCs w:val="22"/>
+        </w:rPr>
+        <w:t>o.Order_ID</w:t>
+      </w:r>
       <w:proofErr w:type="spellEnd"/>
-      <w:ins w:id="92" w:author="Gabriel Tharp" w:date="2025-07-31T09:24:00Z" w16du:dateUtc="2025-07-31T14:24:00Z">
-        <w:r>
-          <w:rPr>
-            <w:sz w:val="18"/>
-            <w:szCs w:val="22"/>
-            <w:rPrChange w:id="93" w:author="Gabriel Tharp" w:date="2025-07-31T09:30:00Z" w16du:dateUtc="2025-07-31T14:30:00Z">
-              <w:rPr/>
-            </w:rPrChange>
-          </w:rPr>
-          <w:t>,</w:t>
-        </w:r>
-      </w:ins>
+      <w:r>
+        <w:rPr>
+          <w:sz w:val="18"/>
+          <w:szCs w:val="22"/>
+        </w:rPr>
+        <w:t xml:space="preserve">) AS </w:t>
+      </w:r>
+      <w:proofErr w:type="spellStart"/>
+      <w:r>
+        <w:rPr>
+          <w:sz w:val="18"/>
+          <w:szCs w:val="22"/>
+        </w:rPr>
+        <w:t>NumberofOrders</w:t>
+      </w:r>
+      <w:proofErr w:type="spellEnd"/>
+      <w:r>
+        <w:rPr>
+          <w:sz w:val="18"/>
+          <w:szCs w:val="22"/>
+        </w:rPr>
+        <w:t>,</w:t>
+      </w:r>
     </w:p>
     <w:p>
       <w:pPr>
         <w:spacing w:line="240" w:lineRule="auto"/>
         <w:contextualSpacing/>
         <w:rPr>
-          <w:ins w:id="94" w:author="Gabriel Tharp" w:date="2025-07-31T09:24:00Z" w16du:dateUtc="2025-07-31T14:24:00Z"/>
-          <w:sz w:val="18"/>
-          <w:szCs w:val="22"/>
-          <w:rPrChange w:id="95" w:author="Gabriel Tharp" w:date="2025-07-31T09:30:00Z" w16du:dateUtc="2025-07-31T14:30:00Z">
-            <w:rPr>
-              <w:ins w:id="96" w:author="Gabriel Tharp" w:date="2025-07-31T09:24:00Z" w16du:dateUtc="2025-07-31T14:24:00Z"/>
-            </w:rPr>
-          </w:rPrChange>
-        </w:rPr>
-        <w:pPrChange w:id="97" w:author="Gabriel Tharp" w:date="2025-07-31T09:28:00Z" w16du:dateUtc="2025-07-31T14:28:00Z">
-          <w:pPr/>
-        </w:pPrChange>
+          <w:sz w:val="18"/>
+          <w:szCs w:val="22"/>
+        </w:rPr>
       </w:pPr>
       <w:proofErr w:type="spellStart"/>
-      <w:proofErr w:type="gramStart"/>
-      <w:ins w:id="98" w:author="Gabriel Tharp" w:date="2025-07-31T09:28:00Z" w16du:dateUtc="2025-07-31T14:28:00Z">
-        <w:r>
-          <w:rPr>
-            <w:sz w:val="18"/>
-            <w:szCs w:val="22"/>
-            <w:rPrChange w:id="99" w:author="Gabriel Tharp" w:date="2025-07-31T09:30:00Z" w16du:dateUtc="2025-07-31T14:30:00Z">
-              <w:rPr/>
-            </w:rPrChange>
-          </w:rPr>
-          <w:t>p.</w:t>
-        </w:r>
-      </w:ins>
-      <w:ins w:id="100" w:author="Gabriel Tharp" w:date="2025-07-31T09:24:00Z" w16du:dateUtc="2025-07-31T14:24:00Z">
-        <w:r>
-          <w:rPr>
-            <w:sz w:val="18"/>
-            <w:szCs w:val="22"/>
-            <w:rPrChange w:id="101" w:author="Gabriel Tharp" w:date="2025-07-31T09:30:00Z" w16du:dateUtc="2025-07-31T14:30:00Z">
-              <w:rPr/>
-            </w:rPrChange>
-          </w:rPr>
-          <w:t>Product</w:t>
-        </w:r>
-        <w:proofErr w:type="gramEnd"/>
-        <w:r>
-          <w:rPr>
-            <w:sz w:val="18"/>
-            <w:szCs w:val="22"/>
-            <w:rPrChange w:id="102" w:author="Gabriel Tharp" w:date="2025-07-31T09:30:00Z" w16du:dateUtc="2025-07-31T14:30:00Z">
-              <w:rPr/>
-            </w:rPrChange>
-          </w:rPr>
-          <w:t>_Name</w:t>
-        </w:r>
-        <w:proofErr w:type="spellEnd"/>
-      </w:ins>
+      <w:r>
+        <w:rPr>
+          <w:sz w:val="18"/>
+          <w:szCs w:val="22"/>
+        </w:rPr>
+        <w:t>p.Product_Name</w:t>
+      </w:r>
+      <w:proofErr w:type="spellEnd"/>
     </w:p>
     <w:p>
       <w:pPr>
         <w:spacing w:line="240" w:lineRule="auto"/>
         <w:contextualSpacing/>
         <w:rPr>
-          <w:ins w:id="103" w:author="Gabriel Tharp" w:date="2025-07-31T09:27:00Z" w16du:dateUtc="2025-07-31T14:27:00Z"/>
-          <w:sz w:val="18"/>
-          <w:szCs w:val="22"/>
-          <w:rPrChange w:id="104" w:author="Gabriel Tharp" w:date="2025-07-31T09:30:00Z" w16du:dateUtc="2025-07-31T14:30:00Z">
-            <w:rPr>
-              <w:ins w:id="105" w:author="Gabriel Tharp" w:date="2025-07-31T09:27:00Z" w16du:dateUtc="2025-07-31T14:27:00Z"/>
-            </w:rPr>
-          </w:rPrChange>
-        </w:rPr>
-        <w:pPrChange w:id="106" w:author="Gabriel Tharp" w:date="2025-07-31T09:28:00Z" w16du:dateUtc="2025-07-31T14:28:00Z">
-          <w:pPr/>
-        </w:pPrChange>
-      </w:pPr>
-      <w:ins w:id="107" w:author="Gabriel Tharp" w:date="2025-07-31T09:27:00Z" w16du:dateUtc="2025-07-31T14:27:00Z">
-        <w:r>
-          <w:rPr>
-            <w:sz w:val="18"/>
-            <w:szCs w:val="22"/>
-            <w:rPrChange w:id="108" w:author="Gabriel Tharp" w:date="2025-07-31T09:30:00Z" w16du:dateUtc="2025-07-31T14:30:00Z">
-              <w:rPr/>
-            </w:rPrChange>
-          </w:rPr>
-          <w:t xml:space="preserve">FROM </w:t>
-        </w:r>
-        <w:proofErr w:type="spellStart"/>
-        <w:r>
-          <w:rPr>
-            <w:sz w:val="18"/>
-            <w:szCs w:val="22"/>
-            <w:rPrChange w:id="109" w:author="Gabriel Tharp" w:date="2025-07-31T09:30:00Z" w16du:dateUtc="2025-07-31T14:30:00Z">
-              <w:rPr/>
-            </w:rPrChange>
-          </w:rPr>
-          <w:t>Order_Details</w:t>
-        </w:r>
-        <w:proofErr w:type="spellEnd"/>
-        <w:r>
-          <w:rPr>
-            <w:sz w:val="18"/>
-            <w:szCs w:val="22"/>
-            <w:rPrChange w:id="110" w:author="Gabriel Tharp" w:date="2025-07-31T09:30:00Z" w16du:dateUtc="2025-07-31T14:30:00Z">
-              <w:rPr/>
-            </w:rPrChange>
-          </w:rPr>
-          <w:t xml:space="preserve"> o</w:t>
-        </w:r>
-      </w:ins>
+          <w:sz w:val="18"/>
+          <w:szCs w:val="22"/>
+        </w:rPr>
+      </w:pPr>
+      <w:r>
+        <w:rPr>
+          <w:sz w:val="18"/>
+          <w:szCs w:val="22"/>
+        </w:rPr>
+        <w:t xml:space="preserve">FROM </w:t>
+      </w:r>
+      <w:proofErr w:type="spellStart"/>
+      <w:r>
+        <w:rPr>
+          <w:sz w:val="18"/>
+          <w:szCs w:val="22"/>
+        </w:rPr>
+        <w:t>Order_Details</w:t>
+      </w:r>
+      <w:proofErr w:type="spellEnd"/>
+      <w:r>
+        <w:rPr>
+          <w:sz w:val="18"/>
+          <w:szCs w:val="22"/>
+        </w:rPr>
+        <w:t xml:space="preserve"> o</w:t>
+      </w:r>
     </w:p>
     <w:p>
       <w:pPr>
         <w:spacing w:line="240" w:lineRule="auto"/>
         <w:contextualSpacing/>
         <w:rPr>
-          <w:ins w:id="111" w:author="Gabriel Tharp" w:date="2025-07-31T09:27:00Z" w16du:dateUtc="2025-07-31T14:27:00Z"/>
-          <w:sz w:val="18"/>
-          <w:szCs w:val="22"/>
-          <w:rPrChange w:id="112" w:author="Gabriel Tharp" w:date="2025-07-31T09:30:00Z" w16du:dateUtc="2025-07-31T14:30:00Z">
-            <w:rPr>
-              <w:ins w:id="113" w:author="Gabriel Tharp" w:date="2025-07-31T09:27:00Z" w16du:dateUtc="2025-07-31T14:27:00Z"/>
-            </w:rPr>
-          </w:rPrChange>
-        </w:rPr>
-        <w:pPrChange w:id="114" w:author="Gabriel Tharp" w:date="2025-07-31T09:28:00Z" w16du:dateUtc="2025-07-31T14:28:00Z">
-          <w:pPr/>
-        </w:pPrChange>
-      </w:pPr>
-      <w:ins w:id="115" w:author="Gabriel Tharp" w:date="2025-07-31T09:27:00Z" w16du:dateUtc="2025-07-31T14:27:00Z">
-        <w:r>
-          <w:rPr>
-            <w:sz w:val="18"/>
-            <w:szCs w:val="22"/>
-            <w:rPrChange w:id="116" w:author="Gabriel Tharp" w:date="2025-07-31T09:30:00Z" w16du:dateUtc="2025-07-31T14:30:00Z">
-              <w:rPr/>
-            </w:rPrChange>
-          </w:rPr>
-          <w:t>LEFT JOIN Products p</w:t>
-        </w:r>
-      </w:ins>
+          <w:sz w:val="18"/>
+          <w:szCs w:val="22"/>
+        </w:rPr>
+      </w:pPr>
+      <w:r>
+        <w:rPr>
+          <w:sz w:val="18"/>
+          <w:szCs w:val="22"/>
+        </w:rPr>
+        <w:t>LEFT JOIN Products p</w:t>
+      </w:r>
     </w:p>
     <w:p>
       <w:pPr>
         <w:spacing w:line="240" w:lineRule="auto"/>
         <w:contextualSpacing/>
         <w:rPr>
-          <w:ins w:id="117" w:author="Gabriel Tharp" w:date="2025-07-31T09:29:00Z" w16du:dateUtc="2025-07-31T14:29:00Z"/>
-          <w:sz w:val="18"/>
-          <w:szCs w:val="22"/>
-          <w:rPrChange w:id="118" w:author="Gabriel Tharp" w:date="2025-07-31T09:30:00Z" w16du:dateUtc="2025-07-31T14:30:00Z">
-            <w:rPr>
-              <w:ins w:id="119" w:author="Gabriel Tharp" w:date="2025-07-31T09:29:00Z" w16du:dateUtc="2025-07-31T14:29:00Z"/>
-              <w:sz w:val="20"/>
-              <w:szCs w:val="24"/>
-            </w:rPr>
-          </w:rPrChange>
-        </w:rPr>
-      </w:pPr>
-      <w:ins w:id="120" w:author="Gabriel Tharp" w:date="2025-07-31T09:27:00Z" w16du:dateUtc="2025-07-31T14:27:00Z">
-        <w:r>
-          <w:rPr>
-            <w:sz w:val="18"/>
-            <w:szCs w:val="22"/>
-            <w:rPrChange w:id="121" w:author="Gabriel Tharp" w:date="2025-07-31T09:30:00Z" w16du:dateUtc="2025-07-31T14:30:00Z">
-              <w:rPr/>
-            </w:rPrChange>
-          </w:rPr>
-          <w:t xml:space="preserve">ON </w:t>
-        </w:r>
-        <w:proofErr w:type="spellStart"/>
-        <w:proofErr w:type="gramStart"/>
-        <w:r>
-          <w:rPr>
-            <w:sz w:val="18"/>
-            <w:szCs w:val="22"/>
-            <w:rPrChange w:id="122" w:author="Gabriel Tharp" w:date="2025-07-31T09:30:00Z" w16du:dateUtc="2025-07-31T14:30:00Z">
-              <w:rPr/>
-            </w:rPrChange>
-          </w:rPr>
-          <w:t>o.Product</w:t>
-        </w:r>
-        <w:proofErr w:type="gramEnd"/>
-        <w:r>
-          <w:rPr>
-            <w:sz w:val="18"/>
-            <w:szCs w:val="22"/>
-            <w:rPrChange w:id="123" w:author="Gabriel Tharp" w:date="2025-07-31T09:30:00Z" w16du:dateUtc="2025-07-31T14:30:00Z">
-              <w:rPr/>
-            </w:rPrChange>
-          </w:rPr>
-          <w:t>_ID</w:t>
-        </w:r>
-        <w:proofErr w:type="spellEnd"/>
-        <w:r>
-          <w:rPr>
-            <w:sz w:val="18"/>
-            <w:szCs w:val="22"/>
-            <w:rPrChange w:id="124" w:author="Gabriel Tharp" w:date="2025-07-31T09:30:00Z" w16du:dateUtc="2025-07-31T14:30:00Z">
-              <w:rPr/>
-            </w:rPrChange>
-          </w:rPr>
-          <w:t xml:space="preserve"> = </w:t>
-        </w:r>
-        <w:proofErr w:type="spellStart"/>
-        <w:proofErr w:type="gramStart"/>
-        <w:r>
-          <w:rPr>
-            <w:sz w:val="18"/>
-            <w:szCs w:val="22"/>
-            <w:rPrChange w:id="125" w:author="Gabriel Tharp" w:date="2025-07-31T09:30:00Z" w16du:dateUtc="2025-07-31T14:30:00Z">
-              <w:rPr/>
-            </w:rPrChange>
-          </w:rPr>
-          <w:t>p.</w:t>
-        </w:r>
-      </w:ins>
-      <w:ins w:id="126" w:author="Gabriel Tharp" w:date="2025-07-31T09:28:00Z" w16du:dateUtc="2025-07-31T14:28:00Z">
-        <w:r>
-          <w:rPr>
-            <w:sz w:val="18"/>
-            <w:szCs w:val="22"/>
-            <w:rPrChange w:id="127" w:author="Gabriel Tharp" w:date="2025-07-31T09:30:00Z" w16du:dateUtc="2025-07-31T14:30:00Z">
-              <w:rPr/>
-            </w:rPrChange>
-          </w:rPr>
-          <w:t>Product</w:t>
-        </w:r>
-        <w:proofErr w:type="gramEnd"/>
-        <w:r>
-          <w:rPr>
-            <w:sz w:val="18"/>
-            <w:szCs w:val="22"/>
-            <w:rPrChange w:id="128" w:author="Gabriel Tharp" w:date="2025-07-31T09:30:00Z" w16du:dateUtc="2025-07-31T14:30:00Z">
-              <w:rPr/>
-            </w:rPrChange>
-          </w:rPr>
-          <w:t>_ID</w:t>
-        </w:r>
-      </w:ins>
+          <w:sz w:val="18"/>
+          <w:szCs w:val="22"/>
+        </w:rPr>
+      </w:pPr>
+      <w:r>
+        <w:rPr>
+          <w:sz w:val="18"/>
+          <w:szCs w:val="22"/>
+        </w:rPr>
+        <w:t xml:space="preserve">ON </w:t>
+      </w:r>
+      <w:proofErr w:type="spellStart"/>
+      <w:r>
+        <w:rPr>
+          <w:sz w:val="18"/>
+          <w:szCs w:val="22"/>
+        </w:rPr>
+        <w:t>o.Product_ID</w:t>
+      </w:r>
+      <w:proofErr w:type="spellEnd"/>
+      <w:r>
+        <w:rPr>
+          <w:sz w:val="18"/>
+          <w:szCs w:val="22"/>
+        </w:rPr>
+        <w:t xml:space="preserve"> = </w:t>
+      </w:r>
+      <w:proofErr w:type="spellStart"/>
+      <w:r>
+        <w:rPr>
+          <w:sz w:val="18"/>
+          <w:szCs w:val="22"/>
+        </w:rPr>
+        <w:t>p.Product_ID</w:t>
+      </w:r>
       <w:proofErr w:type="spellEnd"/>
     </w:p>
     <w:p>
@@ -3681,222 +3141,89 @@
         <w:spacing w:line="240" w:lineRule="auto"/>
         <w:contextualSpacing/>
         <w:rPr>
-          <w:ins w:id="129" w:author="Gabriel Tharp" w:date="2025-07-31T09:29:00Z" w16du:dateUtc="2025-07-31T14:29:00Z"/>
-          <w:sz w:val="18"/>
-          <w:szCs w:val="22"/>
-          <w:rPrChange w:id="130" w:author="Gabriel Tharp" w:date="2025-07-31T09:30:00Z" w16du:dateUtc="2025-07-31T14:30:00Z">
-            <w:rPr>
-              <w:ins w:id="131" w:author="Gabriel Tharp" w:date="2025-07-31T09:29:00Z" w16du:dateUtc="2025-07-31T14:29:00Z"/>
-              <w:sz w:val="20"/>
-              <w:szCs w:val="24"/>
-            </w:rPr>
-          </w:rPrChange>
-        </w:rPr>
-      </w:pPr>
-      <w:ins w:id="132" w:author="Gabriel Tharp" w:date="2025-07-31T09:29:00Z" w16du:dateUtc="2025-07-31T14:29:00Z">
-        <w:r>
-          <w:rPr>
-            <w:sz w:val="18"/>
-            <w:szCs w:val="22"/>
-            <w:rPrChange w:id="133" w:author="Gabriel Tharp" w:date="2025-07-31T09:30:00Z" w16du:dateUtc="2025-07-31T14:30:00Z">
-              <w:rPr>
-                <w:sz w:val="20"/>
-                <w:szCs w:val="24"/>
-              </w:rPr>
-            </w:rPrChange>
-          </w:rPr>
-          <w:t xml:space="preserve">GROUP BY </w:t>
-        </w:r>
-        <w:proofErr w:type="spellStart"/>
-        <w:proofErr w:type="gramStart"/>
-        <w:r>
-          <w:rPr>
-            <w:sz w:val="18"/>
-            <w:szCs w:val="22"/>
-            <w:rPrChange w:id="134" w:author="Gabriel Tharp" w:date="2025-07-31T09:30:00Z" w16du:dateUtc="2025-07-31T14:30:00Z">
-              <w:rPr>
-                <w:sz w:val="20"/>
-                <w:szCs w:val="24"/>
-              </w:rPr>
-            </w:rPrChange>
-          </w:rPr>
-          <w:t>p.Product</w:t>
-        </w:r>
-        <w:proofErr w:type="gramEnd"/>
-        <w:r>
-          <w:rPr>
-            <w:sz w:val="18"/>
-            <w:szCs w:val="22"/>
-            <w:rPrChange w:id="135" w:author="Gabriel Tharp" w:date="2025-07-31T09:30:00Z" w16du:dateUtc="2025-07-31T14:30:00Z">
-              <w:rPr>
-                <w:sz w:val="20"/>
-                <w:szCs w:val="24"/>
-              </w:rPr>
-            </w:rPrChange>
-          </w:rPr>
-          <w:t>_Name</w:t>
-        </w:r>
-        <w:proofErr w:type="spellEnd"/>
-        <w:r>
-          <w:rPr>
-            <w:sz w:val="18"/>
-            <w:szCs w:val="22"/>
-            <w:rPrChange w:id="136" w:author="Gabriel Tharp" w:date="2025-07-31T09:30:00Z" w16du:dateUtc="2025-07-31T14:30:00Z">
-              <w:rPr>
-                <w:sz w:val="20"/>
-                <w:szCs w:val="24"/>
-              </w:rPr>
-            </w:rPrChange>
-          </w:rPr>
-          <w:t xml:space="preserve"> </w:t>
-        </w:r>
-      </w:ins>
+          <w:sz w:val="18"/>
+          <w:szCs w:val="22"/>
+        </w:rPr>
+      </w:pPr>
+      <w:r>
+        <w:rPr>
+          <w:sz w:val="18"/>
+          <w:szCs w:val="22"/>
+        </w:rPr>
+        <w:t xml:space="preserve">GROUP BY </w:t>
+      </w:r>
+      <w:proofErr w:type="spellStart"/>
+      <w:r>
+        <w:rPr>
+          <w:sz w:val="18"/>
+          <w:szCs w:val="22"/>
+        </w:rPr>
+        <w:t>p.Product_Name</w:t>
+      </w:r>
+      <w:proofErr w:type="spellEnd"/>
+      <w:r>
+        <w:rPr>
+          <w:sz w:val="18"/>
+          <w:szCs w:val="22"/>
+        </w:rPr>
+        <w:t xml:space="preserve"> </w:t>
+      </w:r>
     </w:p>
     <w:p>
       <w:pPr>
         <w:spacing w:line="240" w:lineRule="auto"/>
         <w:contextualSpacing/>
         <w:rPr>
-          <w:ins w:id="137" w:author="Gabriel Tharp" w:date="2025-07-31T09:29:00Z" w16du:dateUtc="2025-07-31T14:29:00Z"/>
-          <w:sz w:val="18"/>
-          <w:szCs w:val="22"/>
-          <w:rPrChange w:id="138" w:author="Gabriel Tharp" w:date="2025-07-31T09:30:00Z" w16du:dateUtc="2025-07-31T14:30:00Z">
-            <w:rPr>
-              <w:ins w:id="139" w:author="Gabriel Tharp" w:date="2025-07-31T09:29:00Z" w16du:dateUtc="2025-07-31T14:29:00Z"/>
-              <w:sz w:val="20"/>
-              <w:szCs w:val="24"/>
-            </w:rPr>
-          </w:rPrChange>
-        </w:rPr>
-      </w:pPr>
-      <w:ins w:id="140" w:author="Gabriel Tharp" w:date="2025-07-31T09:29:00Z" w16du:dateUtc="2025-07-31T14:29:00Z">
-        <w:r>
-          <w:rPr>
-            <w:sz w:val="18"/>
-            <w:szCs w:val="22"/>
-            <w:rPrChange w:id="141" w:author="Gabriel Tharp" w:date="2025-07-31T09:30:00Z" w16du:dateUtc="2025-07-31T14:30:00Z">
-              <w:rPr>
-                <w:sz w:val="20"/>
-                <w:szCs w:val="24"/>
-              </w:rPr>
-            </w:rPrChange>
-          </w:rPr>
-          <w:t xml:space="preserve">ORDER BY </w:t>
-        </w:r>
-        <w:proofErr w:type="spellStart"/>
-        <w:r>
-          <w:rPr>
-            <w:sz w:val="18"/>
-            <w:szCs w:val="22"/>
-            <w:rPrChange w:id="142" w:author="Gabriel Tharp" w:date="2025-07-31T09:30:00Z" w16du:dateUtc="2025-07-31T14:30:00Z">
-              <w:rPr>
-                <w:sz w:val="20"/>
-                <w:szCs w:val="24"/>
-              </w:rPr>
-            </w:rPrChange>
-          </w:rPr>
-          <w:t>NumberofOrders</w:t>
-        </w:r>
-        <w:proofErr w:type="spellEnd"/>
-        <w:r>
-          <w:rPr>
-            <w:sz w:val="18"/>
-            <w:szCs w:val="22"/>
-            <w:rPrChange w:id="143" w:author="Gabriel Tharp" w:date="2025-07-31T09:30:00Z" w16du:dateUtc="2025-07-31T14:30:00Z">
-              <w:rPr>
-                <w:sz w:val="20"/>
-                <w:szCs w:val="24"/>
-              </w:rPr>
-            </w:rPrChange>
-          </w:rPr>
-          <w:t xml:space="preserve"> DESC</w:t>
-        </w:r>
-      </w:ins>
+          <w:sz w:val="18"/>
+          <w:szCs w:val="22"/>
+        </w:rPr>
+      </w:pPr>
+      <w:r>
+        <w:rPr>
+          <w:sz w:val="18"/>
+          <w:szCs w:val="22"/>
+        </w:rPr>
+        <w:t xml:space="preserve">ORDER BY </w:t>
+      </w:r>
+      <w:proofErr w:type="spellStart"/>
+      <w:r>
+        <w:rPr>
+          <w:sz w:val="18"/>
+          <w:szCs w:val="22"/>
+        </w:rPr>
+        <w:t>NumberofOrders</w:t>
+      </w:r>
+      <w:proofErr w:type="spellEnd"/>
+      <w:r>
+        <w:rPr>
+          <w:sz w:val="18"/>
+          <w:szCs w:val="22"/>
+        </w:rPr>
+        <w:t xml:space="preserve"> DESC</w:t>
+      </w:r>
     </w:p>
     <w:p>
       <w:pPr>
         <w:spacing w:line="240" w:lineRule="auto"/>
         <w:contextualSpacing/>
         <w:rPr>
-          <w:ins w:id="144" w:author="Gabriel Tharp" w:date="2025-07-31T09:29:00Z" w16du:dateUtc="2025-07-31T14:29:00Z"/>
-          <w:sz w:val="18"/>
-          <w:szCs w:val="22"/>
-          <w:rPrChange w:id="145" w:author="Gabriel Tharp" w:date="2025-07-31T09:30:00Z" w16du:dateUtc="2025-07-31T14:30:00Z">
-            <w:rPr>
-              <w:ins w:id="146" w:author="Gabriel Tharp" w:date="2025-07-31T09:29:00Z" w16du:dateUtc="2025-07-31T14:29:00Z"/>
-              <w:sz w:val="20"/>
-              <w:szCs w:val="24"/>
-            </w:rPr>
-          </w:rPrChange>
-        </w:rPr>
-      </w:pPr>
-      <w:ins w:id="147" w:author="Gabriel Tharp" w:date="2025-07-31T09:29:00Z" w16du:dateUtc="2025-07-31T14:29:00Z">
-        <w:r>
-          <w:rPr>
-            <w:sz w:val="18"/>
-            <w:szCs w:val="22"/>
-            <w:rPrChange w:id="148" w:author="Gabriel Tharp" w:date="2025-07-31T09:30:00Z" w16du:dateUtc="2025-07-31T14:30:00Z">
-              <w:rPr>
-                <w:sz w:val="20"/>
-                <w:szCs w:val="24"/>
-              </w:rPr>
-            </w:rPrChange>
-          </w:rPr>
-          <w:t>L</w:t>
-        </w:r>
-      </w:ins>
-      <w:ins w:id="149" w:author="Gabriel Tharp" w:date="2025-07-31T09:30:00Z" w16du:dateUtc="2025-07-31T14:30:00Z">
-        <w:r>
-          <w:rPr>
-            <w:sz w:val="18"/>
-            <w:szCs w:val="22"/>
-            <w:rPrChange w:id="150" w:author="Gabriel Tharp" w:date="2025-07-31T09:30:00Z" w16du:dateUtc="2025-07-31T14:30:00Z">
-              <w:rPr>
-                <w:sz w:val="20"/>
-                <w:szCs w:val="24"/>
-              </w:rPr>
-            </w:rPrChange>
-          </w:rPr>
-          <w:t xml:space="preserve">IMIT </w:t>
-        </w:r>
-        <w:proofErr w:type="gramStart"/>
-        <w:r>
-          <w:rPr>
-            <w:sz w:val="18"/>
-            <w:szCs w:val="22"/>
-            <w:rPrChange w:id="151" w:author="Gabriel Tharp" w:date="2025-07-31T09:30:00Z" w16du:dateUtc="2025-07-31T14:30:00Z">
-              <w:rPr>
-                <w:sz w:val="20"/>
-                <w:szCs w:val="24"/>
-              </w:rPr>
-            </w:rPrChange>
-          </w:rPr>
-          <w:t>10</w:t>
-        </w:r>
-      </w:ins>
-      <w:ins w:id="152" w:author="Gabriel Tharp" w:date="2025-07-31T09:29:00Z" w16du:dateUtc="2025-07-31T14:29:00Z">
-        <w:r>
-          <w:rPr>
-            <w:sz w:val="18"/>
-            <w:szCs w:val="22"/>
-            <w:rPrChange w:id="153" w:author="Gabriel Tharp" w:date="2025-07-31T09:30:00Z" w16du:dateUtc="2025-07-31T14:30:00Z">
-              <w:rPr>
-                <w:sz w:val="20"/>
-                <w:szCs w:val="24"/>
-              </w:rPr>
-            </w:rPrChange>
-          </w:rPr>
-          <w:t>;</w:t>
-        </w:r>
-        <w:proofErr w:type="gramEnd"/>
-      </w:ins>
+          <w:sz w:val="18"/>
+          <w:szCs w:val="22"/>
+        </w:rPr>
+      </w:pPr>
+      <w:r>
+        <w:rPr>
+          <w:sz w:val="18"/>
+          <w:szCs w:val="22"/>
+        </w:rPr>
+        <w:t>LIMIT 10;</w:t>
+      </w:r>
     </w:p>
     <w:p>
       <w:pPr>
         <w:spacing w:line="240" w:lineRule="auto"/>
         <w:contextualSpacing/>
         <w:rPr>
-          <w:ins w:id="154" w:author="Gabriel Tharp" w:date="2025-07-31T09:39:00Z" w16du:dateUtc="2025-07-31T14:39:00Z"/>
           <w:u w:val="single"/>
         </w:rPr>
       </w:pPr>
@@ -3905,436 +3232,314 @@
       <w:pPr>
         <w:spacing w:line="240" w:lineRule="auto"/>
         <w:contextualSpacing/>
-        <w:rPr>
-          <w:ins w:id="155" w:author="Gabriel Tharp" w:date="2025-07-31T09:39:00Z" w16du:dateUtc="2025-07-31T14:39:00Z"/>
-          <w:rPrChange w:id="156" w:author="Gabriel Tharp" w:date="2025-07-31T09:44:00Z" w16du:dateUtc="2025-07-31T14:44:00Z">
-            <w:rPr>
-              <w:ins w:id="157" w:author="Gabriel Tharp" w:date="2025-07-31T09:39:00Z" w16du:dateUtc="2025-07-31T14:39:00Z"/>
-              <w:sz w:val="18"/>
-              <w:szCs w:val="22"/>
-            </w:rPr>
-          </w:rPrChange>
-        </w:rPr>
-      </w:pPr>
-      <w:ins w:id="158" w:author="Gabriel Tharp" w:date="2025-07-31T09:39:00Z" w16du:dateUtc="2025-07-31T14:39:00Z">
-        <w:r>
-          <w:rPr>
-            <w:u w:val="single"/>
-            <w:rPrChange w:id="159" w:author="Gabriel Tharp" w:date="2025-07-31T09:39:00Z" w16du:dateUtc="2025-07-31T14:39:00Z">
-              <w:rPr/>
-            </w:rPrChange>
-          </w:rPr>
-          <w:t>Most Profitable Product Subcategories</w:t>
-        </w:r>
-      </w:ins>
+      </w:pPr>
+      <w:r>
+        <w:rPr>
+          <w:u w:val="single"/>
+        </w:rPr>
+        <w:t>Most Profitable Product Subcategories</w:t>
+      </w:r>
     </w:p>
     <w:p>
       <w:pPr>
         <w:spacing w:line="240" w:lineRule="auto"/>
         <w:contextualSpacing/>
         <w:rPr>
-          <w:ins w:id="160" w:author="Gabriel Tharp" w:date="2025-07-31T09:37:00Z" w16du:dateUtc="2025-07-31T14:37:00Z"/>
-          <w:sz w:val="18"/>
-          <w:szCs w:val="22"/>
-        </w:rPr>
-      </w:pPr>
-      <w:ins w:id="161" w:author="Gabriel Tharp" w:date="2025-07-31T09:36:00Z" w16du:dateUtc="2025-07-31T14:36:00Z">
-        <w:r>
-          <w:rPr>
-            <w:sz w:val="18"/>
-            <w:szCs w:val="22"/>
-          </w:rPr>
-          <w:t>SELECT</w:t>
-        </w:r>
-      </w:ins>
+          <w:sz w:val="18"/>
+          <w:szCs w:val="22"/>
+        </w:rPr>
+      </w:pPr>
+      <w:r>
+        <w:rPr>
+          <w:sz w:val="18"/>
+          <w:szCs w:val="22"/>
+        </w:rPr>
+        <w:t>SELECT</w:t>
+      </w:r>
     </w:p>
     <w:p>
       <w:pPr>
         <w:spacing w:line="240" w:lineRule="auto"/>
         <w:contextualSpacing/>
         <w:rPr>
-          <w:ins w:id="162" w:author="Gabriel Tharp" w:date="2025-07-31T09:36:00Z" w16du:dateUtc="2025-07-31T14:36:00Z"/>
           <w:sz w:val="18"/>
           <w:szCs w:val="22"/>
         </w:rPr>
       </w:pPr>
       <w:proofErr w:type="spellStart"/>
-      <w:proofErr w:type="gramStart"/>
-      <w:ins w:id="163" w:author="Gabriel Tharp" w:date="2025-07-31T09:36:00Z" w16du:dateUtc="2025-07-31T14:36:00Z">
-        <w:r>
-          <w:rPr>
-            <w:sz w:val="18"/>
-            <w:szCs w:val="22"/>
-          </w:rPr>
-          <w:t>s.SubCategory</w:t>
-        </w:r>
-        <w:proofErr w:type="gramEnd"/>
-        <w:r>
-          <w:rPr>
-            <w:sz w:val="18"/>
-            <w:szCs w:val="22"/>
-          </w:rPr>
-          <w:t>_Name</w:t>
-        </w:r>
-        <w:proofErr w:type="spellEnd"/>
-        <w:r>
-          <w:rPr>
-            <w:sz w:val="18"/>
-            <w:szCs w:val="22"/>
-          </w:rPr>
-          <w:t>,</w:t>
-        </w:r>
-      </w:ins>
+      <w:r>
+        <w:rPr>
+          <w:sz w:val="18"/>
+          <w:szCs w:val="22"/>
+        </w:rPr>
+        <w:t>s.SubCategory_Name</w:t>
+      </w:r>
+      <w:proofErr w:type="spellEnd"/>
+      <w:r>
+        <w:rPr>
+          <w:sz w:val="18"/>
+          <w:szCs w:val="22"/>
+        </w:rPr>
+        <w:t>,</w:t>
+      </w:r>
     </w:p>
     <w:p>
       <w:pPr>
         <w:spacing w:line="240" w:lineRule="auto"/>
         <w:contextualSpacing/>
         <w:rPr>
-          <w:ins w:id="164" w:author="Gabriel Tharp" w:date="2025-07-31T09:37:00Z" w16du:dateUtc="2025-07-31T14:37:00Z"/>
-          <w:sz w:val="18"/>
-          <w:szCs w:val="22"/>
-        </w:rPr>
-      </w:pPr>
-      <w:proofErr w:type="gramStart"/>
-      <w:ins w:id="165" w:author="Gabriel Tharp" w:date="2025-07-31T09:37:00Z" w16du:dateUtc="2025-07-31T14:37:00Z">
-        <w:r>
-          <w:rPr>
-            <w:sz w:val="18"/>
-            <w:szCs w:val="22"/>
-          </w:rPr>
-          <w:t>SUM(</w:t>
-        </w:r>
-        <w:proofErr w:type="spellStart"/>
-        <w:r>
-          <w:rPr>
-            <w:sz w:val="18"/>
-            <w:szCs w:val="22"/>
-          </w:rPr>
-          <w:t>od.Profit</w:t>
-        </w:r>
-        <w:proofErr w:type="spellEnd"/>
-        <w:proofErr w:type="gramEnd"/>
-        <w:r>
-          <w:rPr>
-            <w:sz w:val="18"/>
-            <w:szCs w:val="22"/>
-          </w:rPr>
-          <w:t xml:space="preserve">) AS </w:t>
-        </w:r>
-        <w:proofErr w:type="spellStart"/>
-        <w:r>
-          <w:rPr>
-            <w:sz w:val="18"/>
-            <w:szCs w:val="22"/>
-          </w:rPr>
-          <w:t>TotalProfit</w:t>
-        </w:r>
-        <w:proofErr w:type="spellEnd"/>
-      </w:ins>
+          <w:sz w:val="18"/>
+          <w:szCs w:val="22"/>
+        </w:rPr>
+      </w:pPr>
+      <w:r>
+        <w:rPr>
+          <w:sz w:val="18"/>
+          <w:szCs w:val="22"/>
+        </w:rPr>
+        <w:t>SUM(</w:t>
+      </w:r>
+      <w:proofErr w:type="spellStart"/>
+      <w:r>
+        <w:rPr>
+          <w:sz w:val="18"/>
+          <w:szCs w:val="22"/>
+        </w:rPr>
+        <w:t>od.Profit</w:t>
+      </w:r>
+      <w:proofErr w:type="spellEnd"/>
+      <w:r>
+        <w:rPr>
+          <w:sz w:val="18"/>
+          <w:szCs w:val="22"/>
+        </w:rPr>
+        <w:t xml:space="preserve">) AS </w:t>
+      </w:r>
+      <w:proofErr w:type="spellStart"/>
+      <w:r>
+        <w:rPr>
+          <w:sz w:val="18"/>
+          <w:szCs w:val="22"/>
+        </w:rPr>
+        <w:t>TotalProfit</w:t>
+      </w:r>
+      <w:proofErr w:type="spellEnd"/>
     </w:p>
     <w:p>
       <w:pPr>
         <w:spacing w:line="240" w:lineRule="auto"/>
         <w:contextualSpacing/>
         <w:rPr>
-          <w:ins w:id="166" w:author="Gabriel Tharp" w:date="2025-07-31T09:37:00Z" w16du:dateUtc="2025-07-31T14:37:00Z"/>
-          <w:sz w:val="18"/>
-          <w:szCs w:val="22"/>
-        </w:rPr>
-      </w:pPr>
-      <w:ins w:id="167" w:author="Gabriel Tharp" w:date="2025-07-31T09:37:00Z" w16du:dateUtc="2025-07-31T14:37:00Z">
-        <w:r>
-          <w:rPr>
-            <w:sz w:val="18"/>
-            <w:szCs w:val="22"/>
-          </w:rPr>
-          <w:t xml:space="preserve">FROM </w:t>
-        </w:r>
-        <w:proofErr w:type="spellStart"/>
-        <w:r>
-          <w:rPr>
-            <w:sz w:val="18"/>
-            <w:szCs w:val="22"/>
-          </w:rPr>
-          <w:t>Order_Details</w:t>
-        </w:r>
-        <w:proofErr w:type="spellEnd"/>
-        <w:r>
-          <w:rPr>
-            <w:sz w:val="18"/>
-            <w:szCs w:val="22"/>
-          </w:rPr>
-          <w:t xml:space="preserve"> od </w:t>
-        </w:r>
-      </w:ins>
+          <w:sz w:val="18"/>
+          <w:szCs w:val="22"/>
+        </w:rPr>
+      </w:pPr>
+      <w:r>
+        <w:rPr>
+          <w:sz w:val="18"/>
+          <w:szCs w:val="22"/>
+        </w:rPr>
+        <w:t xml:space="preserve">FROM </w:t>
+      </w:r>
+      <w:proofErr w:type="spellStart"/>
+      <w:r>
+        <w:rPr>
+          <w:sz w:val="18"/>
+          <w:szCs w:val="22"/>
+        </w:rPr>
+        <w:t>Order_Details</w:t>
+      </w:r>
+      <w:proofErr w:type="spellEnd"/>
+      <w:r>
+        <w:rPr>
+          <w:sz w:val="18"/>
+          <w:szCs w:val="22"/>
+        </w:rPr>
+        <w:t xml:space="preserve"> od </w:t>
+      </w:r>
     </w:p>
     <w:p>
       <w:pPr>
         <w:spacing w:line="240" w:lineRule="auto"/>
         <w:contextualSpacing/>
         <w:rPr>
-          <w:ins w:id="168" w:author="Gabriel Tharp" w:date="2025-07-31T09:37:00Z" w16du:dateUtc="2025-07-31T14:37:00Z"/>
-          <w:sz w:val="18"/>
-          <w:szCs w:val="22"/>
-        </w:rPr>
-      </w:pPr>
-      <w:ins w:id="169" w:author="Gabriel Tharp" w:date="2025-07-31T09:37:00Z" w16du:dateUtc="2025-07-31T14:37:00Z">
-        <w:r>
-          <w:rPr>
-            <w:sz w:val="18"/>
-            <w:szCs w:val="22"/>
-          </w:rPr>
-          <w:t xml:space="preserve">JOIN Products p </w:t>
-        </w:r>
-      </w:ins>
+          <w:sz w:val="18"/>
+          <w:szCs w:val="22"/>
+        </w:rPr>
+      </w:pPr>
+      <w:r>
+        <w:rPr>
+          <w:sz w:val="18"/>
+          <w:szCs w:val="22"/>
+        </w:rPr>
+        <w:t xml:space="preserve">JOIN Products p </w:t>
+      </w:r>
     </w:p>
     <w:p>
       <w:pPr>
         <w:spacing w:line="240" w:lineRule="auto"/>
         <w:contextualSpacing/>
         <w:rPr>
-          <w:ins w:id="170" w:author="Gabriel Tharp" w:date="2025-07-31T09:38:00Z" w16du:dateUtc="2025-07-31T14:38:00Z"/>
-          <w:sz w:val="18"/>
-          <w:szCs w:val="22"/>
-        </w:rPr>
-      </w:pPr>
-      <w:ins w:id="171" w:author="Gabriel Tharp" w:date="2025-07-31T09:37:00Z" w16du:dateUtc="2025-07-31T14:37:00Z">
-        <w:r>
-          <w:rPr>
-            <w:sz w:val="18"/>
-            <w:szCs w:val="22"/>
-          </w:rPr>
-          <w:t xml:space="preserve">ON </w:t>
-        </w:r>
-      </w:ins>
+          <w:sz w:val="18"/>
+          <w:szCs w:val="22"/>
+        </w:rPr>
+      </w:pPr>
+      <w:r>
+        <w:rPr>
+          <w:sz w:val="18"/>
+          <w:szCs w:val="22"/>
+        </w:rPr>
+        <w:t xml:space="preserve">ON </w:t>
+      </w:r>
       <w:proofErr w:type="spellStart"/>
-      <w:proofErr w:type="gramStart"/>
-      <w:ins w:id="172" w:author="Gabriel Tharp" w:date="2025-07-31T09:38:00Z" w16du:dateUtc="2025-07-31T14:38:00Z">
-        <w:r>
-          <w:rPr>
-            <w:sz w:val="18"/>
-            <w:szCs w:val="22"/>
-          </w:rPr>
-          <w:t>od.Product</w:t>
-        </w:r>
-        <w:proofErr w:type="gramEnd"/>
-        <w:r>
-          <w:rPr>
-            <w:sz w:val="18"/>
-            <w:szCs w:val="22"/>
-          </w:rPr>
-          <w:t>_ID</w:t>
-        </w:r>
-        <w:proofErr w:type="spellEnd"/>
-        <w:r>
-          <w:rPr>
-            <w:sz w:val="18"/>
-            <w:szCs w:val="22"/>
-          </w:rPr>
-          <w:t xml:space="preserve"> = </w:t>
-        </w:r>
-        <w:proofErr w:type="spellStart"/>
-        <w:proofErr w:type="gramStart"/>
-        <w:r>
-          <w:rPr>
-            <w:sz w:val="18"/>
-            <w:szCs w:val="22"/>
-          </w:rPr>
-          <w:t>p.Product</w:t>
-        </w:r>
-        <w:proofErr w:type="gramEnd"/>
-        <w:r>
-          <w:rPr>
-            <w:sz w:val="18"/>
-            <w:szCs w:val="22"/>
-          </w:rPr>
-          <w:t>_ID</w:t>
-        </w:r>
-        <w:proofErr w:type="spellEnd"/>
-      </w:ins>
+      <w:r>
+        <w:rPr>
+          <w:sz w:val="18"/>
+          <w:szCs w:val="22"/>
+        </w:rPr>
+        <w:t>od.Product_ID</w:t>
+      </w:r>
+      <w:proofErr w:type="spellEnd"/>
+      <w:r>
+        <w:rPr>
+          <w:sz w:val="18"/>
+          <w:szCs w:val="22"/>
+        </w:rPr>
+        <w:t xml:space="preserve"> = </w:t>
+      </w:r>
+      <w:proofErr w:type="spellStart"/>
+      <w:r>
+        <w:rPr>
+          <w:sz w:val="18"/>
+          <w:szCs w:val="22"/>
+        </w:rPr>
+        <w:t>p.Product_ID</w:t>
+      </w:r>
+      <w:proofErr w:type="spellEnd"/>
     </w:p>
     <w:p>
       <w:pPr>
         <w:spacing w:line="240" w:lineRule="auto"/>
         <w:contextualSpacing/>
         <w:rPr>
-          <w:ins w:id="173" w:author="Gabriel Tharp" w:date="2025-07-31T09:44:00Z" w16du:dateUtc="2025-07-31T14:44:00Z"/>
-          <w:sz w:val="18"/>
-          <w:szCs w:val="22"/>
-        </w:rPr>
-      </w:pPr>
-      <w:ins w:id="174" w:author="Gabriel Tharp" w:date="2025-07-31T09:38:00Z" w16du:dateUtc="2025-07-31T14:38:00Z">
-        <w:r>
-          <w:rPr>
-            <w:sz w:val="18"/>
-            <w:szCs w:val="22"/>
-          </w:rPr>
-          <w:t xml:space="preserve">JOIN Subcategories s </w:t>
-        </w:r>
-      </w:ins>
+          <w:sz w:val="18"/>
+          <w:szCs w:val="22"/>
+        </w:rPr>
+      </w:pPr>
+      <w:r>
+        <w:rPr>
+          <w:sz w:val="18"/>
+          <w:szCs w:val="22"/>
+        </w:rPr>
+        <w:t xml:space="preserve">JOIN Subcategories s </w:t>
+      </w:r>
     </w:p>
     <w:p>
       <w:pPr>
         <w:spacing w:line="240" w:lineRule="auto"/>
         <w:contextualSpacing/>
         <w:rPr>
-          <w:ins w:id="175" w:author="Gabriel Tharp" w:date="2025-07-31T09:38:00Z" w16du:dateUtc="2025-07-31T14:38:00Z"/>
-          <w:sz w:val="18"/>
-          <w:szCs w:val="22"/>
-        </w:rPr>
-      </w:pPr>
-      <w:ins w:id="176" w:author="Gabriel Tharp" w:date="2025-07-31T09:38:00Z" w16du:dateUtc="2025-07-31T14:38:00Z">
-        <w:r>
-          <w:rPr>
-            <w:sz w:val="18"/>
-            <w:szCs w:val="22"/>
-          </w:rPr>
-          <w:t xml:space="preserve">ON </w:t>
-        </w:r>
-        <w:proofErr w:type="spellStart"/>
-        <w:proofErr w:type="gramStart"/>
-        <w:r>
-          <w:rPr>
-            <w:sz w:val="18"/>
-            <w:szCs w:val="22"/>
-          </w:rPr>
-          <w:t>p.SubCategory</w:t>
-        </w:r>
-        <w:proofErr w:type="gramEnd"/>
-        <w:r>
-          <w:rPr>
-            <w:sz w:val="18"/>
-            <w:szCs w:val="22"/>
-          </w:rPr>
-          <w:t>_ID</w:t>
-        </w:r>
-        <w:proofErr w:type="spellEnd"/>
-        <w:r>
-          <w:rPr>
-            <w:sz w:val="18"/>
-            <w:szCs w:val="22"/>
-          </w:rPr>
-          <w:t xml:space="preserve"> = </w:t>
-        </w:r>
-        <w:proofErr w:type="spellStart"/>
-        <w:proofErr w:type="gramStart"/>
-        <w:r>
-          <w:rPr>
-            <w:sz w:val="18"/>
-            <w:szCs w:val="22"/>
-          </w:rPr>
-          <w:t>s.SubCategory</w:t>
-        </w:r>
-        <w:proofErr w:type="gramEnd"/>
-        <w:r>
-          <w:rPr>
-            <w:sz w:val="18"/>
-            <w:szCs w:val="22"/>
-          </w:rPr>
-          <w:t>_ID</w:t>
-        </w:r>
-        <w:proofErr w:type="spellEnd"/>
-      </w:ins>
+          <w:sz w:val="18"/>
+          <w:szCs w:val="22"/>
+        </w:rPr>
+      </w:pPr>
+      <w:r>
+        <w:rPr>
+          <w:sz w:val="18"/>
+          <w:szCs w:val="22"/>
+        </w:rPr>
+        <w:t xml:space="preserve">ON </w:t>
+      </w:r>
+      <w:proofErr w:type="spellStart"/>
+      <w:r>
+        <w:rPr>
+          <w:sz w:val="18"/>
+          <w:szCs w:val="22"/>
+        </w:rPr>
+        <w:t>p.SubCategory_ID</w:t>
+      </w:r>
+      <w:proofErr w:type="spellEnd"/>
+      <w:r>
+        <w:rPr>
+          <w:sz w:val="18"/>
+          <w:szCs w:val="22"/>
+        </w:rPr>
+        <w:t xml:space="preserve"> = </w:t>
+      </w:r>
+      <w:proofErr w:type="spellStart"/>
+      <w:r>
+        <w:rPr>
+          <w:sz w:val="18"/>
+          <w:szCs w:val="22"/>
+        </w:rPr>
+        <w:t>s.SubCategory_ID</w:t>
+      </w:r>
+      <w:proofErr w:type="spellEnd"/>
     </w:p>
     <w:p>
       <w:pPr>
         <w:spacing w:line="240" w:lineRule="auto"/>
         <w:contextualSpacing/>
         <w:rPr>
-          <w:ins w:id="177" w:author="Gabriel Tharp" w:date="2025-07-31T09:38:00Z" w16du:dateUtc="2025-07-31T14:38:00Z"/>
-          <w:sz w:val="18"/>
-          <w:szCs w:val="22"/>
-        </w:rPr>
-      </w:pPr>
-      <w:ins w:id="178" w:author="Gabriel Tharp" w:date="2025-07-31T09:38:00Z" w16du:dateUtc="2025-07-31T14:38:00Z">
-        <w:r>
-          <w:rPr>
-            <w:sz w:val="18"/>
-            <w:szCs w:val="22"/>
-          </w:rPr>
-          <w:t xml:space="preserve">GROUP BY </w:t>
-        </w:r>
-        <w:proofErr w:type="spellStart"/>
-        <w:proofErr w:type="gramStart"/>
-        <w:r>
-          <w:rPr>
-            <w:sz w:val="18"/>
-            <w:szCs w:val="22"/>
-          </w:rPr>
-          <w:t>s.SubCategory</w:t>
-        </w:r>
-        <w:proofErr w:type="gramEnd"/>
-        <w:r>
-          <w:rPr>
-            <w:sz w:val="18"/>
-            <w:szCs w:val="22"/>
-          </w:rPr>
-          <w:t>_Name</w:t>
-        </w:r>
-        <w:proofErr w:type="spellEnd"/>
-      </w:ins>
+          <w:sz w:val="18"/>
+          <w:szCs w:val="22"/>
+        </w:rPr>
+      </w:pPr>
+      <w:r>
+        <w:rPr>
+          <w:sz w:val="18"/>
+          <w:szCs w:val="22"/>
+        </w:rPr>
+        <w:t xml:space="preserve">GROUP BY </w:t>
+      </w:r>
+      <w:proofErr w:type="spellStart"/>
+      <w:r>
+        <w:rPr>
+          <w:sz w:val="18"/>
+          <w:szCs w:val="22"/>
+        </w:rPr>
+        <w:t>s.SubCategory_Name</w:t>
+      </w:r>
+      <w:proofErr w:type="spellEnd"/>
     </w:p>
     <w:p>
       <w:pPr>
         <w:spacing w:line="240" w:lineRule="auto"/>
         <w:contextualSpacing/>
         <w:rPr>
-          <w:ins w:id="179" w:author="Gabriel Tharp" w:date="2025-07-31T09:43:00Z" w16du:dateUtc="2025-07-31T14:43:00Z"/>
-          <w:sz w:val="18"/>
-          <w:szCs w:val="22"/>
-        </w:rPr>
-      </w:pPr>
-      <w:ins w:id="180" w:author="Gabriel Tharp" w:date="2025-07-31T09:38:00Z" w16du:dateUtc="2025-07-31T14:38:00Z">
-        <w:r>
-          <w:rPr>
-            <w:sz w:val="18"/>
-            <w:szCs w:val="22"/>
-          </w:rPr>
-          <w:t>ORDER BY</w:t>
-        </w:r>
-      </w:ins>
-      <w:ins w:id="181" w:author="Gabriel Tharp" w:date="2025-07-31T09:39:00Z" w16du:dateUtc="2025-07-31T14:39:00Z">
-        <w:r>
-          <w:rPr>
-            <w:sz w:val="18"/>
-            <w:szCs w:val="22"/>
-          </w:rPr>
-          <w:t xml:space="preserve"> </w:t>
-        </w:r>
-        <w:proofErr w:type="spellStart"/>
-        <w:r>
-          <w:rPr>
-            <w:sz w:val="18"/>
-            <w:szCs w:val="22"/>
-          </w:rPr>
-          <w:t>TotalProfit</w:t>
-        </w:r>
-        <w:proofErr w:type="spellEnd"/>
-        <w:r>
-          <w:rPr>
-            <w:sz w:val="18"/>
-            <w:szCs w:val="22"/>
-          </w:rPr>
-          <w:t xml:space="preserve"> </w:t>
-        </w:r>
-        <w:proofErr w:type="gramStart"/>
-        <w:r>
-          <w:rPr>
-            <w:sz w:val="18"/>
-            <w:szCs w:val="22"/>
-          </w:rPr>
-          <w:t>DESC;</w:t>
-        </w:r>
-      </w:ins>
-      <w:proofErr w:type="gramEnd"/>
+          <w:sz w:val="18"/>
+          <w:szCs w:val="22"/>
+        </w:rPr>
+      </w:pPr>
+      <w:r>
+        <w:rPr>
+          <w:sz w:val="18"/>
+          <w:szCs w:val="22"/>
+        </w:rPr>
+        <w:t xml:space="preserve">ORDER BY </w:t>
+      </w:r>
+      <w:proofErr w:type="spellStart"/>
+      <w:r>
+        <w:rPr>
+          <w:sz w:val="18"/>
+          <w:szCs w:val="22"/>
+        </w:rPr>
+        <w:t>TotalProfit</w:t>
+      </w:r>
+      <w:proofErr w:type="spellEnd"/>
+      <w:r>
+        <w:rPr>
+          <w:sz w:val="18"/>
+          <w:szCs w:val="22"/>
+        </w:rPr>
+        <w:t xml:space="preserve"> DESC;</w:t>
+      </w:r>
     </w:p>
     <w:p>
       <w:pPr>
         <w:spacing w:line="240" w:lineRule="auto"/>
         <w:contextualSpacing/>
         <w:rPr>
-          <w:ins w:id="182" w:author="Gabriel Tharp" w:date="2025-07-31T09:44:00Z" w16du:dateUtc="2025-07-31T14:44:00Z"/>
           <w:sz w:val="18"/>
           <w:szCs w:val="22"/>
         </w:rPr>
@@ -4345,122 +3550,106 @@
         <w:spacing w:line="240" w:lineRule="auto"/>
         <w:contextualSpacing/>
         <w:rPr>
-          <w:ins w:id="183" w:author="Gabriel Tharp" w:date="2025-07-31T09:43:00Z" w16du:dateUtc="2025-07-31T14:43:00Z"/>
-          <w:sz w:val="18"/>
-          <w:szCs w:val="22"/>
-        </w:rPr>
-      </w:pPr>
-      <w:ins w:id="184" w:author="Gabriel Tharp" w:date="2025-07-31T09:44:00Z" w16du:dateUtc="2025-07-31T14:44:00Z">
-        <w:r>
-          <w:rPr>
-            <w:u w:val="single"/>
-          </w:rPr>
-          <w:t xml:space="preserve">Most Profitable Product </w:t>
-        </w:r>
-      </w:ins>
-      <w:ins w:id="185" w:author="Gabriel Tharp" w:date="2025-07-31T09:45:00Z" w16du:dateUtc="2025-07-31T14:45:00Z">
-        <w:r>
-          <w:rPr>
-            <w:u w:val="single"/>
-          </w:rPr>
-          <w:t>Segments</w:t>
-        </w:r>
-      </w:ins>
+          <w:sz w:val="18"/>
+          <w:szCs w:val="22"/>
+        </w:rPr>
+      </w:pPr>
+      <w:r>
+        <w:rPr>
+          <w:u w:val="single"/>
+        </w:rPr>
+        <w:t xml:space="preserve">Most Profitable Product </w:t>
+      </w:r>
+      <w:r>
+        <w:rPr>
+          <w:u w:val="single"/>
+        </w:rPr>
+        <w:t>Segments</w:t>
+      </w:r>
     </w:p>
     <w:p>
       <w:pPr>
         <w:spacing w:line="240" w:lineRule="auto"/>
         <w:contextualSpacing/>
         <w:rPr>
-          <w:ins w:id="186" w:author="Gabriel Tharp" w:date="2025-07-31T09:43:00Z" w16du:dateUtc="2025-07-31T14:43:00Z"/>
-          <w:sz w:val="18"/>
-          <w:szCs w:val="22"/>
-        </w:rPr>
-      </w:pPr>
-      <w:ins w:id="187" w:author="Gabriel Tharp" w:date="2025-07-31T09:43:00Z">
-        <w:r>
-          <w:rPr>
-            <w:sz w:val="18"/>
-            <w:szCs w:val="22"/>
-          </w:rPr>
-          <w:t>SELECT</w:t>
-        </w:r>
-      </w:ins>
+          <w:sz w:val="18"/>
+          <w:szCs w:val="22"/>
+        </w:rPr>
+      </w:pPr>
+      <w:r>
+        <w:rPr>
+          <w:sz w:val="18"/>
+          <w:szCs w:val="22"/>
+        </w:rPr>
+        <w:t>SELECT</w:t>
+      </w:r>
     </w:p>
     <w:p>
       <w:pPr>
         <w:spacing w:line="240" w:lineRule="auto"/>
         <w:contextualSpacing/>
         <w:rPr>
-          <w:ins w:id="188" w:author="Gabriel Tharp" w:date="2025-07-31T09:43:00Z" w16du:dateUtc="2025-07-31T14:43:00Z"/>
           <w:sz w:val="18"/>
           <w:szCs w:val="22"/>
         </w:rPr>
       </w:pPr>
       <w:proofErr w:type="spellStart"/>
-      <w:ins w:id="189" w:author="Gabriel Tharp" w:date="2025-07-31T09:43:00Z">
-        <w:r>
-          <w:rPr>
-            <w:sz w:val="18"/>
-            <w:szCs w:val="22"/>
-          </w:rPr>
-          <w:t>c.Segment</w:t>
-        </w:r>
-        <w:proofErr w:type="spellEnd"/>
-        <w:r>
-          <w:rPr>
-            <w:sz w:val="18"/>
-            <w:szCs w:val="22"/>
-          </w:rPr>
-          <w:t xml:space="preserve">, </w:t>
-        </w:r>
-      </w:ins>
+      <w:r>
+        <w:rPr>
+          <w:sz w:val="18"/>
+          <w:szCs w:val="22"/>
+        </w:rPr>
+        <w:t>c.Segment</w:t>
+      </w:r>
+      <w:proofErr w:type="spellEnd"/>
+      <w:r>
+        <w:rPr>
+          <w:sz w:val="18"/>
+          <w:szCs w:val="22"/>
+        </w:rPr>
+        <w:t xml:space="preserve">, </w:t>
+      </w:r>
     </w:p>
     <w:p>
       <w:pPr>
         <w:spacing w:line="240" w:lineRule="auto"/>
         <w:contextualSpacing/>
         <w:rPr>
-          <w:ins w:id="190" w:author="Gabriel Tharp" w:date="2025-07-31T09:43:00Z" w16du:dateUtc="2025-07-31T14:43:00Z"/>
-          <w:sz w:val="18"/>
-          <w:szCs w:val="22"/>
-        </w:rPr>
-      </w:pPr>
-      <w:proofErr w:type="gramStart"/>
-      <w:ins w:id="191" w:author="Gabriel Tharp" w:date="2025-07-31T09:43:00Z">
-        <w:r>
-          <w:rPr>
-            <w:sz w:val="18"/>
-            <w:szCs w:val="22"/>
-          </w:rPr>
-          <w:t>SUM(</w:t>
-        </w:r>
-        <w:proofErr w:type="spellStart"/>
-        <w:r>
-          <w:rPr>
-            <w:sz w:val="18"/>
-            <w:szCs w:val="22"/>
-          </w:rPr>
-          <w:t>od.Profit</w:t>
-        </w:r>
-        <w:proofErr w:type="spellEnd"/>
-        <w:proofErr w:type="gramEnd"/>
-        <w:r>
-          <w:rPr>
-            <w:sz w:val="18"/>
-            <w:szCs w:val="22"/>
-          </w:rPr>
-          <w:t xml:space="preserve">) AS </w:t>
-        </w:r>
-        <w:proofErr w:type="spellStart"/>
-        <w:r>
-          <w:rPr>
-            <w:sz w:val="18"/>
-            <w:szCs w:val="22"/>
-          </w:rPr>
-          <w:t>TotalProfit</w:t>
-        </w:r>
-      </w:ins>
+          <w:sz w:val="18"/>
+          <w:szCs w:val="22"/>
+        </w:rPr>
+      </w:pPr>
+      <w:r>
+        <w:rPr>
+          <w:sz w:val="18"/>
+          <w:szCs w:val="22"/>
+        </w:rPr>
+        <w:t>SUM(</w:t>
+      </w:r>
+      <w:proofErr w:type="spellStart"/>
+      <w:r>
+        <w:rPr>
+          <w:sz w:val="18"/>
+          <w:szCs w:val="22"/>
+        </w:rPr>
+        <w:t>od.Profit</w:t>
+      </w:r>
+      <w:proofErr w:type="spellEnd"/>
+      <w:r>
+        <w:rPr>
+          <w:sz w:val="18"/>
+          <w:szCs w:val="22"/>
+        </w:rPr>
+        <w:t xml:space="preserve">) AS </w:t>
+      </w:r>
+      <w:proofErr w:type="spellStart"/>
+      <w:r>
+        <w:rPr>
+          <w:sz w:val="18"/>
+          <w:szCs w:val="22"/>
+        </w:rPr>
+        <w:t>TotalProfit</w:t>
+      </w:r>
       <w:proofErr w:type="spellEnd"/>
     </w:p>
     <w:p>
@@ -4468,277 +3657,209 @@
         <w:spacing w:line="240" w:lineRule="auto"/>
         <w:contextualSpacing/>
         <w:rPr>
-          <w:ins w:id="192" w:author="Gabriel Tharp" w:date="2025-07-31T09:43:00Z" w16du:dateUtc="2025-07-31T14:43:00Z"/>
-          <w:sz w:val="18"/>
-          <w:szCs w:val="22"/>
-        </w:rPr>
-      </w:pPr>
-      <w:ins w:id="193" w:author="Gabriel Tharp" w:date="2025-07-31T09:43:00Z">
-        <w:r>
-          <w:rPr>
-            <w:sz w:val="18"/>
-            <w:szCs w:val="22"/>
-          </w:rPr>
-          <w:t xml:space="preserve">FROM </w:t>
-        </w:r>
-      </w:ins>
+          <w:sz w:val="18"/>
+          <w:szCs w:val="22"/>
+        </w:rPr>
+      </w:pPr>
+      <w:r>
+        <w:rPr>
+          <w:sz w:val="18"/>
+          <w:szCs w:val="22"/>
+        </w:rPr>
+        <w:t xml:space="preserve">FROM </w:t>
+      </w:r>
     </w:p>
     <w:p>
       <w:pPr>
         <w:spacing w:line="240" w:lineRule="auto"/>
         <w:contextualSpacing/>
         <w:rPr>
-          <w:ins w:id="194" w:author="Gabriel Tharp" w:date="2025-07-31T09:43:00Z" w16du:dateUtc="2025-07-31T14:43:00Z"/>
           <w:sz w:val="18"/>
           <w:szCs w:val="22"/>
         </w:rPr>
       </w:pPr>
       <w:proofErr w:type="spellStart"/>
-      <w:ins w:id="195" w:author="Gabriel Tharp" w:date="2025-07-31T09:43:00Z">
-        <w:r>
-          <w:rPr>
-            <w:sz w:val="18"/>
-            <w:szCs w:val="22"/>
-          </w:rPr>
-          <w:t>Order_Details</w:t>
-        </w:r>
-        <w:proofErr w:type="spellEnd"/>
-        <w:r>
-          <w:rPr>
-            <w:sz w:val="18"/>
-            <w:szCs w:val="22"/>
-          </w:rPr>
-          <w:t xml:space="preserve"> </w:t>
-        </w:r>
-        <w:proofErr w:type="gramStart"/>
-        <w:r>
-          <w:rPr>
-            <w:sz w:val="18"/>
-            <w:szCs w:val="22"/>
-          </w:rPr>
-          <w:t>od</w:t>
-        </w:r>
-      </w:ins>
-      <w:proofErr w:type="gramEnd"/>
+      <w:r>
+        <w:rPr>
+          <w:sz w:val="18"/>
+          <w:szCs w:val="22"/>
+        </w:rPr>
+        <w:t>Order_Details</w:t>
+      </w:r>
+      <w:proofErr w:type="spellEnd"/>
+      <w:r>
+        <w:rPr>
+          <w:sz w:val="18"/>
+          <w:szCs w:val="22"/>
+        </w:rPr>
+        <w:t xml:space="preserve"> od</w:t>
+      </w:r>
     </w:p>
     <w:p>
       <w:pPr>
         <w:spacing w:line="240" w:lineRule="auto"/>
         <w:contextualSpacing/>
         <w:rPr>
-          <w:ins w:id="196" w:author="Gabriel Tharp" w:date="2025-07-31T09:43:00Z" w16du:dateUtc="2025-07-31T14:43:00Z"/>
-          <w:sz w:val="18"/>
-          <w:szCs w:val="22"/>
-        </w:rPr>
-      </w:pPr>
-      <w:ins w:id="197" w:author="Gabriel Tharp" w:date="2025-07-31T09:43:00Z">
-        <w:r>
-          <w:rPr>
-            <w:sz w:val="18"/>
-            <w:szCs w:val="22"/>
-          </w:rPr>
-          <w:t xml:space="preserve">JOIN Orders o </w:t>
-        </w:r>
-      </w:ins>
+          <w:sz w:val="18"/>
+          <w:szCs w:val="22"/>
+        </w:rPr>
+      </w:pPr>
+      <w:r>
+        <w:rPr>
+          <w:sz w:val="18"/>
+          <w:szCs w:val="22"/>
+        </w:rPr>
+        <w:lastRenderedPageBreak/>
+        <w:t xml:space="preserve">JOIN Orders o </w:t>
+      </w:r>
     </w:p>
     <w:p>
       <w:pPr>
         <w:spacing w:line="240" w:lineRule="auto"/>
         <w:contextualSpacing/>
         <w:rPr>
-          <w:ins w:id="198" w:author="Gabriel Tharp" w:date="2025-07-31T09:43:00Z" w16du:dateUtc="2025-07-31T14:43:00Z"/>
-          <w:sz w:val="18"/>
-          <w:szCs w:val="22"/>
-        </w:rPr>
-      </w:pPr>
-      <w:ins w:id="199" w:author="Gabriel Tharp" w:date="2025-07-31T09:43:00Z">
-        <w:r>
-          <w:rPr>
-            <w:sz w:val="18"/>
-            <w:szCs w:val="22"/>
-          </w:rPr>
-          <w:t xml:space="preserve">ON </w:t>
-        </w:r>
-        <w:proofErr w:type="spellStart"/>
-        <w:proofErr w:type="gramStart"/>
-        <w:r>
-          <w:rPr>
-            <w:sz w:val="18"/>
-            <w:szCs w:val="22"/>
-          </w:rPr>
-          <w:t>od.Order</w:t>
-        </w:r>
-        <w:proofErr w:type="gramEnd"/>
-        <w:r>
-          <w:rPr>
-            <w:sz w:val="18"/>
-            <w:szCs w:val="22"/>
-          </w:rPr>
-          <w:t>_ID</w:t>
-        </w:r>
-        <w:proofErr w:type="spellEnd"/>
-        <w:r>
-          <w:rPr>
-            <w:sz w:val="18"/>
-            <w:szCs w:val="22"/>
-          </w:rPr>
-          <w:t xml:space="preserve"> = </w:t>
-        </w:r>
-        <w:proofErr w:type="spellStart"/>
-        <w:proofErr w:type="gramStart"/>
-        <w:r>
-          <w:rPr>
-            <w:sz w:val="18"/>
-            <w:szCs w:val="22"/>
-          </w:rPr>
-          <w:t>o.Order</w:t>
-        </w:r>
-        <w:proofErr w:type="gramEnd"/>
-        <w:r>
-          <w:rPr>
-            <w:sz w:val="18"/>
-            <w:szCs w:val="22"/>
-          </w:rPr>
-          <w:t>_ID</w:t>
-        </w:r>
-        <w:proofErr w:type="spellEnd"/>
-        <w:r>
-          <w:rPr>
-            <w:sz w:val="18"/>
-            <w:szCs w:val="22"/>
-          </w:rPr>
-          <w:t xml:space="preserve"> </w:t>
-        </w:r>
-      </w:ins>
+          <w:sz w:val="18"/>
+          <w:szCs w:val="22"/>
+        </w:rPr>
+      </w:pPr>
+      <w:r>
+        <w:rPr>
+          <w:sz w:val="18"/>
+          <w:szCs w:val="22"/>
+        </w:rPr>
+        <w:t xml:space="preserve">ON </w:t>
+      </w:r>
+      <w:proofErr w:type="spellStart"/>
+      <w:r>
+        <w:rPr>
+          <w:sz w:val="18"/>
+          <w:szCs w:val="22"/>
+        </w:rPr>
+        <w:t>od.Order_ID</w:t>
+      </w:r>
+      <w:proofErr w:type="spellEnd"/>
+      <w:r>
+        <w:rPr>
+          <w:sz w:val="18"/>
+          <w:szCs w:val="22"/>
+        </w:rPr>
+        <w:t xml:space="preserve"> = </w:t>
+      </w:r>
+      <w:proofErr w:type="spellStart"/>
+      <w:r>
+        <w:rPr>
+          <w:sz w:val="18"/>
+          <w:szCs w:val="22"/>
+        </w:rPr>
+        <w:t>o.Order_ID</w:t>
+      </w:r>
+      <w:proofErr w:type="spellEnd"/>
+      <w:r>
+        <w:rPr>
+          <w:sz w:val="18"/>
+          <w:szCs w:val="22"/>
+        </w:rPr>
+        <w:t xml:space="preserve"> </w:t>
+      </w:r>
     </w:p>
     <w:p>
       <w:pPr>
         <w:spacing w:line="240" w:lineRule="auto"/>
         <w:contextualSpacing/>
         <w:rPr>
-          <w:ins w:id="200" w:author="Gabriel Tharp" w:date="2025-07-31T09:43:00Z" w16du:dateUtc="2025-07-31T14:43:00Z"/>
-          <w:sz w:val="18"/>
-          <w:szCs w:val="22"/>
-        </w:rPr>
-      </w:pPr>
-      <w:ins w:id="201" w:author="Gabriel Tharp" w:date="2025-07-31T09:43:00Z">
-        <w:r>
-          <w:rPr>
-            <w:sz w:val="18"/>
-            <w:szCs w:val="22"/>
-          </w:rPr>
-          <w:lastRenderedPageBreak/>
-          <w:t xml:space="preserve">JOIN Customers c </w:t>
-        </w:r>
-      </w:ins>
+          <w:sz w:val="18"/>
+          <w:szCs w:val="22"/>
+        </w:rPr>
+      </w:pPr>
+      <w:r>
+        <w:rPr>
+          <w:sz w:val="18"/>
+          <w:szCs w:val="22"/>
+        </w:rPr>
+        <w:t xml:space="preserve">JOIN Customers c </w:t>
+      </w:r>
     </w:p>
     <w:p>
       <w:pPr>
         <w:spacing w:line="240" w:lineRule="auto"/>
         <w:contextualSpacing/>
         <w:rPr>
-          <w:ins w:id="202" w:author="Gabriel Tharp" w:date="2025-07-31T09:43:00Z" w16du:dateUtc="2025-07-31T14:43:00Z"/>
-          <w:sz w:val="18"/>
-          <w:szCs w:val="22"/>
-        </w:rPr>
-      </w:pPr>
-      <w:ins w:id="203" w:author="Gabriel Tharp" w:date="2025-07-31T09:43:00Z">
-        <w:r>
-          <w:rPr>
-            <w:sz w:val="18"/>
-            <w:szCs w:val="22"/>
-          </w:rPr>
-          <w:t xml:space="preserve">ON </w:t>
-        </w:r>
-        <w:proofErr w:type="spellStart"/>
-        <w:proofErr w:type="gramStart"/>
-        <w:r>
-          <w:rPr>
-            <w:sz w:val="18"/>
-            <w:szCs w:val="22"/>
-          </w:rPr>
-          <w:t>o.Customer</w:t>
-        </w:r>
-        <w:proofErr w:type="gramEnd"/>
-        <w:r>
-          <w:rPr>
-            <w:sz w:val="18"/>
-            <w:szCs w:val="22"/>
-          </w:rPr>
-          <w:t>_ID</w:t>
-        </w:r>
-        <w:proofErr w:type="spellEnd"/>
-        <w:r>
-          <w:rPr>
-            <w:sz w:val="18"/>
-            <w:szCs w:val="22"/>
-          </w:rPr>
-          <w:t xml:space="preserve"> = </w:t>
-        </w:r>
-        <w:proofErr w:type="spellStart"/>
-        <w:proofErr w:type="gramStart"/>
-        <w:r>
-          <w:rPr>
-            <w:sz w:val="18"/>
-            <w:szCs w:val="22"/>
-          </w:rPr>
-          <w:t>c.Customer</w:t>
-        </w:r>
-        <w:proofErr w:type="gramEnd"/>
-        <w:r>
-          <w:rPr>
-            <w:sz w:val="18"/>
-            <w:szCs w:val="22"/>
-          </w:rPr>
-          <w:t>_ID</w:t>
-        </w:r>
-        <w:proofErr w:type="spellEnd"/>
-        <w:r>
-          <w:rPr>
-            <w:sz w:val="18"/>
-            <w:szCs w:val="22"/>
-          </w:rPr>
-          <w:t xml:space="preserve"> </w:t>
-        </w:r>
-      </w:ins>
+          <w:sz w:val="18"/>
+          <w:szCs w:val="22"/>
+        </w:rPr>
+      </w:pPr>
+      <w:r>
+        <w:rPr>
+          <w:sz w:val="18"/>
+          <w:szCs w:val="22"/>
+        </w:rPr>
+        <w:t xml:space="preserve">ON </w:t>
+      </w:r>
+      <w:proofErr w:type="spellStart"/>
+      <w:r>
+        <w:rPr>
+          <w:sz w:val="18"/>
+          <w:szCs w:val="22"/>
+        </w:rPr>
+        <w:t>o.Customer_ID</w:t>
+      </w:r>
+      <w:proofErr w:type="spellEnd"/>
+      <w:r>
+        <w:rPr>
+          <w:sz w:val="18"/>
+          <w:szCs w:val="22"/>
+        </w:rPr>
+        <w:t xml:space="preserve"> = </w:t>
+      </w:r>
+      <w:proofErr w:type="spellStart"/>
+      <w:r>
+        <w:rPr>
+          <w:sz w:val="18"/>
+          <w:szCs w:val="22"/>
+        </w:rPr>
+        <w:t>c.Customer_ID</w:t>
+      </w:r>
+      <w:proofErr w:type="spellEnd"/>
+      <w:r>
+        <w:rPr>
+          <w:sz w:val="18"/>
+          <w:szCs w:val="22"/>
+        </w:rPr>
+        <w:t xml:space="preserve"> </w:t>
+      </w:r>
     </w:p>
     <w:p>
       <w:pPr>
         <w:spacing w:line="240" w:lineRule="auto"/>
         <w:contextualSpacing/>
         <w:rPr>
-          <w:ins w:id="204" w:author="Gabriel Tharp" w:date="2025-07-31T09:43:00Z" w16du:dateUtc="2025-07-31T14:43:00Z"/>
-          <w:sz w:val="18"/>
-          <w:szCs w:val="22"/>
-        </w:rPr>
-      </w:pPr>
-      <w:ins w:id="205" w:author="Gabriel Tharp" w:date="2025-07-31T09:43:00Z">
-        <w:r>
-          <w:rPr>
-            <w:sz w:val="18"/>
-            <w:szCs w:val="22"/>
-          </w:rPr>
-          <w:t xml:space="preserve">GROUP BY </w:t>
-        </w:r>
-        <w:proofErr w:type="spellStart"/>
-        <w:proofErr w:type="gramStart"/>
-        <w:r>
-          <w:rPr>
-            <w:sz w:val="18"/>
-            <w:szCs w:val="22"/>
-          </w:rPr>
-          <w:t>c.Segment</w:t>
-        </w:r>
-        <w:proofErr w:type="spellEnd"/>
-        <w:proofErr w:type="gramEnd"/>
-        <w:r>
-          <w:rPr>
-            <w:sz w:val="18"/>
-            <w:szCs w:val="22"/>
-          </w:rPr>
-          <w:t xml:space="preserve"> </w:t>
-        </w:r>
-      </w:ins>
+          <w:sz w:val="18"/>
+          <w:szCs w:val="22"/>
+        </w:rPr>
+      </w:pPr>
+      <w:r>
+        <w:rPr>
+          <w:sz w:val="18"/>
+          <w:szCs w:val="22"/>
+        </w:rPr>
+        <w:t xml:space="preserve">GROUP BY </w:t>
+      </w:r>
+      <w:proofErr w:type="spellStart"/>
+      <w:r>
+        <w:rPr>
+          <w:sz w:val="18"/>
+          <w:szCs w:val="22"/>
+        </w:rPr>
+        <w:t>c.Segment</w:t>
+      </w:r>
+      <w:proofErr w:type="spellEnd"/>
+      <w:r>
+        <w:rPr>
+          <w:sz w:val="18"/>
+          <w:szCs w:val="22"/>
+        </w:rPr>
+        <w:t xml:space="preserve"> </w:t>
+      </w:r>
     </w:p>
     <w:p>
       <w:pPr>
@@ -4749,40 +3870,29 @@
           <w:szCs w:val="22"/>
         </w:rPr>
       </w:pPr>
-      <w:ins w:id="206" w:author="Gabriel Tharp" w:date="2025-07-31T09:43:00Z">
-        <w:r>
-          <w:rPr>
-            <w:sz w:val="18"/>
-            <w:szCs w:val="22"/>
-          </w:rPr>
-          <w:t xml:space="preserve">ORDER BY </w:t>
-        </w:r>
-        <w:proofErr w:type="spellStart"/>
-        <w:r>
-          <w:rPr>
-            <w:sz w:val="18"/>
-            <w:szCs w:val="22"/>
-          </w:rPr>
-          <w:t>TotalProfit</w:t>
-        </w:r>
-        <w:proofErr w:type="spellEnd"/>
-        <w:r>
-          <w:rPr>
-            <w:sz w:val="18"/>
-            <w:szCs w:val="22"/>
-          </w:rPr>
-          <w:t xml:space="preserve"> </w:t>
-        </w:r>
-        <w:proofErr w:type="gramStart"/>
-        <w:r>
-          <w:rPr>
-            <w:sz w:val="18"/>
-            <w:szCs w:val="22"/>
-          </w:rPr>
-          <w:t>DESC;</w:t>
-        </w:r>
-      </w:ins>
-      <w:proofErr w:type="gramEnd"/>
+      <w:r>
+        <w:rPr>
+          <w:sz w:val="18"/>
+          <w:szCs w:val="22"/>
+        </w:rPr>
+        <w:t xml:space="preserve">ORDER BY </w:t>
+      </w:r>
+      <w:proofErr w:type="spellStart"/>
+      <w:r>
+        <w:rPr>
+          <w:sz w:val="18"/>
+          <w:szCs w:val="22"/>
+        </w:rPr>
+        <w:t>TotalProfit</w:t>
+      </w:r>
+      <w:proofErr w:type="spellEnd"/>
+      <w:r>
+        <w:rPr>
+          <w:sz w:val="18"/>
+          <w:szCs w:val="22"/>
+        </w:rPr>
+        <w:t xml:space="preserve"> DESC;</w:t>
+      </w:r>
     </w:p>
     <w:p>
       <w:pPr>
@@ -4799,7 +3909,6 @@
         <w:spacing w:line="240" w:lineRule="auto"/>
         <w:contextualSpacing/>
         <w:rPr>
-          <w:ins w:id="207" w:author="Gabriel Tharp" w:date="2025-07-31T10:20:00Z" w16du:dateUtc="2025-07-31T15:20:00Z"/>
           <w:sz w:val="18"/>
           <w:szCs w:val="22"/>
         </w:rPr>
@@ -4816,30 +3925,22 @@
           <w:szCs w:val="32"/>
         </w:rPr>
       </w:pPr>
-      <w:ins w:id="208" w:author="Gabriel Tharp" w:date="2025-07-31T10:20:00Z" w16du:dateUtc="2025-07-31T15:20:00Z">
-        <w:r>
-          <w:rPr>
-            <w:b/>
-            <w:bCs/>
-            <w:sz w:val="24"/>
-            <w:szCs w:val="32"/>
-            <w:rPrChange w:id="209" w:author="Gabriel Tharp" w:date="2025-07-31T10:20:00Z" w16du:dateUtc="2025-07-31T15:20:00Z">
-              <w:rPr>
-                <w:sz w:val="18"/>
-                <w:szCs w:val="22"/>
-              </w:rPr>
-            </w:rPrChange>
-          </w:rPr>
-          <w:t>Reflections</w:t>
-        </w:r>
-      </w:ins>
+      <w:r>
+        <w:rPr>
+          <w:b/>
+          <w:bCs/>
+          <w:sz w:val="24"/>
+          <w:szCs w:val="32"/>
+        </w:rPr>
+        <w:t>Reflections</w:t>
+      </w:r>
     </w:p>
     <w:p>
       <w:pPr>
         <w:spacing w:line="240" w:lineRule="auto"/>
         <w:contextualSpacing/>
         <w:rPr>
-          <w:ins w:id="210" w:author="Gabriel Tharp" w:date="2025-07-31T10:20:00Z" w16du:dateUtc="2025-07-31T15:20:00Z"/>
+          <w:ins w:id="5" w:author="Gabriel Tharp" w:date="2025-07-31T10:20:00Z" w16du:dateUtc="2025-07-31T15:20:00Z"/>
           <w:b/>
           <w:bCs/>
           <w:sz w:val="24"/>
@@ -4853,73 +3954,30 @@
         <w:contextualSpacing/>
       </w:pPr>
       <w:r>
-        <w:t>“</w:t>
-      </w:r>
-      <w:ins w:id="211" w:author="Gabriel Tharp" w:date="2025-07-31T10:21:00Z" w16du:dateUtc="2025-07-31T15:21:00Z">
-        <w:r>
-          <w:t xml:space="preserve">Throughout this project, we discovered a technology </w:t>
-        </w:r>
-      </w:ins>
-      <w:ins w:id="212" w:author="Gabriel Tharp" w:date="2025-07-31T10:22:00Z" w16du:dateUtc="2025-07-31T15:22:00Z">
-        <w:r>
-          <w:t xml:space="preserve">stack that is particularly well-suited for our chosen dataset. Amazon </w:t>
-        </w:r>
-        <w:proofErr w:type="spellStart"/>
-        <w:r>
-          <w:t>Quick</w:t>
-        </w:r>
-      </w:ins>
+        <w:t xml:space="preserve">Throughout this project, we discovered a technology stack that is particularly well-suited for our chosen dataset. Amazon </w:t>
+      </w:r>
+      <w:proofErr w:type="spellStart"/>
+      <w:r>
+        <w:t>Quick</w:t>
+      </w:r>
       <w:r>
         <w:t>S</w:t>
       </w:r>
-      <w:ins w:id="213" w:author="Gabriel Tharp" w:date="2025-07-31T10:22:00Z" w16du:dateUtc="2025-07-31T15:22:00Z">
-        <w:r>
-          <w:t>ight</w:t>
-        </w:r>
-      </w:ins>
+      <w:r>
+        <w:t>ight</w:t>
+      </w:r>
       <w:proofErr w:type="spellEnd"/>
-      <w:ins w:id="214" w:author="Gabriel Tharp" w:date="2025-07-31T10:23:00Z" w16du:dateUtc="2025-07-31T15:23:00Z">
-        <w:r>
-          <w:t xml:space="preserve"> and</w:t>
-        </w:r>
-      </w:ins>
-      <w:ins w:id="215" w:author="Gabriel Tharp" w:date="2025-07-31T10:22:00Z" w16du:dateUtc="2025-07-31T15:22:00Z">
-        <w:r>
-          <w:t xml:space="preserve"> Amazon Aurora</w:t>
-        </w:r>
-      </w:ins>
-      <w:ins w:id="216" w:author="Gabriel Tharp" w:date="2025-07-31T10:23:00Z" w16du:dateUtc="2025-07-31T15:23:00Z">
-        <w:r>
-          <w:t xml:space="preserve"> integrate seamlessly with MySQL Workbench to create a</w:t>
-        </w:r>
-      </w:ins>
-      <w:ins w:id="217" w:author="Gabriel Tharp" w:date="2025-07-31T10:24:00Z" w16du:dateUtc="2025-07-31T15:24:00Z">
-        <w:r>
-          <w:t>n intuitive storage solution with end user applications.</w:t>
-        </w:r>
-      </w:ins>
-      <w:ins w:id="218" w:author="Gabriel Tharp" w:date="2025-07-31T10:25:00Z" w16du:dateUtc="2025-07-31T15:25:00Z">
-        <w:r>
-          <w:t xml:space="preserve"> </w:t>
-        </w:r>
-      </w:ins>
-      <w:ins w:id="219" w:author="Gabriel Tharp" w:date="2025-07-31T10:28:00Z">
-        <w:r>
-          <w:t>The most challenging part of this project was the initial orchestration of all the different cloud services</w:t>
-        </w:r>
-      </w:ins>
-      <w:ins w:id="220" w:author="Gabriel Tharp" w:date="2025-07-31T10:28:00Z" w16du:dateUtc="2025-07-31T15:28:00Z">
-        <w:r>
-          <w:t xml:space="preserve"> </w:t>
-        </w:r>
-      </w:ins>
-      <w:ins w:id="221" w:author="Gabriel Tharp" w:date="2025-07-31T10:28:00Z">
-        <w:r>
-          <w:t>specifically, correctly configuring IAM permissions, VPC security groups, and subnet access to ensure all components of our data pipeline could communicate securely. This process highlighted the critical importance of secure access management in a cloud environment.</w:t>
-        </w:r>
-      </w:ins>
-      <w:r>
-        <w:t>”</w:t>
+      <w:r>
+        <w:t xml:space="preserve"> and Amazon Aurora integrate seamlessly with MySQL Workbench to create an intuitive storage solution with end user applications. </w:t>
+      </w:r>
+      <w:r>
+        <w:t>The most challenging part of this project was the initial orchestration of all the different cloud services</w:t>
+      </w:r>
+      <w:r>
+        <w:t xml:space="preserve"> </w:t>
+      </w:r>
+      <w:r>
+        <w:t>specifically, correctly configuring IAM permissions, VPC security groups, and subnet access to ensure all components of our data pipeline could communicate securely. This process highlighted the critical importance of secure access management in a cloud environment.</w:t>
       </w:r>
     </w:p>
     <w:p>
@@ -4934,52 +3992,61 @@
         <w:contextualSpacing/>
       </w:pPr>
       <w:r>
-        <w:t>“</w:t>
-      </w:r>
-      <w:r>
-        <w:t>It's satisfying to see the visual result of where we started from.  This project demonstrates the ability to use a relational dataset in csv form and process it to such a visually appealing set of graphs, charts, and maps.  Using cloud technology helps to allow it to be available in a broader context of data engineering.  Data Scientists and Business Users alike have a lot to gain from this project and the data used for it.  We are building a piece of the company’s data infrastructure.</w:t>
-      </w:r>
-      <w:r>
-        <w:t>”</w:t>
+        <w:t>The creation of descriptive queries showcased the power of SQL to answer detailed questions that bring answers to business cases. Working on answering questions such as the state to spend the most advertisement in and what specific products to advertise for shows that having a grasp of these database technologies brings value to a business setting beyond simple app creation.</w:t>
       </w:r>
     </w:p>
     <w:p>
       <w:pPr>
         <w:spacing w:line="240" w:lineRule="auto"/>
         <w:contextualSpacing/>
-        <w:rPr>
-          <w:b/>
-          <w:bCs/>
-        </w:rPr>
       </w:pPr>
     </w:p>
     <w:p>
       <w:pPr>
         <w:spacing w:line="240" w:lineRule="auto"/>
         <w:contextualSpacing/>
-        <w:rPr>
-          <w:b/>
-          <w:bCs/>
-        </w:rPr>
-      </w:pPr>
-      <w:r>
-        <w:rPr>
-          <w:b/>
-          <w:bCs/>
-        </w:rPr>
-        <w:t>Note About URL Request</w:t>
+      </w:pPr>
+      <w:r>
+        <w:t>It's satisfying to see the visual result of where we started from.  This project demonstrates the ability to use a relational dataset in csv form and process it to such a visually appealing set of graphs, charts, and maps.  Using cloud technology helps to allow it to be available in a broader context of data engineering.  Data Scientists and Business Users alike have a lot to gain from this project and the data used for it.  We are building a piece of the company’s data infrastructure.</w:t>
       </w:r>
     </w:p>
     <w:p>
       <w:pPr>
         <w:spacing w:line="240" w:lineRule="auto"/>
         <w:contextualSpacing/>
+        <w:rPr>
+          <w:b/>
+          <w:bCs/>
+        </w:rPr>
       </w:pPr>
     </w:p>
     <w:p>
       <w:pPr>
         <w:spacing w:line="240" w:lineRule="auto"/>
         <w:contextualSpacing/>
+        <w:rPr>
+          <w:b/>
+          <w:bCs/>
+        </w:rPr>
+      </w:pPr>
+      <w:r>
+        <w:rPr>
+          <w:b/>
+          <w:bCs/>
+        </w:rPr>
+        <w:t>Note About URL Request</w:t>
+      </w:r>
+    </w:p>
+    <w:p>
+      <w:pPr>
+        <w:spacing w:line="240" w:lineRule="auto"/>
+        <w:contextualSpacing/>
+      </w:pPr>
+    </w:p>
+    <w:p>
+      <w:pPr>
+        <w:spacing w:line="240" w:lineRule="auto"/>
+        <w:contextualSpacing/>
       </w:pPr>
       <w:proofErr w:type="spellStart"/>
       <w:r>
@@ -4987,15 +4054,7 @@
       </w:r>
       <w:proofErr w:type="spellEnd"/>
       <w:r>
-        <w:t xml:space="preserve"> dashboards do not </w:t>
-      </w:r>
-      <w:proofErr w:type="gramStart"/>
-      <w:r>
-        <w:t>allow for</w:t>
-      </w:r>
-      <w:proofErr w:type="gramEnd"/>
-      <w:r>
-        <w:t xml:space="preserve"> standalone URL access.  Instead, an AWS user </w:t>
+        <w:t xml:space="preserve"> dashboards do not allow for standalone URL access.  Instead, an AWS user </w:t>
       </w:r>
       <w:r>
         <w:t>must</w:t>
@@ -5009,15 +4068,7 @@
       </w:r>
       <w:proofErr w:type="spellEnd"/>
       <w:r>
-        <w:t xml:space="preserve"> account environment and the folder containing the dashboard </w:t>
-      </w:r>
-      <w:proofErr w:type="gramStart"/>
-      <w:r>
-        <w:t>has to</w:t>
-      </w:r>
-      <w:proofErr w:type="gramEnd"/>
-      <w:r>
-        <w:t xml:space="preserve"> be shared with that user.</w:t>
+        <w:t xml:space="preserve"> account environment and the folder containing the dashboard has to be shared with that user.</w:t>
       </w:r>
     </w:p>
     <w:p>
@@ -5137,6 +4188,7 @@
         </w:numPr>
       </w:pPr>
       <w:r>
+        <w:lastRenderedPageBreak/>
         <w:t xml:space="preserve">Data Warehouse </w:t>
       </w:r>
       <w:r>
@@ -5191,7 +4243,6 @@
           <w:sz w:val="24"/>
           <w:szCs w:val="32"/>
         </w:rPr>
-        <w:lastRenderedPageBreak/>
         <w:t>Link to GitHub Repo:</w:t>
       </w:r>
     </w:p>
@@ -5289,7 +4340,6 @@
           <w:t xml:space="preserve">Connect to your Amazon Aurora MySQL DB cluster | AWS </w:t>
         </w:r>
         <w:proofErr w:type="spellStart"/>
-        <w:proofErr w:type="gramStart"/>
         <w:r>
           <w:rPr>
             <w:rStyle w:val="Hyperlink"/>
@@ -5297,7 +4347,6 @@
           <w:t>re:Post</w:t>
         </w:r>
         <w:proofErr w:type="spellEnd"/>
-        <w:proofErr w:type="gramEnd"/>
       </w:hyperlink>
     </w:p>
     <w:p>
@@ -5387,42 +4436,42 @@
     <w:p>
       <w:pPr>
         <w:rPr>
-          <w:del w:id="222" w:author="Gabriel Tharp" w:date="2025-07-31T09:40:00Z" w16du:dateUtc="2025-07-31T14:40:00Z"/>
-        </w:rPr>
-      </w:pPr>
-    </w:p>
-    <w:p>
-      <w:pPr>
-        <w:rPr>
-          <w:del w:id="223" w:author="Gabriel Tharp" w:date="2025-07-31T09:40:00Z" w16du:dateUtc="2025-07-31T14:40:00Z"/>
-        </w:rPr>
-      </w:pPr>
-    </w:p>
-    <w:p>
-      <w:pPr>
-        <w:rPr>
-          <w:del w:id="224" w:author="Gabriel Tharp" w:date="2025-07-31T09:40:00Z" w16du:dateUtc="2025-07-31T14:40:00Z"/>
-        </w:rPr>
-      </w:pPr>
-    </w:p>
-    <w:p>
-      <w:pPr>
-        <w:rPr>
-          <w:del w:id="225" w:author="Gabriel Tharp" w:date="2025-07-31T09:40:00Z" w16du:dateUtc="2025-07-31T14:40:00Z"/>
-        </w:rPr>
-      </w:pPr>
-    </w:p>
-    <w:p>
-      <w:pPr>
-        <w:rPr>
-          <w:del w:id="226" w:author="Gabriel Tharp" w:date="2025-07-31T09:40:00Z" w16du:dateUtc="2025-07-31T14:40:00Z"/>
-        </w:rPr>
-      </w:pPr>
-    </w:p>
-    <w:p>
-      <w:pPr>
-        <w:rPr>
-          <w:del w:id="227" w:author="Gabriel Tharp" w:date="2025-07-31T09:40:00Z" w16du:dateUtc="2025-07-31T14:40:00Z"/>
+          <w:del w:id="6" w:author="Gabriel Tharp" w:date="2025-07-31T09:40:00Z" w16du:dateUtc="2025-07-31T14:40:00Z"/>
+        </w:rPr>
+      </w:pPr>
+    </w:p>
+    <w:p>
+      <w:pPr>
+        <w:rPr>
+          <w:del w:id="7" w:author="Gabriel Tharp" w:date="2025-07-31T09:40:00Z" w16du:dateUtc="2025-07-31T14:40:00Z"/>
+        </w:rPr>
+      </w:pPr>
+    </w:p>
+    <w:p>
+      <w:pPr>
+        <w:rPr>
+          <w:del w:id="8" w:author="Gabriel Tharp" w:date="2025-07-31T09:40:00Z" w16du:dateUtc="2025-07-31T14:40:00Z"/>
+        </w:rPr>
+      </w:pPr>
+    </w:p>
+    <w:p>
+      <w:pPr>
+        <w:rPr>
+          <w:del w:id="9" w:author="Gabriel Tharp" w:date="2025-07-31T09:40:00Z" w16du:dateUtc="2025-07-31T14:40:00Z"/>
+        </w:rPr>
+      </w:pPr>
+    </w:p>
+    <w:p>
+      <w:pPr>
+        <w:rPr>
+          <w:del w:id="10" w:author="Gabriel Tharp" w:date="2025-07-31T09:40:00Z" w16du:dateUtc="2025-07-31T14:40:00Z"/>
+        </w:rPr>
+      </w:pPr>
+    </w:p>
+    <w:p>
+      <w:pPr>
+        <w:rPr>
+          <w:del w:id="11" w:author="Gabriel Tharp" w:date="2025-07-31T09:40:00Z" w16du:dateUtc="2025-07-31T14:40:00Z"/>
         </w:rPr>
       </w:pPr>
     </w:p>
@@ -5485,7 +4534,6 @@
               <w:bottom w:val="single" w:sz="4" w:space="0" w:color="auto"/>
               <w:right w:val="single" w:sz="4" w:space="0" w:color="auto"/>
             </w:tcBorders>
-            <w:shd w:val="clear" w:color="auto" w:fill="auto"/>
             <w:noWrap/>
             <w:vAlign w:val="center"/>
             <w:hideMark/>
@@ -5523,7 +4571,6 @@
               <w:bottom w:val="single" w:sz="4" w:space="0" w:color="auto"/>
               <w:right w:val="single" w:sz="4" w:space="0" w:color="auto"/>
             </w:tcBorders>
-            <w:shd w:val="clear" w:color="auto" w:fill="auto"/>
             <w:noWrap/>
             <w:vAlign w:val="center"/>
             <w:hideMark/>
@@ -5561,7 +4608,6 @@
               <w:bottom w:val="single" w:sz="4" w:space="0" w:color="auto"/>
               <w:right w:val="single" w:sz="4" w:space="0" w:color="auto"/>
             </w:tcBorders>
-            <w:shd w:val="clear" w:color="auto" w:fill="auto"/>
             <w:noWrap/>
             <w:vAlign w:val="center"/>
             <w:hideMark/>
@@ -5599,7 +4645,6 @@
               <w:bottom w:val="single" w:sz="4" w:space="0" w:color="auto"/>
               <w:right w:val="single" w:sz="4" w:space="0" w:color="auto"/>
             </w:tcBorders>
-            <w:shd w:val="clear" w:color="auto" w:fill="auto"/>
             <w:noWrap/>
             <w:vAlign w:val="center"/>
             <w:hideMark/>
@@ -5637,7 +4682,6 @@
               <w:bottom w:val="single" w:sz="4" w:space="0" w:color="auto"/>
               <w:right w:val="single" w:sz="4" w:space="0" w:color="auto"/>
             </w:tcBorders>
-            <w:shd w:val="clear" w:color="auto" w:fill="auto"/>
             <w:noWrap/>
             <w:vAlign w:val="center"/>
             <w:hideMark/>
@@ -5680,7 +4724,6 @@
               <w:bottom w:val="single" w:sz="4" w:space="0" w:color="auto"/>
               <w:right w:val="single" w:sz="4" w:space="0" w:color="auto"/>
             </w:tcBorders>
-            <w:shd w:val="clear" w:color="auto" w:fill="auto"/>
             <w:noWrap/>
             <w:vAlign w:val="center"/>
             <w:hideMark/>
@@ -5720,7 +4763,6 @@
               <w:bottom w:val="single" w:sz="4" w:space="0" w:color="auto"/>
               <w:right w:val="single" w:sz="4" w:space="0" w:color="auto"/>
             </w:tcBorders>
-            <w:shd w:val="clear" w:color="auto" w:fill="auto"/>
             <w:noWrap/>
             <w:vAlign w:val="center"/>
             <w:hideMark/>
@@ -5758,7 +4800,6 @@
               <w:bottom w:val="single" w:sz="4" w:space="0" w:color="auto"/>
               <w:right w:val="single" w:sz="4" w:space="0" w:color="auto"/>
             </w:tcBorders>
-            <w:shd w:val="clear" w:color="auto" w:fill="auto"/>
             <w:noWrap/>
             <w:vAlign w:val="center"/>
             <w:hideMark/>
@@ -5798,7 +4839,6 @@
               <w:bottom w:val="single" w:sz="4" w:space="0" w:color="auto"/>
               <w:right w:val="single" w:sz="4" w:space="0" w:color="auto"/>
             </w:tcBorders>
-            <w:shd w:val="clear" w:color="auto" w:fill="auto"/>
             <w:noWrap/>
             <w:vAlign w:val="center"/>
             <w:hideMark/>
@@ -5838,7 +4878,6 @@
               <w:bottom w:val="single" w:sz="4" w:space="0" w:color="auto"/>
               <w:right w:val="single" w:sz="4" w:space="0" w:color="auto"/>
             </w:tcBorders>
-            <w:shd w:val="clear" w:color="auto" w:fill="auto"/>
             <w:noWrap/>
             <w:vAlign w:val="center"/>
             <w:hideMark/>
@@ -5881,7 +4920,6 @@
               <w:bottom w:val="single" w:sz="4" w:space="0" w:color="auto"/>
               <w:right w:val="single" w:sz="4" w:space="0" w:color="auto"/>
             </w:tcBorders>
-            <w:shd w:val="clear" w:color="auto" w:fill="auto"/>
             <w:noWrap/>
             <w:vAlign w:val="center"/>
             <w:hideMark/>
@@ -5921,7 +4959,6 @@
               <w:bottom w:val="single" w:sz="4" w:space="0" w:color="auto"/>
               <w:right w:val="single" w:sz="4" w:space="0" w:color="auto"/>
             </w:tcBorders>
-            <w:shd w:val="clear" w:color="auto" w:fill="auto"/>
             <w:noWrap/>
             <w:vAlign w:val="center"/>
             <w:hideMark/>
@@ -5959,7 +4996,6 @@
               <w:bottom w:val="single" w:sz="4" w:space="0" w:color="auto"/>
               <w:right w:val="single" w:sz="4" w:space="0" w:color="auto"/>
             </w:tcBorders>
-            <w:shd w:val="clear" w:color="auto" w:fill="auto"/>
             <w:noWrap/>
             <w:vAlign w:val="center"/>
             <w:hideMark/>
@@ -5999,7 +5035,6 @@
               <w:bottom w:val="single" w:sz="4" w:space="0" w:color="auto"/>
               <w:right w:val="single" w:sz="4" w:space="0" w:color="auto"/>
             </w:tcBorders>
-            <w:shd w:val="clear" w:color="auto" w:fill="auto"/>
             <w:noWrap/>
             <w:vAlign w:val="center"/>
             <w:hideMark/>
@@ -6039,7 +5074,6 @@
               <w:bottom w:val="single" w:sz="4" w:space="0" w:color="auto"/>
               <w:right w:val="single" w:sz="4" w:space="0" w:color="auto"/>
             </w:tcBorders>
-            <w:shd w:val="clear" w:color="auto" w:fill="auto"/>
             <w:noWrap/>
             <w:vAlign w:val="center"/>
             <w:hideMark/>
@@ -6082,7 +5116,6 @@
               <w:bottom w:val="single" w:sz="4" w:space="0" w:color="auto"/>
               <w:right w:val="single" w:sz="4" w:space="0" w:color="auto"/>
             </w:tcBorders>
-            <w:shd w:val="clear" w:color="auto" w:fill="auto"/>
             <w:noWrap/>
             <w:vAlign w:val="center"/>
             <w:hideMark/>
@@ -6120,7 +5153,6 @@
               <w:bottom w:val="single" w:sz="4" w:space="0" w:color="auto"/>
               <w:right w:val="single" w:sz="4" w:space="0" w:color="auto"/>
             </w:tcBorders>
-            <w:shd w:val="clear" w:color="auto" w:fill="auto"/>
             <w:noWrap/>
             <w:vAlign w:val="center"/>
             <w:hideMark/>
@@ -6158,7 +5190,6 @@
               <w:bottom w:val="single" w:sz="4" w:space="0" w:color="auto"/>
               <w:right w:val="single" w:sz="4" w:space="0" w:color="auto"/>
             </w:tcBorders>
-            <w:shd w:val="clear" w:color="auto" w:fill="auto"/>
             <w:noWrap/>
             <w:vAlign w:val="center"/>
             <w:hideMark/>
@@ -6198,7 +5229,6 @@
               <w:bottom w:val="single" w:sz="4" w:space="0" w:color="auto"/>
               <w:right w:val="single" w:sz="4" w:space="0" w:color="auto"/>
             </w:tcBorders>
-            <w:shd w:val="clear" w:color="auto" w:fill="auto"/>
             <w:noWrap/>
             <w:vAlign w:val="center"/>
             <w:hideMark/>
@@ -6238,7 +5268,6 @@
               <w:bottom w:val="single" w:sz="4" w:space="0" w:color="auto"/>
               <w:right w:val="single" w:sz="4" w:space="0" w:color="auto"/>
             </w:tcBorders>
-            <w:shd w:val="clear" w:color="auto" w:fill="auto"/>
             <w:noWrap/>
             <w:vAlign w:val="center"/>
             <w:hideMark/>
@@ -6281,7 +5310,6 @@
               <w:bottom w:val="single" w:sz="4" w:space="0" w:color="auto"/>
               <w:right w:val="single" w:sz="4" w:space="0" w:color="auto"/>
             </w:tcBorders>
-            <w:shd w:val="clear" w:color="auto" w:fill="auto"/>
             <w:noWrap/>
             <w:vAlign w:val="center"/>
             <w:hideMark/>
@@ -6306,6 +5334,7 @@
                 <w:szCs w:val="22"/>
                 <w14:ligatures w14:val="none"/>
               </w:rPr>
+              <w:lastRenderedPageBreak/>
               <w:t>products</w:t>
             </w:r>
           </w:p>
@@ -6319,7 +5348,6 @@
               <w:bottom w:val="single" w:sz="4" w:space="0" w:color="auto"/>
               <w:right w:val="single" w:sz="4" w:space="0" w:color="auto"/>
             </w:tcBorders>
-            <w:shd w:val="clear" w:color="auto" w:fill="auto"/>
             <w:noWrap/>
             <w:vAlign w:val="center"/>
             <w:hideMark/>
@@ -6357,7 +5385,6 @@
               <w:bottom w:val="single" w:sz="4" w:space="0" w:color="auto"/>
               <w:right w:val="single" w:sz="4" w:space="0" w:color="auto"/>
             </w:tcBorders>
-            <w:shd w:val="clear" w:color="auto" w:fill="auto"/>
             <w:noWrap/>
             <w:vAlign w:val="center"/>
             <w:hideMark/>
@@ -6397,7 +5424,6 @@
               <w:bottom w:val="single" w:sz="4" w:space="0" w:color="auto"/>
               <w:right w:val="single" w:sz="4" w:space="0" w:color="auto"/>
             </w:tcBorders>
-            <w:shd w:val="clear" w:color="auto" w:fill="auto"/>
             <w:noWrap/>
             <w:vAlign w:val="center"/>
             <w:hideMark/>
@@ -6437,7 +5463,6 @@
               <w:bottom w:val="single" w:sz="4" w:space="0" w:color="auto"/>
               <w:right w:val="single" w:sz="4" w:space="0" w:color="auto"/>
             </w:tcBorders>
-            <w:shd w:val="clear" w:color="auto" w:fill="auto"/>
             <w:noWrap/>
             <w:vAlign w:val="center"/>
             <w:hideMark/>
@@ -6480,7 +5505,6 @@
               <w:bottom w:val="single" w:sz="4" w:space="0" w:color="auto"/>
               <w:right w:val="single" w:sz="4" w:space="0" w:color="auto"/>
             </w:tcBorders>
-            <w:shd w:val="clear" w:color="auto" w:fill="auto"/>
             <w:noWrap/>
             <w:vAlign w:val="center"/>
             <w:hideMark/>
@@ -6518,7 +5542,6 @@
               <w:bottom w:val="single" w:sz="4" w:space="0" w:color="auto"/>
               <w:right w:val="single" w:sz="4" w:space="0" w:color="auto"/>
             </w:tcBorders>
-            <w:shd w:val="clear" w:color="auto" w:fill="auto"/>
             <w:noWrap/>
             <w:vAlign w:val="center"/>
             <w:hideMark/>
@@ -6556,7 +5579,6 @@
               <w:bottom w:val="single" w:sz="4" w:space="0" w:color="auto"/>
               <w:right w:val="single" w:sz="4" w:space="0" w:color="auto"/>
             </w:tcBorders>
-            <w:shd w:val="clear" w:color="auto" w:fill="auto"/>
             <w:noWrap/>
             <w:vAlign w:val="center"/>
             <w:hideMark/>
@@ -6596,7 +5618,6 @@
               <w:bottom w:val="single" w:sz="4" w:space="0" w:color="auto"/>
               <w:right w:val="single" w:sz="4" w:space="0" w:color="auto"/>
             </w:tcBorders>
-            <w:shd w:val="clear" w:color="auto" w:fill="auto"/>
             <w:noWrap/>
             <w:vAlign w:val="center"/>
             <w:hideMark/>
@@ -6636,7 +5657,6 @@
               <w:bottom w:val="single" w:sz="4" w:space="0" w:color="auto"/>
               <w:right w:val="single" w:sz="4" w:space="0" w:color="auto"/>
             </w:tcBorders>
-            <w:shd w:val="clear" w:color="auto" w:fill="auto"/>
             <w:noWrap/>
             <w:vAlign w:val="center"/>
             <w:hideMark/>
@@ -6670,7 +5690,7 @@
     <w:p>
       <w:pPr>
         <w:rPr>
-          <w:del w:id="228" w:author="Gabriel Tharp" w:date="2025-07-31T09:37:00Z" w16du:dateUtc="2025-07-31T14:37:00Z"/>
+          <w:del w:id="12" w:author="Gabriel Tharp" w:date="2025-07-31T09:37:00Z" w16du:dateUtc="2025-07-31T14:37:00Z"/>
           <w:b/>
           <w:bCs/>
           <w:u w:val="single"/>
@@ -6680,7 +5700,7 @@
     <w:p>
       <w:pPr>
         <w:rPr>
-          <w:ins w:id="229" w:author="Gabriel Tharp" w:date="2025-07-31T10:00:00Z" w16du:dateUtc="2025-07-31T15:00:00Z"/>
+          <w:ins w:id="13" w:author="Gabriel Tharp" w:date="2025-07-31T10:00:00Z" w16du:dateUtc="2025-07-31T15:00:00Z"/>
           <w:b/>
           <w:bCs/>
           <w:u w:val="single"/>

</xml_diff>